<commit_message>
Added more notes on tasks to perform, and study references to other games' mechanics
</commit_message>
<xml_diff>
--- a/Assets/notes.docx
+++ b/Assets/notes.docx
@@ -2,26 +2,937 @@
 <file path=word/document.xml><?xml version="1.0" encoding="utf-8"?>
 <w:document xmlns:wpc="http://schemas.microsoft.com/office/word/2010/wordprocessingCanvas" xmlns:cx="http://schemas.microsoft.com/office/drawing/2014/chartex" xmlns:cx1="http://schemas.microsoft.com/office/drawing/2015/9/8/chartex" xmlns:cx2="http://schemas.microsoft.com/office/drawing/2015/10/21/chartex" xmlns:cx3="http://schemas.microsoft.com/office/drawing/2016/5/9/chartex" xmlns:cx4="http://schemas.microsoft.com/office/drawing/2016/5/10/chartex" xmlns:cx5="http://schemas.microsoft.com/office/drawing/2016/5/11/chartex" xmlns:cx6="http://schemas.microsoft.com/office/drawing/2016/5/12/chartex" xmlns:cx7="http://schemas.microsoft.com/office/drawing/2016/5/13/chartex" xmlns:cx8="http://schemas.microsoft.com/office/drawing/2016/5/14/chartex" xmlns:mc="http://schemas.openxmlformats.org/markup-compatibility/2006" xmlns:aink="http://schemas.microsoft.com/office/drawing/2016/ink" xmlns:am3d="http://schemas.microsoft.com/office/drawing/2017/model3d" xmlns:o="urn:schemas-microsoft-com:office:office" xmlns:r="http://schemas.openxmlformats.org/officeDocument/2006/relationships" xmlns:m="http://schemas.openxmlformats.org/officeDocument/2006/math" xmlns:v="urn:schemas-microsoft-com:vml" xmlns:wp14="http://schemas.microsoft.com/office/word/2010/wordprocessingDrawing" xmlns:wp="http://schemas.openxmlformats.org/drawingml/2006/wordprocessingDrawing" xmlns:w10="urn:schemas-microsoft-com:office:word" xmlns:w="http://schemas.openxmlformats.org/wordprocessingml/2006/main" xmlns:w14="http://schemas.microsoft.com/office/word/2010/wordml" xmlns:w15="http://schemas.microsoft.com/office/word/2012/wordml" xmlns:w16cex="http://schemas.microsoft.com/office/word/2018/wordml/cex" xmlns:w16cid="http://schemas.microsoft.com/office/word/2016/wordml/cid" xmlns:w16="http://schemas.microsoft.com/office/word/2018/wordml" xmlns:w16sdtdh="http://schemas.microsoft.com/office/word/2020/wordml/sdtdatahash" xmlns:w16se="http://schemas.microsoft.com/office/word/2015/wordml/symex" xmlns:wpg="http://schemas.microsoft.com/office/word/2010/wordprocessingGroup" xmlns:wpi="http://schemas.microsoft.com/office/word/2010/wordprocessingInk" xmlns:wne="http://schemas.microsoft.com/office/word/2006/wordml" xmlns:wps="http://schemas.microsoft.com/office/word/2010/wordprocessingShape" mc:Ignorable="w14 w15 w16se w16cid w16 w16cex w16sdtdh wp14">
   <w:body>
-    <w:p>
-      <w:r>
-        <w:t xml:space="preserve">Figure out how </w:t>
+    <w:p/>
+    <w:p/>
+    <w:p>
+      <w:r>
+        <w:t>Try making movement physics, acceleration and deceleration work similarly to my bullet code</w:t>
+      </w:r>
+    </w:p>
+    <w:p>
+      <w:r>
+        <w:t>FPS things to fix</w:t>
+      </w:r>
+    </w:p>
+    <w:p>
+      <w:pPr>
+        <w:pStyle w:val="ListParagraph"/>
+        <w:numPr>
+          <w:ilvl w:val="0"/>
+          <w:numId w:val="2"/>
+        </w:numPr>
+      </w:pPr>
+      <w:r>
+        <w:t>Fix problem where gun can be stuck firing continuously</w:t>
+      </w:r>
+    </w:p>
+    <w:p>
+      <w:pPr>
+        <w:pStyle w:val="ListParagraph"/>
+        <w:numPr>
+          <w:ilvl w:val="0"/>
+          <w:numId w:val="2"/>
+        </w:numPr>
+      </w:pPr>
+      <w:r>
+        <w:t>Fix problem where player can be stuck moving in a particular direction</w:t>
+      </w:r>
+    </w:p>
+    <w:p>
+      <w:pPr>
+        <w:pStyle w:val="ListParagraph"/>
+        <w:numPr>
+          <w:ilvl w:val="0"/>
+          <w:numId w:val="2"/>
+        </w:numPr>
+      </w:pPr>
+      <w:r>
+        <w:t>Tweak walk cycle so steps play at the start of the cycle</w:t>
+      </w:r>
+    </w:p>
+    <w:p>
+      <w:pPr>
+        <w:pStyle w:val="ListParagraph"/>
+        <w:numPr>
+          <w:ilvl w:val="0"/>
+          <w:numId w:val="2"/>
+        </w:numPr>
+      </w:pPr>
+      <w:r>
+        <w:t xml:space="preserve">Identified bug where most ADS animations won’t play after the player dies and respawns. The aim will </w:t>
+      </w:r>
+      <w:proofErr w:type="gramStart"/>
+      <w:r>
+        <w:t>change</w:t>
+      </w:r>
+      <w:proofErr w:type="gramEnd"/>
+      <w:r>
+        <w:t xml:space="preserve"> and the </w:t>
       </w:r>
       <w:proofErr w:type="spellStart"/>
       <w:r>
+        <w:t>reticle</w:t>
+      </w:r>
+      <w:proofErr w:type="spellEnd"/>
+      <w:r>
+        <w:t xml:space="preserve"> will disappear, but the animations won’t play. This only seems to occur when the player reloads a scene. It seems to be an execution order thing. I think the ADS-related animations work </w:t>
+      </w:r>
+      <w:proofErr w:type="gramStart"/>
+      <w:r>
+        <w:t>fine, but</w:t>
+      </w:r>
+      <w:proofErr w:type="gramEnd"/>
+      <w:r>
+        <w:t xml:space="preserve"> are overridden by other animation functions.</w:t>
+      </w:r>
+    </w:p>
+    <w:p>
+      <w:pPr>
+        <w:pStyle w:val="ListParagraph"/>
+        <w:numPr>
+          <w:ilvl w:val="0"/>
+          <w:numId w:val="2"/>
+        </w:numPr>
+      </w:pPr>
+      <w:r>
+        <w:t>Proper controller support</w:t>
+      </w:r>
+    </w:p>
+    <w:p>
+      <w:pPr>
+        <w:pStyle w:val="ListParagraph"/>
+        <w:numPr>
+          <w:ilvl w:val="0"/>
+          <w:numId w:val="2"/>
+        </w:numPr>
+      </w:pPr>
+      <w:r>
+        <w:t>Options menu for gameplay tweaks, graphics settings</w:t>
+      </w:r>
+    </w:p>
+    <w:p/>
+    <w:p/>
+    <w:p>
+      <w:r>
+        <w:t xml:space="preserve">ADS </w:t>
+      </w:r>
+      <w:r>
+        <w:t>study</w:t>
+      </w:r>
+    </w:p>
+    <w:tbl>
+      <w:tblPr>
+        <w:tblStyle w:val="TableGrid"/>
+        <w:tblW w:w="5000" w:type="pct"/>
+        <w:tblLook w:val="04A0" w:firstRow="1" w:lastRow="0" w:firstColumn="1" w:lastColumn="0" w:noHBand="0" w:noVBand="1"/>
+      </w:tblPr>
+      <w:tblGrid>
+        <w:gridCol w:w="1804"/>
+        <w:gridCol w:w="1803"/>
+        <w:gridCol w:w="1803"/>
+        <w:gridCol w:w="1803"/>
+        <w:gridCol w:w="1803"/>
+      </w:tblGrid>
+      <w:tr>
+        <w:tc>
+          <w:tcPr>
+            <w:tcW w:w="1000" w:type="pct"/>
+          </w:tcPr>
+          <w:p>
+            <w:r>
+              <w:t>Game</w:t>
+            </w:r>
+          </w:p>
+        </w:tc>
+        <w:tc>
+          <w:tcPr>
+            <w:tcW w:w="1000" w:type="pct"/>
+          </w:tcPr>
+          <w:p>
+            <w:proofErr w:type="spellStart"/>
+            <w:r>
+              <w:t>Ironsights</w:t>
+            </w:r>
+            <w:proofErr w:type="spellEnd"/>
+          </w:p>
+        </w:tc>
+        <w:tc>
+          <w:tcPr>
+            <w:tcW w:w="1000" w:type="pct"/>
+          </w:tcPr>
+          <w:p/>
+        </w:tc>
+        <w:tc>
+          <w:tcPr>
+            <w:tcW w:w="1000" w:type="pct"/>
+          </w:tcPr>
+          <w:p>
+            <w:r>
+              <w:t>Red dot</w:t>
+            </w:r>
+          </w:p>
+        </w:tc>
+        <w:tc>
+          <w:tcPr>
+            <w:tcW w:w="1000" w:type="pct"/>
+          </w:tcPr>
+          <w:p>
+            <w:r>
+              <w:t>Scope</w:t>
+            </w:r>
+          </w:p>
+        </w:tc>
+      </w:tr>
+      <w:tr>
+        <w:tc>
+          <w:tcPr>
+            <w:tcW w:w="1000" w:type="pct"/>
+          </w:tcPr>
+          <w:p>
+            <w:r>
+              <w:t>Far Cry 3</w:t>
+            </w:r>
+          </w:p>
+        </w:tc>
+        <w:tc>
+          <w:tcPr>
+            <w:tcW w:w="1000" w:type="pct"/>
+          </w:tcPr>
+          <w:p>
+            <w:r>
+              <w:t xml:space="preserve">Seems to be </w:t>
+            </w:r>
+            <w:proofErr w:type="gramStart"/>
+            <w:r>
+              <w:t>exactly the same</w:t>
+            </w:r>
+            <w:proofErr w:type="gramEnd"/>
+            <w:r>
+              <w:t xml:space="preserve"> as what I have.</w:t>
+            </w:r>
+          </w:p>
+        </w:tc>
+        <w:tc>
+          <w:tcPr>
+            <w:tcW w:w="1000" w:type="pct"/>
+          </w:tcPr>
+          <w:p/>
+        </w:tc>
+        <w:tc>
+          <w:tcPr>
+            <w:tcW w:w="1000" w:type="pct"/>
+          </w:tcPr>
+          <w:p>
+            <w:r>
+              <w:t xml:space="preserve">Red dot appears and disappears in the sight picture when aiming vs. </w:t>
+            </w:r>
+            <w:proofErr w:type="spellStart"/>
+            <w:r>
+              <w:t>hipfiring</w:t>
+            </w:r>
+            <w:proofErr w:type="spellEnd"/>
+            <w:r>
+              <w:t xml:space="preserve">. </w:t>
+            </w:r>
+            <w:proofErr w:type="spellStart"/>
+            <w:r>
+              <w:rPr>
+                <w:highlight w:val="green"/>
+              </w:rPr>
+              <w:t>Reticle</w:t>
+            </w:r>
+            <w:proofErr w:type="spellEnd"/>
+            <w:r>
+              <w:rPr>
+                <w:highlight w:val="green"/>
+              </w:rPr>
+              <w:t xml:space="preserve"> is positioned forward relative to the actual sight glass to mimic the </w:t>
+            </w:r>
+            <w:proofErr w:type="gramStart"/>
+            <w:r>
+              <w:rPr>
+                <w:highlight w:val="green"/>
+              </w:rPr>
+              <w:t>real life</w:t>
+            </w:r>
+            <w:proofErr w:type="gramEnd"/>
+            <w:r>
+              <w:rPr>
+                <w:highlight w:val="green"/>
+              </w:rPr>
+              <w:t xml:space="preserve"> effect of the ADS moving relative to the glass to represent the actual aim direction.</w:t>
+            </w:r>
+          </w:p>
+          <w:p/>
+          <w:p>
+            <w:r>
+              <w:t>Zoom is just accomplished by altering the player’s FOV instead of any extra camera trickery.</w:t>
+            </w:r>
+          </w:p>
+        </w:tc>
+        <w:tc>
+          <w:tcPr>
+            <w:tcW w:w="1000" w:type="pct"/>
+          </w:tcPr>
+          <w:p>
+            <w:r>
+              <w:t xml:space="preserve">After a certain point in the animation cycle, the gun model will </w:t>
+            </w:r>
+            <w:proofErr w:type="gramStart"/>
+            <w:r>
+              <w:t>disappear from view</w:t>
+            </w:r>
+            <w:proofErr w:type="gramEnd"/>
+            <w:r>
+              <w:t xml:space="preserve"> and the overlay will appear. </w:t>
+            </w:r>
+            <w:proofErr w:type="gramStart"/>
+            <w:r>
+              <w:t>Similar to</w:t>
+            </w:r>
+            <w:proofErr w:type="gramEnd"/>
+            <w:r>
+              <w:t xml:space="preserve"> what I had before, except the overlay will shift around when the player moves. Not sure how they ensure the aim still lines up, but I would assume it to involve the aim overlay rotating around the aim and camera axis, so it moves but does not appear distorted relative to the camera.</w:t>
+            </w:r>
+          </w:p>
+          <w:p/>
+          <w:p>
+            <w:r>
+              <w:lastRenderedPageBreak/>
+              <w:t>The scope is just a tube with transparent material for the lenses on the front and back. The inside of the scope is just black.</w:t>
+            </w:r>
+          </w:p>
+        </w:tc>
+      </w:tr>
+      <w:tr>
+        <w:tc>
+          <w:tcPr>
+            <w:tcW w:w="1000" w:type="pct"/>
+          </w:tcPr>
+          <w:p>
+            <w:r>
+              <w:lastRenderedPageBreak/>
+              <w:t>Titanfall 2</w:t>
+            </w:r>
+          </w:p>
+        </w:tc>
+        <w:tc>
+          <w:tcPr>
+            <w:tcW w:w="1000" w:type="pct"/>
+          </w:tcPr>
+          <w:p/>
+        </w:tc>
+        <w:tc>
+          <w:tcPr>
+            <w:tcW w:w="1000" w:type="pct"/>
+          </w:tcPr>
+          <w:p/>
+        </w:tc>
+        <w:tc>
+          <w:tcPr>
+            <w:tcW w:w="1000" w:type="pct"/>
+          </w:tcPr>
+          <w:p>
+            <w:r>
+              <w:t>The set of illuminated sights closer to the camera enables when the player activates ADS. The centre dot is at the far end of the scope.</w:t>
+            </w:r>
+          </w:p>
+        </w:tc>
+        <w:tc>
+          <w:tcPr>
+            <w:tcW w:w="1000" w:type="pct"/>
+          </w:tcPr>
+          <w:p>
+            <w:r>
+              <w:t xml:space="preserve">Does the similar scope thing of having a rapid switch animation, disabling the weapon model and enabling a HUD </w:t>
+            </w:r>
+            <w:proofErr w:type="gramStart"/>
+            <w:r>
+              <w:t>overlay.</w:t>
+            </w:r>
+            <w:proofErr w:type="gramEnd"/>
+          </w:p>
+          <w:p/>
+          <w:p>
+            <w:r>
+              <w:rPr>
+                <w:highlight w:val="green"/>
+              </w:rPr>
+              <w:t xml:space="preserve">The overlay tilts on the Z axis when the player adjusts their aim from side to side, to provide a pleasant cosmetic effect without altering the </w:t>
+            </w:r>
+            <w:proofErr w:type="spellStart"/>
+            <w:r>
+              <w:rPr>
+                <w:highlight w:val="green"/>
+              </w:rPr>
+              <w:t>reticle</w:t>
+            </w:r>
+            <w:proofErr w:type="spellEnd"/>
+            <w:r>
+              <w:rPr>
+                <w:highlight w:val="green"/>
+              </w:rPr>
+              <w:t xml:space="preserve"> relative to everything else. This might be a very good idea.</w:t>
+            </w:r>
+          </w:p>
+        </w:tc>
+      </w:tr>
+      <w:tr>
+        <w:tc>
+          <w:tcPr>
+            <w:tcW w:w="1000" w:type="pct"/>
+          </w:tcPr>
+          <w:p/>
+        </w:tc>
+        <w:tc>
+          <w:tcPr>
+            <w:tcW w:w="1000" w:type="pct"/>
+          </w:tcPr>
+          <w:p/>
+        </w:tc>
+        <w:tc>
+          <w:tcPr>
+            <w:tcW w:w="1000" w:type="pct"/>
+          </w:tcPr>
+          <w:p/>
+        </w:tc>
+        <w:tc>
+          <w:tcPr>
+            <w:tcW w:w="1000" w:type="pct"/>
+          </w:tcPr>
+          <w:p/>
+        </w:tc>
+        <w:tc>
+          <w:tcPr>
+            <w:tcW w:w="1000" w:type="pct"/>
+          </w:tcPr>
+          <w:p/>
+        </w:tc>
+      </w:tr>
+    </w:tbl>
+    <w:p/>
+    <w:p>
+      <w:r>
+        <w:t>Personal idea:</w:t>
+      </w:r>
+    </w:p>
+    <w:p>
+      <w:r>
+        <w:t>For the scope, have the glass material use a custom shader with a 0-1 variable that shifts between opaque and translucent enough to see through</w:t>
+      </w:r>
+      <w:r>
+        <w:t xml:space="preserve"> based on the ADS status</w:t>
+      </w:r>
+    </w:p>
+    <w:p>
+      <w:r>
+        <w:t xml:space="preserve">Or have it </w:t>
+      </w:r>
+      <w:proofErr w:type="gramStart"/>
+      <w:r>
+        <w:t>be</w:t>
+      </w:r>
+      <w:proofErr w:type="gramEnd"/>
+      <w:r>
+        <w:t xml:space="preserve"> based on the angle of the scope relative to the player camera.</w:t>
+      </w:r>
+    </w:p>
+    <w:p>
+      <w:r>
+        <w:t xml:space="preserve">Or alternatively, </w:t>
+      </w:r>
+      <w:r>
+        <w:t>do just have it appear instantly based on the scope angle. I was looking at the actual rifle scope I happen to have, and that’s kind of what it looks like.</w:t>
+      </w:r>
+    </w:p>
+    <w:p/>
+    <w:p>
+      <w:r>
+        <w:t>Ideas for specific weapons</w:t>
+      </w:r>
+    </w:p>
+    <w:p>
+      <w:r>
+        <w:t>Pistol</w:t>
+      </w:r>
+    </w:p>
+    <w:p>
+      <w:pPr>
+        <w:pStyle w:val="ListParagraph"/>
+        <w:numPr>
+          <w:ilvl w:val="0"/>
+          <w:numId w:val="5"/>
+        </w:numPr>
+      </w:pPr>
+      <w:r>
+        <w:t>Semi-auto 9mm pistol that takes Glock magazines</w:t>
+      </w:r>
+    </w:p>
+    <w:p>
+      <w:pPr>
+        <w:pStyle w:val="ListParagraph"/>
+        <w:numPr>
+          <w:ilvl w:val="0"/>
+          <w:numId w:val="5"/>
+        </w:numPr>
+      </w:pPr>
+      <w:r>
+        <w:t>Glock 18</w:t>
+      </w:r>
+    </w:p>
+    <w:p>
+      <w:r>
+        <w:lastRenderedPageBreak/>
+        <w:t>Rifle</w:t>
+      </w:r>
+    </w:p>
+    <w:p>
+      <w:pPr>
+        <w:pStyle w:val="ListParagraph"/>
+        <w:numPr>
+          <w:ilvl w:val="0"/>
+          <w:numId w:val="4"/>
+        </w:numPr>
+      </w:pPr>
+      <w:r>
+        <w:t>Civilian bolt-action hunting rifle</w:t>
+      </w:r>
+    </w:p>
+    <w:p>
+      <w:pPr>
+        <w:pStyle w:val="ListParagraph"/>
+        <w:numPr>
+          <w:ilvl w:val="0"/>
+          <w:numId w:val="4"/>
+        </w:numPr>
+      </w:pPr>
+      <w:r>
+        <w:t>Semi-auto AR-15</w:t>
+      </w:r>
+    </w:p>
+    <w:p>
+      <w:pPr>
+        <w:pStyle w:val="ListParagraph"/>
+        <w:numPr>
+          <w:ilvl w:val="0"/>
+          <w:numId w:val="4"/>
+        </w:numPr>
+      </w:pPr>
+      <w:r>
+        <w:t xml:space="preserve">F90 assault rifle with </w:t>
+      </w:r>
+      <w:proofErr w:type="spellStart"/>
+      <w:r>
+        <w:t>underbarrel</w:t>
+      </w:r>
+      <w:proofErr w:type="spellEnd"/>
+      <w:r>
+        <w:t xml:space="preserve"> grenade launcher</w:t>
+      </w:r>
+    </w:p>
+    <w:p>
+      <w:r>
+        <w:t>Shotgun</w:t>
+      </w:r>
+    </w:p>
+    <w:p>
+      <w:pPr>
+        <w:pStyle w:val="ListParagraph"/>
+        <w:numPr>
+          <w:ilvl w:val="0"/>
+          <w:numId w:val="3"/>
+        </w:numPr>
+      </w:pPr>
+      <w:r>
+        <w:t>Sawn-off over-under double-barrelled shotgun</w:t>
+      </w:r>
+    </w:p>
+    <w:p>
+      <w:pPr>
+        <w:pStyle w:val="ListParagraph"/>
+        <w:numPr>
+          <w:ilvl w:val="0"/>
+          <w:numId w:val="3"/>
+        </w:numPr>
+      </w:pPr>
+      <w:r>
+        <w:t>Shortened Adler A110</w:t>
+      </w:r>
+    </w:p>
+    <w:p>
+      <w:pPr>
+        <w:pStyle w:val="ListParagraph"/>
+        <w:numPr>
+          <w:ilvl w:val="0"/>
+          <w:numId w:val="3"/>
+        </w:numPr>
+      </w:pPr>
+      <w:r>
+        <w:t>M26 in standalone configuration</w:t>
+      </w:r>
+    </w:p>
+    <w:p/>
+    <w:p>
+      <w:r>
+        <w:t>Things to fix</w:t>
+      </w:r>
+    </w:p>
+    <w:p>
+      <w:pPr>
+        <w:pStyle w:val="ListParagraph"/>
+        <w:numPr>
+          <w:ilvl w:val="0"/>
+          <w:numId w:val="6"/>
+        </w:numPr>
+      </w:pPr>
+      <w:proofErr w:type="spellStart"/>
+      <w:r>
         <w:t>EventSystem</w:t>
       </w:r>
       <w:proofErr w:type="spellEnd"/>
       <w:r>
-        <w:t xml:space="preserve"> works</w:t>
-      </w:r>
-    </w:p>
-    <w:p>
-      <w:r>
-        <w:t xml:space="preserve">Have code so that when a menu is enabled, the event system’s currently selected object is changed to </w:t>
+        <w:t xml:space="preserve"> transitions are messed </w:t>
+      </w:r>
+      <w:proofErr w:type="gramStart"/>
+      <w:r>
+        <w:t>up, and</w:t>
+      </w:r>
+      <w:proofErr w:type="gramEnd"/>
+      <w:r>
+        <w:t xml:space="preserve"> will switch to options in hidden windows.</w:t>
+      </w:r>
+    </w:p>
+    <w:p>
+      <w:pPr>
+        <w:pStyle w:val="ListParagraph"/>
+        <w:numPr>
+          <w:ilvl w:val="0"/>
+          <w:numId w:val="6"/>
+        </w:numPr>
+      </w:pPr>
+      <w:r>
+        <w:t>Movement controller cosmetic tilting will jitter when moving forwards or backwards</w:t>
+      </w:r>
+    </w:p>
+    <w:p>
+      <w:pPr>
+        <w:pStyle w:val="ListParagraph"/>
+        <w:numPr>
+          <w:ilvl w:val="0"/>
+          <w:numId w:val="6"/>
+        </w:numPr>
+      </w:pPr>
+      <w:r>
+        <w:t xml:space="preserve">Gun ADS on handgun will fail to trigger if the player starts in the target range level, </w:t>
+      </w:r>
+      <w:proofErr w:type="gramStart"/>
+      <w:r>
+        <w:t>leaves</w:t>
+      </w:r>
+      <w:proofErr w:type="gramEnd"/>
+      <w:r>
+        <w:t xml:space="preserve"> and then loads into it again. This might not be worth fixing since in the final build the player will always start off in the main menu</w:t>
       </w:r>
     </w:p>
     <w:p/>
-    <w:p>
+    <w:p/>
+    <w:p>
+      <w:r>
+        <w:t>Alternate ammunition type ideas</w:t>
+      </w:r>
+    </w:p>
+    <w:p>
+      <w:r>
+        <w:t>Shotgun</w:t>
+      </w:r>
+    </w:p>
+    <w:p>
+      <w:pPr>
+        <w:pStyle w:val="ListParagraph"/>
+        <w:numPr>
+          <w:ilvl w:val="0"/>
+          <w:numId w:val="6"/>
+        </w:numPr>
+        <w:rPr>
+          <w:highlight w:val="green"/>
+        </w:rPr>
+      </w:pPr>
+      <w:r>
+        <w:rPr>
+          <w:highlight w:val="green"/>
+        </w:rPr>
+        <w:t>Buckshot</w:t>
+      </w:r>
+    </w:p>
+    <w:p>
+      <w:pPr>
+        <w:pStyle w:val="ListParagraph"/>
+        <w:numPr>
+          <w:ilvl w:val="0"/>
+          <w:numId w:val="6"/>
+        </w:numPr>
+        <w:rPr>
+          <w:highlight w:val="yellow"/>
+        </w:rPr>
+      </w:pPr>
+      <w:r>
+        <w:rPr>
+          <w:highlight w:val="yellow"/>
+        </w:rPr>
+        <w:t>Slug</w:t>
+      </w:r>
+    </w:p>
+    <w:p>
+      <w:pPr>
+        <w:pStyle w:val="ListParagraph"/>
+        <w:numPr>
+          <w:ilvl w:val="0"/>
+          <w:numId w:val="6"/>
+        </w:numPr>
+        <w:rPr>
+          <w:highlight w:val="yellow"/>
+        </w:rPr>
+      </w:pPr>
+      <w:r>
+        <w:rPr>
+          <w:highlight w:val="yellow"/>
+        </w:rPr>
+        <w:t>Taser</w:t>
+      </w:r>
+    </w:p>
+    <w:p>
+      <w:pPr>
+        <w:pStyle w:val="ListParagraph"/>
+        <w:numPr>
+          <w:ilvl w:val="0"/>
+          <w:numId w:val="6"/>
+        </w:numPr>
+        <w:rPr>
+          <w:highlight w:val="yellow"/>
+        </w:rPr>
+      </w:pPr>
+      <w:r>
+        <w:rPr>
+          <w:highlight w:val="yellow"/>
+        </w:rPr>
+        <w:t>Beanbag</w:t>
+      </w:r>
+    </w:p>
+    <w:p>
+      <w:pPr>
+        <w:pStyle w:val="ListParagraph"/>
+        <w:numPr>
+          <w:ilvl w:val="0"/>
+          <w:numId w:val="6"/>
+        </w:numPr>
+      </w:pPr>
+      <w:r>
+        <w:t>Rock salt</w:t>
+      </w:r>
+    </w:p>
+    <w:p>
+      <w:pPr>
+        <w:pStyle w:val="ListParagraph"/>
+        <w:numPr>
+          <w:ilvl w:val="0"/>
+          <w:numId w:val="6"/>
+        </w:numPr>
+      </w:pPr>
+      <w:proofErr w:type="spellStart"/>
+      <w:r>
+        <w:t>Flechettes</w:t>
+      </w:r>
+      <w:proofErr w:type="spellEnd"/>
+    </w:p>
+    <w:p>
+      <w:pPr>
+        <w:pStyle w:val="ListParagraph"/>
+        <w:numPr>
+          <w:ilvl w:val="0"/>
+          <w:numId w:val="6"/>
+        </w:numPr>
+      </w:pPr>
+      <w:r>
+        <w:t>Flares</w:t>
+      </w:r>
+    </w:p>
+    <w:p>
+      <w:pPr>
+        <w:pStyle w:val="ListParagraph"/>
+        <w:numPr>
+          <w:ilvl w:val="0"/>
+          <w:numId w:val="6"/>
+        </w:numPr>
+        <w:rPr>
+          <w:highlight w:val="yellow"/>
+        </w:rPr>
+      </w:pPr>
+      <w:r>
+        <w:rPr>
+          <w:highlight w:val="yellow"/>
+        </w:rPr>
+        <w:t>Flashbangs</w:t>
+      </w:r>
+    </w:p>
+    <w:p>
+      <w:pPr>
+        <w:pStyle w:val="ListParagraph"/>
+        <w:numPr>
+          <w:ilvl w:val="0"/>
+          <w:numId w:val="6"/>
+        </w:numPr>
+      </w:pPr>
+      <w:r>
+        <w:t>Tiny shells</w:t>
+      </w:r>
+    </w:p>
+    <w:p>
+      <w:pPr>
+        <w:pStyle w:val="ListParagraph"/>
+        <w:numPr>
+          <w:ilvl w:val="0"/>
+          <w:numId w:val="7"/>
+        </w:numPr>
+      </w:pPr>
+      <w:r>
+        <w:t>More capacity, less damage</w:t>
+      </w:r>
+    </w:p>
+    <w:p>
+      <w:pPr>
+        <w:pStyle w:val="ListParagraph"/>
+        <w:numPr>
+          <w:ilvl w:val="0"/>
+          <w:numId w:val="7"/>
+        </w:numPr>
+      </w:pPr>
+      <w:r>
+        <w:t>Only makes sense with a tube fed design, though</w:t>
+      </w:r>
+    </w:p>
+    <w:p>
+      <w:pPr>
+        <w:pStyle w:val="ListParagraph"/>
+        <w:numPr>
+          <w:ilvl w:val="0"/>
+          <w:numId w:val="6"/>
+        </w:numPr>
+      </w:pPr>
+      <w:r>
+        <w:t>Bolo rounds</w:t>
+      </w:r>
+    </w:p>
+    <w:p>
+      <w:r>
+        <w:t>Grenade launcher</w:t>
+      </w:r>
+    </w:p>
+    <w:p>
+      <w:pPr>
+        <w:pStyle w:val="ListParagraph"/>
+        <w:numPr>
+          <w:ilvl w:val="0"/>
+          <w:numId w:val="6"/>
+        </w:numPr>
+        <w:rPr>
+          <w:highlight w:val="green"/>
+        </w:rPr>
+      </w:pPr>
+      <w:r>
+        <w:rPr>
+          <w:highlight w:val="green"/>
+        </w:rPr>
+        <w:t>HEDP</w:t>
+      </w:r>
+    </w:p>
+    <w:p>
+      <w:pPr>
+        <w:pStyle w:val="ListParagraph"/>
+        <w:numPr>
+          <w:ilvl w:val="0"/>
+          <w:numId w:val="6"/>
+        </w:numPr>
+      </w:pPr>
+      <w:r>
+        <w:t>Airburst</w:t>
+      </w:r>
+    </w:p>
+    <w:p>
+      <w:pPr>
+        <w:pStyle w:val="ListParagraph"/>
+        <w:numPr>
+          <w:ilvl w:val="0"/>
+          <w:numId w:val="6"/>
+        </w:numPr>
+      </w:pPr>
+      <w:r>
+        <w:t>Gigantic shotgun shell</w:t>
+      </w:r>
+    </w:p>
+    <w:p>
+      <w:pPr>
+        <w:pStyle w:val="ListParagraph"/>
+        <w:numPr>
+          <w:ilvl w:val="0"/>
+          <w:numId w:val="6"/>
+        </w:numPr>
+      </w:pPr>
+      <w:r>
+        <w:t>Smoke</w:t>
+      </w:r>
+    </w:p>
+    <w:p>
+      <w:pPr>
+        <w:pStyle w:val="ListParagraph"/>
+        <w:numPr>
+          <w:ilvl w:val="0"/>
+          <w:numId w:val="6"/>
+        </w:numPr>
+      </w:pPr>
+      <w:r>
+        <w:t>Tear gas</w:t>
+      </w:r>
+    </w:p>
+    <w:p/>
+    <w:p/>
+    <w:p>
+      <w:r>
+        <w:lastRenderedPageBreak/>
+        <w:t>HL2 weapons</w:t>
+      </w:r>
+    </w:p>
+    <w:p>
+      <w:pPr>
+        <w:pStyle w:val="ListParagraph"/>
+        <w:numPr>
+          <w:ilvl w:val="0"/>
+          <w:numId w:val="8"/>
+        </w:numPr>
+      </w:pPr>
+      <w:r>
+        <w:t>Crowbar</w:t>
+      </w:r>
+    </w:p>
+    <w:p>
+      <w:pPr>
+        <w:pStyle w:val="ListParagraph"/>
+        <w:numPr>
+          <w:ilvl w:val="0"/>
+          <w:numId w:val="8"/>
+        </w:numPr>
+      </w:pPr>
+      <w:r>
+        <w:t>Gravity gun</w:t>
+      </w:r>
+    </w:p>
+    <w:p>
+      <w:pPr>
+        <w:pStyle w:val="ListParagraph"/>
+        <w:numPr>
+          <w:ilvl w:val="0"/>
+          <w:numId w:val="8"/>
+        </w:numPr>
+      </w:pPr>
       <w:r>
         <w:t>Pistol</w:t>
       </w:r>
@@ -31,177 +942,322 @@
         <w:pStyle w:val="ListParagraph"/>
         <w:numPr>
           <w:ilvl w:val="0"/>
-          <w:numId w:val="5"/>
-        </w:numPr>
-      </w:pPr>
-      <w:r>
-        <w:t>Semi-auto 9mm pistol that takes Glock magazines</w:t>
-      </w:r>
-    </w:p>
-    <w:p>
-      <w:pPr>
-        <w:pStyle w:val="ListParagraph"/>
-        <w:numPr>
-          <w:ilvl w:val="0"/>
-          <w:numId w:val="5"/>
-        </w:numPr>
-      </w:pPr>
-      <w:r>
-        <w:t>Glock 18</w:t>
-      </w:r>
-    </w:p>
-    <w:p>
-      <w:r>
-        <w:t>Rifle</w:t>
-      </w:r>
-    </w:p>
-    <w:p>
-      <w:pPr>
-        <w:pStyle w:val="ListParagraph"/>
-        <w:numPr>
-          <w:ilvl w:val="0"/>
-          <w:numId w:val="4"/>
-        </w:numPr>
-      </w:pPr>
-      <w:r>
-        <w:t>Civilian bolt-action hunting rifle</w:t>
-      </w:r>
-    </w:p>
-    <w:p>
-      <w:pPr>
-        <w:pStyle w:val="ListParagraph"/>
-        <w:numPr>
-          <w:ilvl w:val="0"/>
-          <w:numId w:val="4"/>
-        </w:numPr>
-      </w:pPr>
-      <w:r>
-        <w:t>Semi-auto AR-15</w:t>
-      </w:r>
-    </w:p>
-    <w:p>
-      <w:pPr>
-        <w:pStyle w:val="ListParagraph"/>
-        <w:numPr>
-          <w:ilvl w:val="0"/>
-          <w:numId w:val="4"/>
-        </w:numPr>
-      </w:pPr>
-      <w:r>
-        <w:t xml:space="preserve">F90 assault rifle with </w:t>
-      </w:r>
+          <w:numId w:val="8"/>
+        </w:numPr>
+      </w:pPr>
+      <w:r>
+        <w:t>Revolver</w:t>
+      </w:r>
+    </w:p>
+    <w:p>
+      <w:pPr>
+        <w:pStyle w:val="ListParagraph"/>
+        <w:numPr>
+          <w:ilvl w:val="0"/>
+          <w:numId w:val="8"/>
+        </w:numPr>
+      </w:pPr>
+      <w:r>
+        <w:t>SMG</w:t>
+      </w:r>
+    </w:p>
+    <w:p>
+      <w:pPr>
+        <w:pStyle w:val="ListParagraph"/>
+        <w:numPr>
+          <w:ilvl w:val="0"/>
+          <w:numId w:val="8"/>
+        </w:numPr>
+      </w:pPr>
+      <w:r>
+        <w:t>SMG grenades</w:t>
+      </w:r>
+    </w:p>
+    <w:p>
+      <w:pPr>
+        <w:pStyle w:val="ListParagraph"/>
+        <w:numPr>
+          <w:ilvl w:val="0"/>
+          <w:numId w:val="8"/>
+        </w:numPr>
+      </w:pPr>
+      <w:r>
+        <w:t>OSIPR</w:t>
+      </w:r>
+    </w:p>
+    <w:p>
+      <w:pPr>
+        <w:pStyle w:val="ListParagraph"/>
+        <w:numPr>
+          <w:ilvl w:val="0"/>
+          <w:numId w:val="8"/>
+        </w:numPr>
+      </w:pPr>
+      <w:r>
+        <w:t>OSIPR energy ball</w:t>
+      </w:r>
+    </w:p>
+    <w:p>
+      <w:pPr>
+        <w:pStyle w:val="ListParagraph"/>
+        <w:numPr>
+          <w:ilvl w:val="0"/>
+          <w:numId w:val="8"/>
+        </w:numPr>
+      </w:pPr>
+      <w:r>
+        <w:t>Shotgun – single barrel</w:t>
+      </w:r>
+    </w:p>
+    <w:p>
+      <w:pPr>
+        <w:pStyle w:val="ListParagraph"/>
+        <w:numPr>
+          <w:ilvl w:val="0"/>
+          <w:numId w:val="8"/>
+        </w:numPr>
+      </w:pPr>
+      <w:r>
+        <w:t>Shotgun – both barrels</w:t>
+      </w:r>
+    </w:p>
+    <w:p>
+      <w:pPr>
+        <w:pStyle w:val="ListParagraph"/>
+        <w:numPr>
+          <w:ilvl w:val="0"/>
+          <w:numId w:val="8"/>
+        </w:numPr>
+      </w:pPr>
+      <w:r>
+        <w:t>Crossbow</w:t>
+      </w:r>
+    </w:p>
+    <w:p>
+      <w:pPr>
+        <w:pStyle w:val="ListParagraph"/>
+        <w:numPr>
+          <w:ilvl w:val="0"/>
+          <w:numId w:val="8"/>
+        </w:numPr>
+      </w:pPr>
+      <w:r>
+        <w:t>Grenades</w:t>
+      </w:r>
+    </w:p>
+    <w:p>
+      <w:pPr>
+        <w:pStyle w:val="ListParagraph"/>
+        <w:numPr>
+          <w:ilvl w:val="0"/>
+          <w:numId w:val="8"/>
+        </w:numPr>
+      </w:pPr>
+      <w:r>
+        <w:t>Rocket launcher</w:t>
+      </w:r>
+    </w:p>
+    <w:p>
+      <w:pPr>
+        <w:pStyle w:val="ListParagraph"/>
+        <w:numPr>
+          <w:ilvl w:val="0"/>
+          <w:numId w:val="8"/>
+        </w:numPr>
+      </w:pPr>
       <w:proofErr w:type="spellStart"/>
       <w:r>
-        <w:t>underbarrel</w:t>
+        <w:t>Bugbait</w:t>
       </w:r>
       <w:proofErr w:type="spellEnd"/>
-      <w:r>
-        <w:t xml:space="preserve"> grenade launcher</w:t>
-      </w:r>
-    </w:p>
-    <w:p>
-      <w:r>
-        <w:t>Shotgun</w:t>
-      </w:r>
-    </w:p>
-    <w:p>
-      <w:pPr>
-        <w:pStyle w:val="ListParagraph"/>
-        <w:numPr>
-          <w:ilvl w:val="0"/>
-          <w:numId w:val="3"/>
-        </w:numPr>
-      </w:pPr>
-      <w:r>
-        <w:t>Sawn-off over-under double-barrelled shotgun</w:t>
-      </w:r>
-    </w:p>
-    <w:p>
-      <w:pPr>
-        <w:pStyle w:val="ListParagraph"/>
-        <w:numPr>
-          <w:ilvl w:val="0"/>
-          <w:numId w:val="3"/>
-        </w:numPr>
-      </w:pPr>
-      <w:r>
-        <w:t>Shortened Adler A110</w:t>
-      </w:r>
-    </w:p>
-    <w:p>
-      <w:pPr>
-        <w:pStyle w:val="ListParagraph"/>
-        <w:numPr>
-          <w:ilvl w:val="0"/>
-          <w:numId w:val="3"/>
-        </w:numPr>
-      </w:pPr>
-      <w:r>
-        <w:t>M26 in standalone configuration</w:t>
-      </w:r>
-    </w:p>
-    <w:p/>
-    <w:p>
-      <w:r>
-        <w:t xml:space="preserve">Identified bug where most ADS animations won’t play after the player dies and respawns. The aim will </w:t>
+    </w:p>
+    <w:p>
+      <w:r>
+        <w:t>W</w:t>
+      </w:r>
+      <w:r>
+        <w:t>eapons</w:t>
+      </w:r>
+      <w:r>
+        <w:t xml:space="preserve"> I plan on having in my game (to make sure I have an </w:t>
       </w:r>
       <w:proofErr w:type="gramStart"/>
       <w:r>
-        <w:t>change</w:t>
+        <w:t>actually impressive</w:t>
       </w:r>
       <w:proofErr w:type="gramEnd"/>
       <w:r>
-        <w:t xml:space="preserve"> and the </w:t>
-      </w:r>
-      <w:proofErr w:type="spellStart"/>
-      <w:r>
-        <w:t>reticle</w:t>
-      </w:r>
-      <w:proofErr w:type="spellEnd"/>
-      <w:r>
-        <w:t xml:space="preserve"> will disappear, but the animations won’t play. This only seems to occur when the player dies and respawns, when the game loads directly into the target range scene.</w:t>
-      </w:r>
-    </w:p>
-    <w:p>
-      <w:r>
-        <w:t>Reload sequence will still progress even if the player is aiming down sights, without playing the appropriate actions. I need to add code so that the reload functionality cancels the ADS functionality and waits until that is finished (activated by a bool because reloading while aiming down sights might be valuable as an unlockable skill)</w:t>
-      </w:r>
-    </w:p>
-    <w:p>
-      <w:r>
-        <w:t>Try making movement physics, acceleration and deceleration work similarly to my bullet code</w:t>
-      </w:r>
-    </w:p>
-    <w:p>
-      <w:r>
-        <w:t>FPS things to fix</w:t>
-      </w:r>
-    </w:p>
-    <w:p>
-      <w:pPr>
-        <w:pStyle w:val="ListParagraph"/>
-        <w:numPr>
-          <w:ilvl w:val="0"/>
-          <w:numId w:val="2"/>
-        </w:numPr>
-      </w:pPr>
-      <w:r>
-        <w:t>Add recoil to guns (as in the kind that messes up your accuracy for gameplay purposes)</w:t>
-      </w:r>
-    </w:p>
-    <w:p>
-      <w:pPr>
-        <w:pStyle w:val="ListParagraph"/>
-        <w:numPr>
-          <w:ilvl w:val="0"/>
-          <w:numId w:val="2"/>
-        </w:numPr>
-      </w:pPr>
-      <w:r>
-        <w:t>Tweak walk cycle so steps play at the start of the cycle</w:t>
-      </w:r>
-    </w:p>
-    <w:p/>
+        <w:t xml:space="preserve"> arsenal)</w:t>
+      </w:r>
+    </w:p>
+    <w:p>
+      <w:pPr>
+        <w:pStyle w:val="ListParagraph"/>
+        <w:numPr>
+          <w:ilvl w:val="0"/>
+          <w:numId w:val="9"/>
+        </w:numPr>
+      </w:pPr>
+      <w:r>
+        <w:t>Kick</w:t>
+      </w:r>
+    </w:p>
+    <w:p>
+      <w:pPr>
+        <w:pStyle w:val="ListParagraph"/>
+        <w:numPr>
+          <w:ilvl w:val="0"/>
+          <w:numId w:val="9"/>
+        </w:numPr>
+      </w:pPr>
+      <w:r>
+        <w:t>Pistol – semi-auto</w:t>
+      </w:r>
+    </w:p>
+    <w:p>
+      <w:pPr>
+        <w:pStyle w:val="ListParagraph"/>
+        <w:numPr>
+          <w:ilvl w:val="0"/>
+          <w:numId w:val="9"/>
+        </w:numPr>
+      </w:pPr>
+      <w:r>
+        <w:t>Pistol – full-auto</w:t>
+      </w:r>
+    </w:p>
+    <w:p>
+      <w:pPr>
+        <w:pStyle w:val="ListParagraph"/>
+        <w:numPr>
+          <w:ilvl w:val="0"/>
+          <w:numId w:val="9"/>
+        </w:numPr>
+      </w:pPr>
+      <w:r>
+        <w:t>Assault rifle – full-auto</w:t>
+      </w:r>
+    </w:p>
+    <w:p>
+      <w:pPr>
+        <w:pStyle w:val="ListParagraph"/>
+        <w:numPr>
+          <w:ilvl w:val="0"/>
+          <w:numId w:val="9"/>
+        </w:numPr>
+      </w:pPr>
+      <w:r>
+        <w:t>Assault rifle – semi-auto</w:t>
+      </w:r>
+    </w:p>
+    <w:p>
+      <w:pPr>
+        <w:pStyle w:val="ListParagraph"/>
+        <w:numPr>
+          <w:ilvl w:val="0"/>
+          <w:numId w:val="9"/>
+        </w:numPr>
+      </w:pPr>
+      <w:r>
+        <w:t>Shotgun – buckshot</w:t>
+      </w:r>
+    </w:p>
+    <w:p>
+      <w:pPr>
+        <w:pStyle w:val="ListParagraph"/>
+        <w:numPr>
+          <w:ilvl w:val="0"/>
+          <w:numId w:val="9"/>
+        </w:numPr>
+      </w:pPr>
+      <w:r>
+        <w:t>Shotgun – Taser slugs</w:t>
+      </w:r>
+    </w:p>
+    <w:p>
+      <w:pPr>
+        <w:pStyle w:val="ListParagraph"/>
+        <w:numPr>
+          <w:ilvl w:val="0"/>
+          <w:numId w:val="9"/>
+        </w:numPr>
+      </w:pPr>
+      <w:r>
+        <w:t>Grenade launcher – HEDP rounds</w:t>
+      </w:r>
+    </w:p>
+    <w:p>
+      <w:pPr>
+        <w:pStyle w:val="ListParagraph"/>
+        <w:numPr>
+          <w:ilvl w:val="0"/>
+          <w:numId w:val="9"/>
+        </w:numPr>
+      </w:pPr>
+      <w:r>
+        <w:t>Hand grenades (or flashbangs)</w:t>
+      </w:r>
+    </w:p>
+    <w:p>
+      <w:pPr>
+        <w:pStyle w:val="ListParagraph"/>
+        <w:numPr>
+          <w:ilvl w:val="0"/>
+          <w:numId w:val="9"/>
+        </w:numPr>
+      </w:pPr>
+      <w:r>
+        <w:t>.</w:t>
+      </w:r>
+    </w:p>
+    <w:p>
+      <w:pPr>
+        <w:pStyle w:val="ListParagraph"/>
+        <w:numPr>
+          <w:ilvl w:val="0"/>
+          <w:numId w:val="9"/>
+        </w:numPr>
+      </w:pPr>
+      <w:r>
+        <w:t>.</w:t>
+      </w:r>
+    </w:p>
+    <w:p>
+      <w:pPr>
+        <w:pStyle w:val="ListParagraph"/>
+        <w:numPr>
+          <w:ilvl w:val="0"/>
+          <w:numId w:val="9"/>
+        </w:numPr>
+      </w:pPr>
+      <w:r>
+        <w:t>.</w:t>
+      </w:r>
+    </w:p>
+    <w:p>
+      <w:pPr>
+        <w:pStyle w:val="ListParagraph"/>
+        <w:numPr>
+          <w:ilvl w:val="0"/>
+          <w:numId w:val="9"/>
+        </w:numPr>
+      </w:pPr>
+      <w:r>
+        <w:t>.</w:t>
+      </w:r>
+    </w:p>
+    <w:p>
+      <w:pPr>
+        <w:pStyle w:val="ListParagraph"/>
+        <w:numPr>
+          <w:ilvl w:val="0"/>
+          <w:numId w:val="9"/>
+        </w:numPr>
+      </w:pPr>
+      <w:r>
+        <w:t>.</w:t>
+      </w:r>
+    </w:p>
     <w:p/>
     <w:p/>
     <w:sectPr>
@@ -217,6 +1273,207 @@
 <file path=word/numbering.xml><?xml version="1.0" encoding="utf-8"?>
 <w:numbering xmlns:wpc="http://schemas.microsoft.com/office/word/2010/wordprocessingCanvas" xmlns:cx="http://schemas.microsoft.com/office/drawing/2014/chartex" xmlns:cx1="http://schemas.microsoft.com/office/drawing/2015/9/8/chartex" xmlns:cx2="http://schemas.microsoft.com/office/drawing/2015/10/21/chartex" xmlns:cx3="http://schemas.microsoft.com/office/drawing/2016/5/9/chartex" xmlns:cx4="http://schemas.microsoft.com/office/drawing/2016/5/10/chartex" xmlns:cx5="http://schemas.microsoft.com/office/drawing/2016/5/11/chartex" xmlns:cx6="http://schemas.microsoft.com/office/drawing/2016/5/12/chartex" xmlns:cx7="http://schemas.microsoft.com/office/drawing/2016/5/13/chartex" xmlns:cx8="http://schemas.microsoft.com/office/drawing/2016/5/14/chartex" xmlns:mc="http://schemas.openxmlformats.org/markup-compatibility/2006" xmlns:aink="http://schemas.microsoft.com/office/drawing/2016/ink" xmlns:am3d="http://schemas.microsoft.com/office/drawing/2017/model3d" xmlns:o="urn:schemas-microsoft-com:office:office" xmlns:r="http://schemas.openxmlformats.org/officeDocument/2006/relationships" xmlns:m="http://schemas.openxmlformats.org/officeDocument/2006/math" xmlns:v="urn:schemas-microsoft-com:vml" xmlns:wp14="http://schemas.microsoft.com/office/word/2010/wordprocessingDrawing" xmlns:wp="http://schemas.openxmlformats.org/drawingml/2006/wordprocessingDrawing" xmlns:w10="urn:schemas-microsoft-com:office:word" xmlns:w="http://schemas.openxmlformats.org/wordprocessingml/2006/main" xmlns:w14="http://schemas.microsoft.com/office/word/2010/wordml" xmlns:w15="http://schemas.microsoft.com/office/word/2012/wordml" xmlns:w16cex="http://schemas.microsoft.com/office/word/2018/wordml/cex" xmlns:w16cid="http://schemas.microsoft.com/office/word/2016/wordml/cid" xmlns:w16="http://schemas.microsoft.com/office/word/2018/wordml" xmlns:w16sdtdh="http://schemas.microsoft.com/office/word/2020/wordml/sdtdatahash" xmlns:w16se="http://schemas.microsoft.com/office/word/2015/wordml/symex" xmlns:wpg="http://schemas.microsoft.com/office/word/2010/wordprocessingGroup" xmlns:wpi="http://schemas.microsoft.com/office/word/2010/wordprocessingInk" xmlns:wne="http://schemas.microsoft.com/office/word/2006/wordml" xmlns:wps="http://schemas.microsoft.com/office/word/2010/wordprocessingShape" mc:Ignorable="w14 w15 w16se w16cid w16 w16cex w16sdtdh wp14">
   <w:abstractNum w:abstractNumId="0" w15:restartNumberingAfterBreak="0">
+    <w:nsid w:val="05582F49"/>
+    <w:multiLevelType w:val="hybridMultilevel"/>
+    <w:tmpl w:val="FDCE861A"/>
+    <w:lvl w:ilvl="0" w:tplc="6F4ACB2C">
+      <w:numFmt w:val="bullet"/>
+      <w:lvlText w:val="-"/>
+      <w:lvlJc w:val="left"/>
+      <w:pPr>
+        <w:ind w:left="1080" w:hanging="360"/>
+      </w:pPr>
+      <w:rPr>
+        <w:rFonts w:ascii="Calibri" w:eastAsiaTheme="minorEastAsia" w:hAnsi="Calibri" w:cs="Calibri" w:hint="default"/>
+      </w:rPr>
+    </w:lvl>
+    <w:lvl w:ilvl="1" w:tplc="0C090003" w:tentative="1">
+      <w:start w:val="1"/>
+      <w:numFmt w:val="bullet"/>
+      <w:lvlText w:val="o"/>
+      <w:lvlJc w:val="left"/>
+      <w:pPr>
+        <w:ind w:left="1800" w:hanging="360"/>
+      </w:pPr>
+      <w:rPr>
+        <w:rFonts w:ascii="Courier New" w:hAnsi="Courier New" w:cs="Courier New" w:hint="default"/>
+      </w:rPr>
+    </w:lvl>
+    <w:lvl w:ilvl="2" w:tplc="0C090005" w:tentative="1">
+      <w:start w:val="1"/>
+      <w:numFmt w:val="bullet"/>
+      <w:lvlText w:val=""/>
+      <w:lvlJc w:val="left"/>
+      <w:pPr>
+        <w:ind w:left="2520" w:hanging="360"/>
+      </w:pPr>
+      <w:rPr>
+        <w:rFonts w:ascii="Wingdings" w:hAnsi="Wingdings" w:hint="default"/>
+      </w:rPr>
+    </w:lvl>
+    <w:lvl w:ilvl="3" w:tplc="0C090001" w:tentative="1">
+      <w:start w:val="1"/>
+      <w:numFmt w:val="bullet"/>
+      <w:lvlText w:val=""/>
+      <w:lvlJc w:val="left"/>
+      <w:pPr>
+        <w:ind w:left="3240" w:hanging="360"/>
+      </w:pPr>
+      <w:rPr>
+        <w:rFonts w:ascii="Symbol" w:hAnsi="Symbol" w:hint="default"/>
+      </w:rPr>
+    </w:lvl>
+    <w:lvl w:ilvl="4" w:tplc="0C090003" w:tentative="1">
+      <w:start w:val="1"/>
+      <w:numFmt w:val="bullet"/>
+      <w:lvlText w:val="o"/>
+      <w:lvlJc w:val="left"/>
+      <w:pPr>
+        <w:ind w:left="3960" w:hanging="360"/>
+      </w:pPr>
+      <w:rPr>
+        <w:rFonts w:ascii="Courier New" w:hAnsi="Courier New" w:cs="Courier New" w:hint="default"/>
+      </w:rPr>
+    </w:lvl>
+    <w:lvl w:ilvl="5" w:tplc="0C090005" w:tentative="1">
+      <w:start w:val="1"/>
+      <w:numFmt w:val="bullet"/>
+      <w:lvlText w:val=""/>
+      <w:lvlJc w:val="left"/>
+      <w:pPr>
+        <w:ind w:left="4680" w:hanging="360"/>
+      </w:pPr>
+      <w:rPr>
+        <w:rFonts w:ascii="Wingdings" w:hAnsi="Wingdings" w:hint="default"/>
+      </w:rPr>
+    </w:lvl>
+    <w:lvl w:ilvl="6" w:tplc="0C090001" w:tentative="1">
+      <w:start w:val="1"/>
+      <w:numFmt w:val="bullet"/>
+      <w:lvlText w:val=""/>
+      <w:lvlJc w:val="left"/>
+      <w:pPr>
+        <w:ind w:left="5400" w:hanging="360"/>
+      </w:pPr>
+      <w:rPr>
+        <w:rFonts w:ascii="Symbol" w:hAnsi="Symbol" w:hint="default"/>
+      </w:rPr>
+    </w:lvl>
+    <w:lvl w:ilvl="7" w:tplc="0C090003" w:tentative="1">
+      <w:start w:val="1"/>
+      <w:numFmt w:val="bullet"/>
+      <w:lvlText w:val="o"/>
+      <w:lvlJc w:val="left"/>
+      <w:pPr>
+        <w:ind w:left="6120" w:hanging="360"/>
+      </w:pPr>
+      <w:rPr>
+        <w:rFonts w:ascii="Courier New" w:hAnsi="Courier New" w:cs="Courier New" w:hint="default"/>
+      </w:rPr>
+    </w:lvl>
+    <w:lvl w:ilvl="8" w:tplc="0C090005" w:tentative="1">
+      <w:start w:val="1"/>
+      <w:numFmt w:val="bullet"/>
+      <w:lvlText w:val=""/>
+      <w:lvlJc w:val="left"/>
+      <w:pPr>
+        <w:ind w:left="6840" w:hanging="360"/>
+      </w:pPr>
+      <w:rPr>
+        <w:rFonts w:ascii="Wingdings" w:hAnsi="Wingdings" w:hint="default"/>
+      </w:rPr>
+    </w:lvl>
+  </w:abstractNum>
+  <w:abstractNum w:abstractNumId="1" w15:restartNumberingAfterBreak="0">
+    <w:nsid w:val="238B4F87"/>
+    <w:multiLevelType w:val="hybridMultilevel"/>
+    <w:tmpl w:val="BC3A6DCC"/>
+    <w:lvl w:ilvl="0" w:tplc="0C09000F">
+      <w:start w:val="1"/>
+      <w:numFmt w:val="decimal"/>
+      <w:lvlText w:val="%1."/>
+      <w:lvlJc w:val="left"/>
+      <w:pPr>
+        <w:ind w:left="720" w:hanging="360"/>
+      </w:pPr>
+      <w:rPr>
+        <w:rFonts w:hint="default"/>
+      </w:rPr>
+    </w:lvl>
+    <w:lvl w:ilvl="1" w:tplc="0C090019" w:tentative="1">
+      <w:start w:val="1"/>
+      <w:numFmt w:val="lowerLetter"/>
+      <w:lvlText w:val="%2."/>
+      <w:lvlJc w:val="left"/>
+      <w:pPr>
+        <w:ind w:left="1440" w:hanging="360"/>
+      </w:pPr>
+    </w:lvl>
+    <w:lvl w:ilvl="2" w:tplc="0C09001B" w:tentative="1">
+      <w:start w:val="1"/>
+      <w:numFmt w:val="lowerRoman"/>
+      <w:lvlText w:val="%3."/>
+      <w:lvlJc w:val="right"/>
+      <w:pPr>
+        <w:ind w:left="2160" w:hanging="180"/>
+      </w:pPr>
+    </w:lvl>
+    <w:lvl w:ilvl="3" w:tplc="0C09000F" w:tentative="1">
+      <w:start w:val="1"/>
+      <w:numFmt w:val="decimal"/>
+      <w:lvlText w:val="%4."/>
+      <w:lvlJc w:val="left"/>
+      <w:pPr>
+        <w:ind w:left="2880" w:hanging="360"/>
+      </w:pPr>
+    </w:lvl>
+    <w:lvl w:ilvl="4" w:tplc="0C090019" w:tentative="1">
+      <w:start w:val="1"/>
+      <w:numFmt w:val="lowerLetter"/>
+      <w:lvlText w:val="%5."/>
+      <w:lvlJc w:val="left"/>
+      <w:pPr>
+        <w:ind w:left="3600" w:hanging="360"/>
+      </w:pPr>
+    </w:lvl>
+    <w:lvl w:ilvl="5" w:tplc="0C09001B" w:tentative="1">
+      <w:start w:val="1"/>
+      <w:numFmt w:val="lowerRoman"/>
+      <w:lvlText w:val="%6."/>
+      <w:lvlJc w:val="right"/>
+      <w:pPr>
+        <w:ind w:left="4320" w:hanging="180"/>
+      </w:pPr>
+    </w:lvl>
+    <w:lvl w:ilvl="6" w:tplc="0C09000F" w:tentative="1">
+      <w:start w:val="1"/>
+      <w:numFmt w:val="decimal"/>
+      <w:lvlText w:val="%7."/>
+      <w:lvlJc w:val="left"/>
+      <w:pPr>
+        <w:ind w:left="5040" w:hanging="360"/>
+      </w:pPr>
+    </w:lvl>
+    <w:lvl w:ilvl="7" w:tplc="0C090019" w:tentative="1">
+      <w:start w:val="1"/>
+      <w:numFmt w:val="lowerLetter"/>
+      <w:lvlText w:val="%8."/>
+      <w:lvlJc w:val="left"/>
+      <w:pPr>
+        <w:ind w:left="5760" w:hanging="360"/>
+      </w:pPr>
+    </w:lvl>
+    <w:lvl w:ilvl="8" w:tplc="0C09001B" w:tentative="1">
+      <w:start w:val="1"/>
+      <w:numFmt w:val="lowerRoman"/>
+      <w:lvlText w:val="%9."/>
+      <w:lvlJc w:val="right"/>
+      <w:pPr>
+        <w:ind w:left="6480" w:hanging="180"/>
+      </w:pPr>
+    </w:lvl>
+  </w:abstractNum>
+  <w:abstractNum w:abstractNumId="2" w15:restartNumberingAfterBreak="0">
     <w:nsid w:val="283C3BA0"/>
     <w:multiLevelType w:val="hybridMultilevel"/>
     <w:tmpl w:val="187CB06A"/>
@@ -329,7 +1586,7 @@
       </w:rPr>
     </w:lvl>
   </w:abstractNum>
-  <w:abstractNum w:abstractNumId="1" w15:restartNumberingAfterBreak="0">
+  <w:abstractNum w:abstractNumId="3" w15:restartNumberingAfterBreak="0">
     <w:nsid w:val="32203071"/>
     <w:multiLevelType w:val="hybridMultilevel"/>
     <w:tmpl w:val="E71803CE"/>
@@ -442,7 +1699,232 @@
       </w:rPr>
     </w:lvl>
   </w:abstractNum>
-  <w:abstractNum w:abstractNumId="2" w15:restartNumberingAfterBreak="0">
+  <w:abstractNum w:abstractNumId="4" w15:restartNumberingAfterBreak="0">
+    <w:nsid w:val="38281BBE"/>
+    <w:multiLevelType w:val="hybridMultilevel"/>
+    <w:tmpl w:val="43C09CF2"/>
+    <w:lvl w:ilvl="0" w:tplc="85404EC0">
+      <w:start w:val="1"/>
+      <w:numFmt w:val="decimal"/>
+      <w:lvlText w:val="%1."/>
+      <w:lvlJc w:val="left"/>
+      <w:pPr>
+        <w:ind w:left="720" w:hanging="360"/>
+      </w:pPr>
+      <w:rPr>
+        <w:rFonts w:asciiTheme="minorHAnsi" w:eastAsiaTheme="minorEastAsia" w:hAnsiTheme="minorHAnsi" w:cstheme="minorBidi"/>
+      </w:rPr>
+    </w:lvl>
+    <w:lvl w:ilvl="1" w:tplc="0C090003" w:tentative="1">
+      <w:start w:val="1"/>
+      <w:numFmt w:val="bullet"/>
+      <w:lvlText w:val="o"/>
+      <w:lvlJc w:val="left"/>
+      <w:pPr>
+        <w:ind w:left="1440" w:hanging="360"/>
+      </w:pPr>
+      <w:rPr>
+        <w:rFonts w:ascii="Courier New" w:hAnsi="Courier New" w:cs="Courier New" w:hint="default"/>
+      </w:rPr>
+    </w:lvl>
+    <w:lvl w:ilvl="2" w:tplc="0C090005" w:tentative="1">
+      <w:start w:val="1"/>
+      <w:numFmt w:val="bullet"/>
+      <w:lvlText w:val=""/>
+      <w:lvlJc w:val="left"/>
+      <w:pPr>
+        <w:ind w:left="2160" w:hanging="360"/>
+      </w:pPr>
+      <w:rPr>
+        <w:rFonts w:ascii="Wingdings" w:hAnsi="Wingdings" w:hint="default"/>
+      </w:rPr>
+    </w:lvl>
+    <w:lvl w:ilvl="3" w:tplc="0C090001" w:tentative="1">
+      <w:start w:val="1"/>
+      <w:numFmt w:val="bullet"/>
+      <w:lvlText w:val=""/>
+      <w:lvlJc w:val="left"/>
+      <w:pPr>
+        <w:ind w:left="2880" w:hanging="360"/>
+      </w:pPr>
+      <w:rPr>
+        <w:rFonts w:ascii="Symbol" w:hAnsi="Symbol" w:hint="default"/>
+      </w:rPr>
+    </w:lvl>
+    <w:lvl w:ilvl="4" w:tplc="0C090003" w:tentative="1">
+      <w:start w:val="1"/>
+      <w:numFmt w:val="bullet"/>
+      <w:lvlText w:val="o"/>
+      <w:lvlJc w:val="left"/>
+      <w:pPr>
+        <w:ind w:left="3600" w:hanging="360"/>
+      </w:pPr>
+      <w:rPr>
+        <w:rFonts w:ascii="Courier New" w:hAnsi="Courier New" w:cs="Courier New" w:hint="default"/>
+      </w:rPr>
+    </w:lvl>
+    <w:lvl w:ilvl="5" w:tplc="0C090005" w:tentative="1">
+      <w:start w:val="1"/>
+      <w:numFmt w:val="bullet"/>
+      <w:lvlText w:val=""/>
+      <w:lvlJc w:val="left"/>
+      <w:pPr>
+        <w:ind w:left="4320" w:hanging="360"/>
+      </w:pPr>
+      <w:rPr>
+        <w:rFonts w:ascii="Wingdings" w:hAnsi="Wingdings" w:hint="default"/>
+      </w:rPr>
+    </w:lvl>
+    <w:lvl w:ilvl="6" w:tplc="0C090001" w:tentative="1">
+      <w:start w:val="1"/>
+      <w:numFmt w:val="bullet"/>
+      <w:lvlText w:val=""/>
+      <w:lvlJc w:val="left"/>
+      <w:pPr>
+        <w:ind w:left="5040" w:hanging="360"/>
+      </w:pPr>
+      <w:rPr>
+        <w:rFonts w:ascii="Symbol" w:hAnsi="Symbol" w:hint="default"/>
+      </w:rPr>
+    </w:lvl>
+    <w:lvl w:ilvl="7" w:tplc="0C090003" w:tentative="1">
+      <w:start w:val="1"/>
+      <w:numFmt w:val="bullet"/>
+      <w:lvlText w:val="o"/>
+      <w:lvlJc w:val="left"/>
+      <w:pPr>
+        <w:ind w:left="5760" w:hanging="360"/>
+      </w:pPr>
+      <w:rPr>
+        <w:rFonts w:ascii="Courier New" w:hAnsi="Courier New" w:cs="Courier New" w:hint="default"/>
+      </w:rPr>
+    </w:lvl>
+    <w:lvl w:ilvl="8" w:tplc="0C090005" w:tentative="1">
+      <w:start w:val="1"/>
+      <w:numFmt w:val="bullet"/>
+      <w:lvlText w:val=""/>
+      <w:lvlJc w:val="left"/>
+      <w:pPr>
+        <w:ind w:left="6480" w:hanging="360"/>
+      </w:pPr>
+      <w:rPr>
+        <w:rFonts w:ascii="Wingdings" w:hAnsi="Wingdings" w:hint="default"/>
+      </w:rPr>
+    </w:lvl>
+  </w:abstractNum>
+  <w:abstractNum w:abstractNumId="5" w15:restartNumberingAfterBreak="0">
+    <w:nsid w:val="4F8E4441"/>
+    <w:multiLevelType w:val="hybridMultilevel"/>
+    <w:tmpl w:val="B6F6ADE0"/>
+    <w:lvl w:ilvl="0" w:tplc="B2887CFE">
+      <w:numFmt w:val="bullet"/>
+      <w:lvlText w:val=""/>
+      <w:lvlJc w:val="left"/>
+      <w:pPr>
+        <w:ind w:left="720" w:hanging="360"/>
+      </w:pPr>
+      <w:rPr>
+        <w:rFonts w:ascii="Symbol" w:eastAsiaTheme="minorEastAsia" w:hAnsi="Symbol" w:cstheme="minorBidi" w:hint="default"/>
+      </w:rPr>
+    </w:lvl>
+    <w:lvl w:ilvl="1" w:tplc="0C090003" w:tentative="1">
+      <w:start w:val="1"/>
+      <w:numFmt w:val="bullet"/>
+      <w:lvlText w:val="o"/>
+      <w:lvlJc w:val="left"/>
+      <w:pPr>
+        <w:ind w:left="1440" w:hanging="360"/>
+      </w:pPr>
+      <w:rPr>
+        <w:rFonts w:ascii="Courier New" w:hAnsi="Courier New" w:cs="Courier New" w:hint="default"/>
+      </w:rPr>
+    </w:lvl>
+    <w:lvl w:ilvl="2" w:tplc="0C090005" w:tentative="1">
+      <w:start w:val="1"/>
+      <w:numFmt w:val="bullet"/>
+      <w:lvlText w:val=""/>
+      <w:lvlJc w:val="left"/>
+      <w:pPr>
+        <w:ind w:left="2160" w:hanging="360"/>
+      </w:pPr>
+      <w:rPr>
+        <w:rFonts w:ascii="Wingdings" w:hAnsi="Wingdings" w:hint="default"/>
+      </w:rPr>
+    </w:lvl>
+    <w:lvl w:ilvl="3" w:tplc="0C090001" w:tentative="1">
+      <w:start w:val="1"/>
+      <w:numFmt w:val="bullet"/>
+      <w:lvlText w:val=""/>
+      <w:lvlJc w:val="left"/>
+      <w:pPr>
+        <w:ind w:left="2880" w:hanging="360"/>
+      </w:pPr>
+      <w:rPr>
+        <w:rFonts w:ascii="Symbol" w:hAnsi="Symbol" w:hint="default"/>
+      </w:rPr>
+    </w:lvl>
+    <w:lvl w:ilvl="4" w:tplc="0C090003" w:tentative="1">
+      <w:start w:val="1"/>
+      <w:numFmt w:val="bullet"/>
+      <w:lvlText w:val="o"/>
+      <w:lvlJc w:val="left"/>
+      <w:pPr>
+        <w:ind w:left="3600" w:hanging="360"/>
+      </w:pPr>
+      <w:rPr>
+        <w:rFonts w:ascii="Courier New" w:hAnsi="Courier New" w:cs="Courier New" w:hint="default"/>
+      </w:rPr>
+    </w:lvl>
+    <w:lvl w:ilvl="5" w:tplc="0C090005" w:tentative="1">
+      <w:start w:val="1"/>
+      <w:numFmt w:val="bullet"/>
+      <w:lvlText w:val=""/>
+      <w:lvlJc w:val="left"/>
+      <w:pPr>
+        <w:ind w:left="4320" w:hanging="360"/>
+      </w:pPr>
+      <w:rPr>
+        <w:rFonts w:ascii="Wingdings" w:hAnsi="Wingdings" w:hint="default"/>
+      </w:rPr>
+    </w:lvl>
+    <w:lvl w:ilvl="6" w:tplc="0C090001" w:tentative="1">
+      <w:start w:val="1"/>
+      <w:numFmt w:val="bullet"/>
+      <w:lvlText w:val=""/>
+      <w:lvlJc w:val="left"/>
+      <w:pPr>
+        <w:ind w:left="5040" w:hanging="360"/>
+      </w:pPr>
+      <w:rPr>
+        <w:rFonts w:ascii="Symbol" w:hAnsi="Symbol" w:hint="default"/>
+      </w:rPr>
+    </w:lvl>
+    <w:lvl w:ilvl="7" w:tplc="0C090003" w:tentative="1">
+      <w:start w:val="1"/>
+      <w:numFmt w:val="bullet"/>
+      <w:lvlText w:val="o"/>
+      <w:lvlJc w:val="left"/>
+      <w:pPr>
+        <w:ind w:left="5760" w:hanging="360"/>
+      </w:pPr>
+      <w:rPr>
+        <w:rFonts w:ascii="Courier New" w:hAnsi="Courier New" w:cs="Courier New" w:hint="default"/>
+      </w:rPr>
+    </w:lvl>
+    <w:lvl w:ilvl="8" w:tplc="0C090005" w:tentative="1">
+      <w:start w:val="1"/>
+      <w:numFmt w:val="bullet"/>
+      <w:lvlText w:val=""/>
+      <w:lvlJc w:val="left"/>
+      <w:pPr>
+        <w:ind w:left="6480" w:hanging="360"/>
+      </w:pPr>
+      <w:rPr>
+        <w:rFonts w:ascii="Wingdings" w:hAnsi="Wingdings" w:hint="default"/>
+      </w:rPr>
+    </w:lvl>
+  </w:abstractNum>
+  <w:abstractNum w:abstractNumId="6" w15:restartNumberingAfterBreak="0">
     <w:nsid w:val="606F55F2"/>
     <w:multiLevelType w:val="hybridMultilevel"/>
     <w:tmpl w:val="0FB032A2"/>
@@ -555,7 +2037,7 @@
       </w:rPr>
     </w:lvl>
   </w:abstractNum>
-  <w:abstractNum w:abstractNumId="3" w15:restartNumberingAfterBreak="0">
+  <w:abstractNum w:abstractNumId="7" w15:restartNumberingAfterBreak="0">
     <w:nsid w:val="70013063"/>
     <w:multiLevelType w:val="hybridMultilevel"/>
     <w:tmpl w:val="7CB6F394"/>
@@ -667,7 +2149,7 @@
       </w:rPr>
     </w:lvl>
   </w:abstractNum>
-  <w:abstractNum w:abstractNumId="4" w15:restartNumberingAfterBreak="0">
+  <w:abstractNum w:abstractNumId="8" w15:restartNumberingAfterBreak="0">
     <w:nsid w:val="77A24455"/>
     <w:multiLevelType w:val="hybridMultilevel"/>
     <w:tmpl w:val="6B4847C0"/>
@@ -780,18 +2262,30 @@
     </w:lvl>
   </w:abstractNum>
   <w:num w:numId="1">
+    <w:abstractNumId w:val="8"/>
+  </w:num>
+  <w:num w:numId="2">
+    <w:abstractNumId w:val="7"/>
+  </w:num>
+  <w:num w:numId="3">
+    <w:abstractNumId w:val="2"/>
+  </w:num>
+  <w:num w:numId="4">
+    <w:abstractNumId w:val="6"/>
+  </w:num>
+  <w:num w:numId="5">
+    <w:abstractNumId w:val="3"/>
+  </w:num>
+  <w:num w:numId="6">
+    <w:abstractNumId w:val="5"/>
+  </w:num>
+  <w:num w:numId="7">
+    <w:abstractNumId w:val="0"/>
+  </w:num>
+  <w:num w:numId="8">
     <w:abstractNumId w:val="4"/>
   </w:num>
-  <w:num w:numId="2">
-    <w:abstractNumId w:val="3"/>
-  </w:num>
-  <w:num w:numId="3">
-    <w:abstractNumId w:val="0"/>
-  </w:num>
-  <w:num w:numId="4">
-    <w:abstractNumId w:val="2"/>
-  </w:num>
-  <w:num w:numId="5">
+  <w:num w:numId="9">
     <w:abstractNumId w:val="1"/>
   </w:num>
 </w:numbering>
@@ -1234,6 +2728,25 @@
       <w:contextualSpacing/>
     </w:pPr>
   </w:style>
+  <w:style w:type="table" w:styleId="TableGrid">
+    <w:name w:val="Table Grid"/>
+    <w:basedOn w:val="TableNormal"/>
+    <w:uiPriority w:val="39"/>
+    <w:rsid w:val="00F0256B"/>
+    <w:pPr>
+      <w:spacing w:after="0" w:line="240" w:lineRule="auto"/>
+    </w:pPr>
+    <w:tblPr>
+      <w:tblBorders>
+        <w:top w:val="single" w:sz="4" w:space="0" w:color="auto"/>
+        <w:left w:val="single" w:sz="4" w:space="0" w:color="auto"/>
+        <w:bottom w:val="single" w:sz="4" w:space="0" w:color="auto"/>
+        <w:right w:val="single" w:sz="4" w:space="0" w:color="auto"/>
+        <w:insideH w:val="single" w:sz="4" w:space="0" w:color="auto"/>
+        <w:insideV w:val="single" w:sz="4" w:space="0" w:color="auto"/>
+      </w:tblBorders>
+    </w:tblPr>
+  </w:style>
 </w:styles>
 </file>
 

</xml_diff>

<commit_message>
Added opening and shutting sound to rifle ammo box.
</commit_message>
<xml_diff>
--- a/Assets/notes.docx
+++ b/Assets/notes.docx
@@ -2,13 +2,6 @@
 <file path=word/document.xml><?xml version="1.0" encoding="utf-8"?>
 <w:document xmlns:wpc="http://schemas.microsoft.com/office/word/2010/wordprocessingCanvas" xmlns:cx="http://schemas.microsoft.com/office/drawing/2014/chartex" xmlns:cx1="http://schemas.microsoft.com/office/drawing/2015/9/8/chartex" xmlns:cx2="http://schemas.microsoft.com/office/drawing/2015/10/21/chartex" xmlns:cx3="http://schemas.microsoft.com/office/drawing/2016/5/9/chartex" xmlns:cx4="http://schemas.microsoft.com/office/drawing/2016/5/10/chartex" xmlns:cx5="http://schemas.microsoft.com/office/drawing/2016/5/11/chartex" xmlns:cx6="http://schemas.microsoft.com/office/drawing/2016/5/12/chartex" xmlns:cx7="http://schemas.microsoft.com/office/drawing/2016/5/13/chartex" xmlns:cx8="http://schemas.microsoft.com/office/drawing/2016/5/14/chartex" xmlns:mc="http://schemas.openxmlformats.org/markup-compatibility/2006" xmlns:aink="http://schemas.microsoft.com/office/drawing/2016/ink" xmlns:am3d="http://schemas.microsoft.com/office/drawing/2017/model3d" xmlns:o="urn:schemas-microsoft-com:office:office" xmlns:r="http://schemas.openxmlformats.org/officeDocument/2006/relationships" xmlns:m="http://schemas.openxmlformats.org/officeDocument/2006/math" xmlns:v="urn:schemas-microsoft-com:vml" xmlns:wp14="http://schemas.microsoft.com/office/word/2010/wordprocessingDrawing" xmlns:wp="http://schemas.openxmlformats.org/drawingml/2006/wordprocessingDrawing" xmlns:w10="urn:schemas-microsoft-com:office:word" xmlns:w="http://schemas.openxmlformats.org/wordprocessingml/2006/main" xmlns:w14="http://schemas.microsoft.com/office/word/2010/wordml" xmlns:w15="http://schemas.microsoft.com/office/word/2012/wordml" xmlns:w16cex="http://schemas.microsoft.com/office/word/2018/wordml/cex" xmlns:w16cid="http://schemas.microsoft.com/office/word/2016/wordml/cid" xmlns:w16="http://schemas.microsoft.com/office/word/2018/wordml" xmlns:w16sdtdh="http://schemas.microsoft.com/office/word/2020/wordml/sdtdatahash" xmlns:w16se="http://schemas.microsoft.com/office/word/2015/wordml/symex" xmlns:wpg="http://schemas.microsoft.com/office/word/2010/wordprocessingGroup" xmlns:wpi="http://schemas.microsoft.com/office/word/2010/wordprocessingInk" xmlns:wne="http://schemas.microsoft.com/office/word/2006/wordml" xmlns:wps="http://schemas.microsoft.com/office/word/2010/wordprocessingShape" mc:Ignorable="w14 w15 w16se w16cid w16 w16cex w16sdtdh wp14">
   <w:body>
-    <w:p/>
-    <w:p/>
-    <w:p>
-      <w:r>
-        <w:t>Try making movement physics, acceleration and deceleration work similarly to my bullet code</w:t>
-      </w:r>
-    </w:p>
     <w:p>
       <w:r>
         <w:t>FPS things to fix</w:t>
@@ -23,6 +16,30 @@
         </w:numPr>
       </w:pPr>
       <w:r>
+        <w:t>Identified bug where most ADS animations won’t play after the player dies and respawns. The aim will change and the reticle will disappear, but the animations won’t play. This only seems to occur when the player reloads a scene. It seems to be an execution order thing. I think the ADS-related animations work fine, but are overridden by other animation functions.</w:t>
+      </w:r>
+    </w:p>
+    <w:p>
+      <w:pPr>
+        <w:pStyle w:val="ListParagraph"/>
+        <w:numPr>
+          <w:ilvl w:val="0"/>
+          <w:numId w:val="10"/>
+        </w:numPr>
+      </w:pPr>
+      <w:r>
+        <w:t>I need to fix this by reworking my guns to use the Animator for animations, rather than my current lerping code. This will also be necessary to eventually implement real animations.</w:t>
+      </w:r>
+    </w:p>
+    <w:p>
+      <w:pPr>
+        <w:pStyle w:val="ListParagraph"/>
+        <w:numPr>
+          <w:ilvl w:val="0"/>
+          <w:numId w:val="2"/>
+        </w:numPr>
+      </w:pPr>
+      <w:r>
         <w:t>Fix problem where gun can be stuck firing continuously</w:t>
       </w:r>
     </w:p>
@@ -31,6 +48,18 @@
         <w:pStyle w:val="ListParagraph"/>
         <w:numPr>
           <w:ilvl w:val="0"/>
+          <w:numId w:val="10"/>
+        </w:numPr>
+      </w:pPr>
+      <w:r>
+        <w:t>I should try reworking my fire control code to just use Update() instead of an IEnumerator.</w:t>
+      </w:r>
+    </w:p>
+    <w:p>
+      <w:pPr>
+        <w:pStyle w:val="ListParagraph"/>
+        <w:numPr>
+          <w:ilvl w:val="0"/>
           <w:numId w:val="2"/>
         </w:numPr>
       </w:pPr>
@@ -47,67 +76,31 @@
         </w:numPr>
       </w:pPr>
       <w:r>
+        <w:t>Proper controller support</w:t>
+      </w:r>
+    </w:p>
+    <w:p>
+      <w:pPr>
+        <w:pStyle w:val="ListParagraph"/>
+        <w:numPr>
+          <w:ilvl w:val="0"/>
+          <w:numId w:val="2"/>
+        </w:numPr>
+      </w:pPr>
+      <w:r>
+        <w:t>Options menu for gameplay tweaks, graphics settings</w:t>
+      </w:r>
+    </w:p>
+    <w:p>
+      <w:pPr>
+        <w:pStyle w:val="ListParagraph"/>
+        <w:numPr>
+          <w:ilvl w:val="0"/>
+          <w:numId w:val="2"/>
+        </w:numPr>
+      </w:pPr>
+      <w:r>
         <w:t>Tweak walk cycle so steps play at the start of the cycle</w:t>
-      </w:r>
-    </w:p>
-    <w:p>
-      <w:pPr>
-        <w:pStyle w:val="ListParagraph"/>
-        <w:numPr>
-          <w:ilvl w:val="0"/>
-          <w:numId w:val="2"/>
-        </w:numPr>
-      </w:pPr>
-      <w:r>
-        <w:t xml:space="preserve">Identified bug where most ADS animations won’t play after the player dies and respawns. The aim will </w:t>
-      </w:r>
-      <w:proofErr w:type="gramStart"/>
-      <w:r>
-        <w:t>change</w:t>
-      </w:r>
-      <w:proofErr w:type="gramEnd"/>
-      <w:r>
-        <w:t xml:space="preserve"> and the </w:t>
-      </w:r>
-      <w:proofErr w:type="spellStart"/>
-      <w:r>
-        <w:t>reticle</w:t>
-      </w:r>
-      <w:proofErr w:type="spellEnd"/>
-      <w:r>
-        <w:t xml:space="preserve"> will disappear, but the animations won’t play. This only seems to occur when the player reloads a scene. It seems to be an execution order thing. I think the ADS-related animations work </w:t>
-      </w:r>
-      <w:proofErr w:type="gramStart"/>
-      <w:r>
-        <w:t>fine, but</w:t>
-      </w:r>
-      <w:proofErr w:type="gramEnd"/>
-      <w:r>
-        <w:t xml:space="preserve"> are overridden by other animation functions.</w:t>
-      </w:r>
-    </w:p>
-    <w:p>
-      <w:pPr>
-        <w:pStyle w:val="ListParagraph"/>
-        <w:numPr>
-          <w:ilvl w:val="0"/>
-          <w:numId w:val="2"/>
-        </w:numPr>
-      </w:pPr>
-      <w:r>
-        <w:t>Proper controller support</w:t>
-      </w:r>
-    </w:p>
-    <w:p>
-      <w:pPr>
-        <w:pStyle w:val="ListParagraph"/>
-        <w:numPr>
-          <w:ilvl w:val="0"/>
-          <w:numId w:val="2"/>
-        </w:numPr>
-      </w:pPr>
-      <w:r>
-        <w:t>Options menu for gameplay tweaks, graphics settings</w:t>
       </w:r>
     </w:p>
     <w:p/>
@@ -149,11 +142,9 @@
             <w:tcW w:w="1000" w:type="pct"/>
           </w:tcPr>
           <w:p>
-            <w:proofErr w:type="spellStart"/>
             <w:r>
               <w:t>Ironsights</w:t>
             </w:r>
-            <w:proofErr w:type="spellEnd"/>
           </w:p>
         </w:tc>
         <w:tc>
@@ -200,15 +191,7 @@
           </w:tcPr>
           <w:p>
             <w:r>
-              <w:t xml:space="preserve">Seems to be </w:t>
-            </w:r>
-            <w:proofErr w:type="gramStart"/>
-            <w:r>
-              <w:t>exactly the same</w:t>
-            </w:r>
-            <w:proofErr w:type="gramEnd"/>
-            <w:r>
-              <w:t xml:space="preserve"> as what I have.</w:t>
+              <w:t>Seems to be exactly the same as what I have.</w:t>
             </w:r>
           </w:p>
         </w:tc>
@@ -224,43 +207,13 @@
           </w:tcPr>
           <w:p>
             <w:r>
-              <w:t xml:space="preserve">Red dot appears and disappears in the sight picture when aiming vs. </w:t>
+              <w:t xml:space="preserve">Red dot appears and disappears in the sight picture when aiming vs. hipfiring. </w:t>
             </w:r>
-            <w:proofErr w:type="spellStart"/>
-            <w:r>
-              <w:t>hipfiring</w:t>
-            </w:r>
-            <w:proofErr w:type="spellEnd"/>
-            <w:r>
-              <w:t xml:space="preserve">. </w:t>
-            </w:r>
-            <w:proofErr w:type="spellStart"/>
             <w:r>
               <w:rPr>
                 <w:highlight w:val="green"/>
               </w:rPr>
-              <w:t>Reticle</w:t>
-            </w:r>
-            <w:proofErr w:type="spellEnd"/>
-            <w:r>
-              <w:rPr>
-                <w:highlight w:val="green"/>
-              </w:rPr>
-              <w:t xml:space="preserve"> is positioned forward relative to the actual sight glass to mimic the </w:t>
-            </w:r>
-            <w:proofErr w:type="gramStart"/>
-            <w:r>
-              <w:rPr>
-                <w:highlight w:val="green"/>
-              </w:rPr>
-              <w:t>real life</w:t>
-            </w:r>
-            <w:proofErr w:type="gramEnd"/>
-            <w:r>
-              <w:rPr>
-                <w:highlight w:val="green"/>
-              </w:rPr>
-              <w:t xml:space="preserve"> effect of the ADS moving relative to the glass to represent the actual aim direction.</w:t>
+              <w:t>Reticle is positioned forward relative to the actual sight glass to mimic the real life effect of the ADS moving relative to the glass to represent the actual aim direction.</w:t>
             </w:r>
           </w:p>
           <w:p/>
@@ -276,23 +229,7 @@
           </w:tcPr>
           <w:p>
             <w:r>
-              <w:t xml:space="preserve">After a certain point in the animation cycle, the gun model will </w:t>
-            </w:r>
-            <w:proofErr w:type="gramStart"/>
-            <w:r>
-              <w:t>disappear from view</w:t>
-            </w:r>
-            <w:proofErr w:type="gramEnd"/>
-            <w:r>
-              <w:t xml:space="preserve"> and the overlay will appear. </w:t>
-            </w:r>
-            <w:proofErr w:type="gramStart"/>
-            <w:r>
-              <w:t>Similar to</w:t>
-            </w:r>
-            <w:proofErr w:type="gramEnd"/>
-            <w:r>
-              <w:t xml:space="preserve"> what I had before, except the overlay will shift around when the player moves. Not sure how they ensure the aim still lines up, but I would assume it to involve the aim overlay rotating around the aim and camera axis, so it moves but does not appear distorted relative to the camera.</w:t>
+              <w:t>After a certain point in the animation cycle, the gun model will disappear from view and the overlay will appear. Similar to what I had before, except the overlay will shift around when the player moves. Not sure how they ensure the aim still lines up, but I would assume it to involve the aim overlay rotating around the aim and camera axis, so it moves but does not appear distorted relative to the camera.</w:t>
             </w:r>
           </w:p>
           <w:p/>
@@ -344,13 +281,8 @@
           </w:tcPr>
           <w:p>
             <w:r>
-              <w:t xml:space="preserve">Does the similar scope thing of having a rapid switch animation, disabling the weapon model and enabling a HUD </w:t>
+              <w:t>Does the similar scope thing of having a rapid switch animation, disabling the weapon model and enabling a HUD overlay.</w:t>
             </w:r>
-            <w:proofErr w:type="gramStart"/>
-            <w:r>
-              <w:t>overlay.</w:t>
-            </w:r>
-            <w:proofErr w:type="gramEnd"/>
           </w:p>
           <w:p/>
           <w:p>
@@ -358,21 +290,7 @@
               <w:rPr>
                 <w:highlight w:val="green"/>
               </w:rPr>
-              <w:t xml:space="preserve">The overlay tilts on the Z axis when the player adjusts their aim from side to side, to provide a pleasant cosmetic effect without altering the </w:t>
-            </w:r>
-            <w:proofErr w:type="spellStart"/>
-            <w:r>
-              <w:rPr>
-                <w:highlight w:val="green"/>
-              </w:rPr>
-              <w:t>reticle</w:t>
-            </w:r>
-            <w:proofErr w:type="spellEnd"/>
-            <w:r>
-              <w:rPr>
-                <w:highlight w:val="green"/>
-              </w:rPr>
-              <w:t xml:space="preserve"> relative to everything else. This might be a very good idea.</w:t>
+              <w:t>The overlay tilts on the Z axis when the player adjusts their aim from side to side, to provide a pleasant cosmetic effect without altering the reticle relative to everything else. This might be a very good idea.</w:t>
             </w:r>
           </w:p>
         </w:tc>
@@ -426,15 +344,7 @@
     </w:p>
     <w:p>
       <w:r>
-        <w:t xml:space="preserve">Or have it </w:t>
-      </w:r>
-      <w:proofErr w:type="gramStart"/>
-      <w:r>
-        <w:t>be</w:t>
-      </w:r>
-      <w:proofErr w:type="gramEnd"/>
-      <w:r>
-        <w:t xml:space="preserve"> based on the angle of the scope relative to the player camera.</w:t>
+        <w:t>Or have it be based on the angle of the scope relative to the player camera.</w:t>
       </w:r>
     </w:p>
     <w:p>
@@ -519,15 +429,7 @@
         </w:numPr>
       </w:pPr>
       <w:r>
-        <w:t xml:space="preserve">F90 assault rifle with </w:t>
-      </w:r>
-      <w:proofErr w:type="spellStart"/>
-      <w:r>
-        <w:t>underbarrel</w:t>
-      </w:r>
-      <w:proofErr w:type="spellEnd"/>
-      <w:r>
-        <w:t xml:space="preserve"> grenade launcher</w:t>
+        <w:t>F90 assault rifle with underbarrel grenade launcher</w:t>
       </w:r>
     </w:p>
     <w:p>
@@ -585,21 +487,8 @@
           <w:numId w:val="6"/>
         </w:numPr>
       </w:pPr>
-      <w:proofErr w:type="spellStart"/>
-      <w:r>
-        <w:t>EventSystem</w:t>
-      </w:r>
-      <w:proofErr w:type="spellEnd"/>
-      <w:r>
-        <w:t xml:space="preserve"> transitions are messed </w:t>
-      </w:r>
-      <w:proofErr w:type="gramStart"/>
-      <w:r>
-        <w:t>up, and</w:t>
-      </w:r>
-      <w:proofErr w:type="gramEnd"/>
-      <w:r>
-        <w:t xml:space="preserve"> will switch to options in hidden windows.</w:t>
+      <w:r>
+        <w:t>EventSystem transitions are messed up, and will switch to options in hidden windows.</w:t>
       </w:r>
     </w:p>
     <w:p>
@@ -623,15 +512,7 @@
         </w:numPr>
       </w:pPr>
       <w:r>
-        <w:t xml:space="preserve">Gun ADS on handgun will fail to trigger if the player starts in the target range level, </w:t>
-      </w:r>
-      <w:proofErr w:type="gramStart"/>
-      <w:r>
-        <w:t>leaves</w:t>
-      </w:r>
-      <w:proofErr w:type="gramEnd"/>
-      <w:r>
-        <w:t xml:space="preserve"> and then loads into it again. This might not be worth fixing since in the final build the player will always start off in the main menu</w:t>
+        <w:t>Gun ADS on handgun will fail to trigger if the player starts in the target range level, leaves and then loads into it again. This might not be worth fixing since in the final build the player will always start off in the main menu</w:t>
       </w:r>
     </w:p>
     <w:p/>
@@ -738,11 +619,9 @@
           <w:numId w:val="6"/>
         </w:numPr>
       </w:pPr>
-      <w:proofErr w:type="spellStart"/>
       <w:r>
         <w:t>Flechettes</w:t>
       </w:r>
-      <w:proofErr w:type="spellEnd"/>
     </w:p>
     <w:p>
       <w:pPr>
@@ -1065,11 +944,9 @@
           <w:numId w:val="8"/>
         </w:numPr>
       </w:pPr>
-      <w:proofErr w:type="spellStart"/>
       <w:r>
         <w:t>Bugbait</w:t>
       </w:r>
-      <w:proofErr w:type="spellEnd"/>
     </w:p>
     <w:p>
       <w:r>
@@ -1079,15 +956,7 @@
         <w:t>eapons</w:t>
       </w:r>
       <w:r>
-        <w:t xml:space="preserve"> I plan on having in my game (to make sure I have an </w:t>
-      </w:r>
-      <w:proofErr w:type="gramStart"/>
-      <w:r>
-        <w:t>actually impressive</w:t>
-      </w:r>
-      <w:proofErr w:type="gramEnd"/>
-      <w:r>
-        <w:t xml:space="preserve"> arsenal)</w:t>
+        <w:t xml:space="preserve"> I plan on having in my game (to make sure I have an actually impressive arsenal)</w:t>
       </w:r>
     </w:p>
     <w:p>
@@ -1385,6 +1254,118 @@
     </w:lvl>
   </w:abstractNum>
   <w:abstractNum w:abstractNumId="1" w15:restartNumberingAfterBreak="0">
+    <w:nsid w:val="23081AA7"/>
+    <w:multiLevelType w:val="hybridMultilevel"/>
+    <w:tmpl w:val="18782D32"/>
+    <w:lvl w:ilvl="0" w:tplc="B05EB9CA">
+      <w:numFmt w:val="bullet"/>
+      <w:lvlText w:val="-"/>
+      <w:lvlJc w:val="left"/>
+      <w:pPr>
+        <w:ind w:left="1080" w:hanging="360"/>
+      </w:pPr>
+      <w:rPr>
+        <w:rFonts w:ascii="Calibri" w:eastAsiaTheme="minorEastAsia" w:hAnsi="Calibri" w:cs="Calibri" w:hint="default"/>
+      </w:rPr>
+    </w:lvl>
+    <w:lvl w:ilvl="1" w:tplc="0C090003" w:tentative="1">
+      <w:start w:val="1"/>
+      <w:numFmt w:val="bullet"/>
+      <w:lvlText w:val="o"/>
+      <w:lvlJc w:val="left"/>
+      <w:pPr>
+        <w:ind w:left="1800" w:hanging="360"/>
+      </w:pPr>
+      <w:rPr>
+        <w:rFonts w:ascii="Courier New" w:hAnsi="Courier New" w:cs="Courier New" w:hint="default"/>
+      </w:rPr>
+    </w:lvl>
+    <w:lvl w:ilvl="2" w:tplc="0C090005" w:tentative="1">
+      <w:start w:val="1"/>
+      <w:numFmt w:val="bullet"/>
+      <w:lvlText w:val=""/>
+      <w:lvlJc w:val="left"/>
+      <w:pPr>
+        <w:ind w:left="2520" w:hanging="360"/>
+      </w:pPr>
+      <w:rPr>
+        <w:rFonts w:ascii="Wingdings" w:hAnsi="Wingdings" w:hint="default"/>
+      </w:rPr>
+    </w:lvl>
+    <w:lvl w:ilvl="3" w:tplc="0C090001" w:tentative="1">
+      <w:start w:val="1"/>
+      <w:numFmt w:val="bullet"/>
+      <w:lvlText w:val=""/>
+      <w:lvlJc w:val="left"/>
+      <w:pPr>
+        <w:ind w:left="3240" w:hanging="360"/>
+      </w:pPr>
+      <w:rPr>
+        <w:rFonts w:ascii="Symbol" w:hAnsi="Symbol" w:hint="default"/>
+      </w:rPr>
+    </w:lvl>
+    <w:lvl w:ilvl="4" w:tplc="0C090003" w:tentative="1">
+      <w:start w:val="1"/>
+      <w:numFmt w:val="bullet"/>
+      <w:lvlText w:val="o"/>
+      <w:lvlJc w:val="left"/>
+      <w:pPr>
+        <w:ind w:left="3960" w:hanging="360"/>
+      </w:pPr>
+      <w:rPr>
+        <w:rFonts w:ascii="Courier New" w:hAnsi="Courier New" w:cs="Courier New" w:hint="default"/>
+      </w:rPr>
+    </w:lvl>
+    <w:lvl w:ilvl="5" w:tplc="0C090005" w:tentative="1">
+      <w:start w:val="1"/>
+      <w:numFmt w:val="bullet"/>
+      <w:lvlText w:val=""/>
+      <w:lvlJc w:val="left"/>
+      <w:pPr>
+        <w:ind w:left="4680" w:hanging="360"/>
+      </w:pPr>
+      <w:rPr>
+        <w:rFonts w:ascii="Wingdings" w:hAnsi="Wingdings" w:hint="default"/>
+      </w:rPr>
+    </w:lvl>
+    <w:lvl w:ilvl="6" w:tplc="0C090001" w:tentative="1">
+      <w:start w:val="1"/>
+      <w:numFmt w:val="bullet"/>
+      <w:lvlText w:val=""/>
+      <w:lvlJc w:val="left"/>
+      <w:pPr>
+        <w:ind w:left="5400" w:hanging="360"/>
+      </w:pPr>
+      <w:rPr>
+        <w:rFonts w:ascii="Symbol" w:hAnsi="Symbol" w:hint="default"/>
+      </w:rPr>
+    </w:lvl>
+    <w:lvl w:ilvl="7" w:tplc="0C090003" w:tentative="1">
+      <w:start w:val="1"/>
+      <w:numFmt w:val="bullet"/>
+      <w:lvlText w:val="o"/>
+      <w:lvlJc w:val="left"/>
+      <w:pPr>
+        <w:ind w:left="6120" w:hanging="360"/>
+      </w:pPr>
+      <w:rPr>
+        <w:rFonts w:ascii="Courier New" w:hAnsi="Courier New" w:cs="Courier New" w:hint="default"/>
+      </w:rPr>
+    </w:lvl>
+    <w:lvl w:ilvl="8" w:tplc="0C090005" w:tentative="1">
+      <w:start w:val="1"/>
+      <w:numFmt w:val="bullet"/>
+      <w:lvlText w:val=""/>
+      <w:lvlJc w:val="left"/>
+      <w:pPr>
+        <w:ind w:left="6840" w:hanging="360"/>
+      </w:pPr>
+      <w:rPr>
+        <w:rFonts w:ascii="Wingdings" w:hAnsi="Wingdings" w:hint="default"/>
+      </w:rPr>
+    </w:lvl>
+  </w:abstractNum>
+  <w:abstractNum w:abstractNumId="2" w15:restartNumberingAfterBreak="0">
     <w:nsid w:val="238B4F87"/>
     <w:multiLevelType w:val="hybridMultilevel"/>
     <w:tmpl w:val="BC3A6DCC"/>
@@ -1473,7 +1454,7 @@
       </w:pPr>
     </w:lvl>
   </w:abstractNum>
-  <w:abstractNum w:abstractNumId="2" w15:restartNumberingAfterBreak="0">
+  <w:abstractNum w:abstractNumId="3" w15:restartNumberingAfterBreak="0">
     <w:nsid w:val="283C3BA0"/>
     <w:multiLevelType w:val="hybridMultilevel"/>
     <w:tmpl w:val="187CB06A"/>
@@ -1586,7 +1567,7 @@
       </w:rPr>
     </w:lvl>
   </w:abstractNum>
-  <w:abstractNum w:abstractNumId="3" w15:restartNumberingAfterBreak="0">
+  <w:abstractNum w:abstractNumId="4" w15:restartNumberingAfterBreak="0">
     <w:nsid w:val="32203071"/>
     <w:multiLevelType w:val="hybridMultilevel"/>
     <w:tmpl w:val="E71803CE"/>
@@ -1699,7 +1680,7 @@
       </w:rPr>
     </w:lvl>
   </w:abstractNum>
-  <w:abstractNum w:abstractNumId="4" w15:restartNumberingAfterBreak="0">
+  <w:abstractNum w:abstractNumId="5" w15:restartNumberingAfterBreak="0">
     <w:nsid w:val="38281BBE"/>
     <w:multiLevelType w:val="hybridMultilevel"/>
     <w:tmpl w:val="43C09CF2"/>
@@ -1812,7 +1793,7 @@
       </w:rPr>
     </w:lvl>
   </w:abstractNum>
-  <w:abstractNum w:abstractNumId="5" w15:restartNumberingAfterBreak="0">
+  <w:abstractNum w:abstractNumId="6" w15:restartNumberingAfterBreak="0">
     <w:nsid w:val="4F8E4441"/>
     <w:multiLevelType w:val="hybridMultilevel"/>
     <w:tmpl w:val="B6F6ADE0"/>
@@ -1924,7 +1905,7 @@
       </w:rPr>
     </w:lvl>
   </w:abstractNum>
-  <w:abstractNum w:abstractNumId="6" w15:restartNumberingAfterBreak="0">
+  <w:abstractNum w:abstractNumId="7" w15:restartNumberingAfterBreak="0">
     <w:nsid w:val="606F55F2"/>
     <w:multiLevelType w:val="hybridMultilevel"/>
     <w:tmpl w:val="0FB032A2"/>
@@ -2037,7 +2018,7 @@
       </w:rPr>
     </w:lvl>
   </w:abstractNum>
-  <w:abstractNum w:abstractNumId="7" w15:restartNumberingAfterBreak="0">
+  <w:abstractNum w:abstractNumId="8" w15:restartNumberingAfterBreak="0">
     <w:nsid w:val="70013063"/>
     <w:multiLevelType w:val="hybridMultilevel"/>
     <w:tmpl w:val="7CB6F394"/>
@@ -2149,7 +2130,7 @@
       </w:rPr>
     </w:lvl>
   </w:abstractNum>
-  <w:abstractNum w:abstractNumId="8" w15:restartNumberingAfterBreak="0">
+  <w:abstractNum w:abstractNumId="9" w15:restartNumberingAfterBreak="0">
     <w:nsid w:val="77A24455"/>
     <w:multiLevelType w:val="hybridMultilevel"/>
     <w:tmpl w:val="6B4847C0"/>
@@ -2262,30 +2243,33 @@
     </w:lvl>
   </w:abstractNum>
   <w:num w:numId="1">
+    <w:abstractNumId w:val="9"/>
+  </w:num>
+  <w:num w:numId="2">
     <w:abstractNumId w:val="8"/>
   </w:num>
-  <w:num w:numId="2">
+  <w:num w:numId="3">
+    <w:abstractNumId w:val="3"/>
+  </w:num>
+  <w:num w:numId="4">
     <w:abstractNumId w:val="7"/>
   </w:num>
-  <w:num w:numId="3">
-    <w:abstractNumId w:val="2"/>
-  </w:num>
-  <w:num w:numId="4">
-    <w:abstractNumId w:val="6"/>
-  </w:num>
   <w:num w:numId="5">
-    <w:abstractNumId w:val="3"/>
+    <w:abstractNumId w:val="4"/>
   </w:num>
   <w:num w:numId="6">
-    <w:abstractNumId w:val="5"/>
+    <w:abstractNumId w:val="6"/>
   </w:num>
   <w:num w:numId="7">
     <w:abstractNumId w:val="0"/>
   </w:num>
   <w:num w:numId="8">
-    <w:abstractNumId w:val="4"/>
+    <w:abstractNumId w:val="5"/>
   </w:num>
   <w:num w:numId="9">
+    <w:abstractNumId w:val="2"/>
+  </w:num>
+  <w:num w:numId="10">
     <w:abstractNumId w:val="1"/>
   </w:num>
 </w:numbering>

</xml_diff>

<commit_message>
Wrote down notes regarding bugs with options menu
</commit_message>
<xml_diff>
--- a/Assets/notes.docx
+++ b/Assets/notes.docx
@@ -16,7 +16,7 @@
         </w:numPr>
       </w:pPr>
       <w:r>
-        <w:t>Identified bug where most ADS animations won’t play after the player dies and respawns. The aim will change and the reticle will disappear, but the animations won’t play. This only seems to occur when the player reloads a scene. It seems to be an execution order thing. I think the ADS-related animations work fine, but are overridden by other animation functions.</w:t>
+        <w:t>Fix problem where gun can be stuck firing continuously</w:t>
       </w:r>
     </w:p>
     <w:p>
@@ -28,7 +28,7 @@
         </w:numPr>
       </w:pPr>
       <w:r>
-        <w:t>I need to fix this by reworking my guns to use the Animator for animations, rather than my current lerping code. This will also be necessary to eventually implement real animations.</w:t>
+        <w:t>I should try reworking my fire control code to just use Update() instead of an IEnumerator.</w:t>
       </w:r>
     </w:p>
     <w:p>
@@ -40,19 +40,7 @@
         </w:numPr>
       </w:pPr>
       <w:r>
-        <w:t>Fix problem where gun can be stuck firing continuously</w:t>
-      </w:r>
-    </w:p>
-    <w:p>
-      <w:pPr>
-        <w:pStyle w:val="ListParagraph"/>
-        <w:numPr>
-          <w:ilvl w:val="0"/>
-          <w:numId w:val="10"/>
-        </w:numPr>
-      </w:pPr>
-      <w:r>
-        <w:t>I should try reworking my fire control code to just use Update() instead of an IEnumerator.</w:t>
+        <w:t>Fix problem where player can be stuck moving in a particular direction</w:t>
       </w:r>
     </w:p>
     <w:p>
@@ -64,7 +52,7 @@
         </w:numPr>
       </w:pPr>
       <w:r>
-        <w:t>Fix problem where player can be stuck moving in a particular direction</w:t>
+        <w:t>Proper controller support</w:t>
       </w:r>
     </w:p>
     <w:p>
@@ -76,31 +64,97 @@
         </w:numPr>
       </w:pPr>
       <w:r>
-        <w:t>Proper controller support</w:t>
-      </w:r>
-    </w:p>
-    <w:p>
-      <w:pPr>
-        <w:pStyle w:val="ListParagraph"/>
-        <w:numPr>
-          <w:ilvl w:val="0"/>
-          <w:numId w:val="2"/>
-        </w:numPr>
-      </w:pPr>
-      <w:r>
-        <w:t>Options menu for gameplay tweaks, graphics settings</w:t>
-      </w:r>
-    </w:p>
-    <w:p>
-      <w:pPr>
-        <w:pStyle w:val="ListParagraph"/>
-        <w:numPr>
-          <w:ilvl w:val="0"/>
-          <w:numId w:val="2"/>
-        </w:numPr>
-      </w:pPr>
-      <w:r>
         <w:t>Tweak walk cycle so steps play at the start of the cycle</w:t>
+      </w:r>
+    </w:p>
+    <w:p/>
+    <w:p>
+      <w:r>
+        <w:t>Bugs I noticed with FPS options menu</w:t>
+      </w:r>
+    </w:p>
+    <w:p>
+      <w:pPr>
+        <w:pStyle w:val="ListParagraph"/>
+        <w:numPr>
+          <w:ilvl w:val="0"/>
+          <w:numId w:val="11"/>
+        </w:numPr>
+      </w:pPr>
+      <w:r>
+        <w:t>Resolution and framerate option dropdowns will not match the current resolution, when the player changes them.</w:t>
+      </w:r>
+    </w:p>
+    <w:p>
+      <w:pPr>
+        <w:pStyle w:val="ListParagraph"/>
+        <w:numPr>
+          <w:ilvl w:val="0"/>
+          <w:numId w:val="11"/>
+        </w:numPr>
+      </w:pPr>
+      <w:r>
+        <w:t>When selecting a resolution, the refresh rate dropdown will not update with a proper value.</w:t>
+      </w:r>
+    </w:p>
+    <w:p>
+      <w:pPr>
+        <w:pStyle w:val="ListParagraph"/>
+        <w:numPr>
+          <w:ilvl w:val="0"/>
+          <w:numId w:val="11"/>
+        </w:numPr>
+      </w:pPr>
+      <w:r>
+        <w:rPr>
+          <w:strike/>
+        </w:rPr>
+        <w:t>When selecting certain resolutions, sometimes only one refresh rate will appear</w:t>
+      </w:r>
+      <w:r>
+        <w:t xml:space="preserve"> (only a problem in the editor, works fine in the build).</w:t>
+      </w:r>
+    </w:p>
+    <w:p>
+      <w:pPr>
+        <w:pStyle w:val="ListParagraph"/>
+        <w:numPr>
+          <w:ilvl w:val="0"/>
+          <w:numId w:val="11"/>
+        </w:numPr>
+      </w:pPr>
+      <w:r>
+        <w:t>When changing to a less rectangular aspect ratio (e.g. 4:3), parts of the screen will get cut off.</w:t>
+      </w:r>
+    </w:p>
+    <w:p>
+      <w:pPr>
+        <w:pStyle w:val="ListParagraph"/>
+        <w:numPr>
+          <w:ilvl w:val="0"/>
+          <w:numId w:val="11"/>
+        </w:numPr>
+      </w:pPr>
+      <w:r>
+        <w:t>The fullscreen option names are not formatted appropriately</w:t>
+      </w:r>
+      <w:r>
+        <w:t>, and are missing spaces</w:t>
+      </w:r>
+      <w:r>
+        <w:t>.</w:t>
+      </w:r>
+    </w:p>
+    <w:p>
+      <w:pPr>
+        <w:pStyle w:val="ListParagraph"/>
+        <w:numPr>
+          <w:ilvl w:val="0"/>
+          <w:numId w:val="11"/>
+        </w:numPr>
+      </w:pPr>
+      <w:r>
+        <w:t>Player camera sensitivity seems to be dependent on graphical quality setting. When on Very Low and Low, the sensitivity will be incredibly slow, and on Medium or higher the sensitivity will be incredibly high.</w:t>
       </w:r>
     </w:p>
     <w:p/>
@@ -219,7 +273,11 @@
           <w:p/>
           <w:p>
             <w:r>
-              <w:t>Zoom is just accomplished by altering the player’s FOV instead of any extra camera trickery.</w:t>
+              <w:t xml:space="preserve">Zoom is just accomplished by </w:t>
+            </w:r>
+            <w:r>
+              <w:lastRenderedPageBreak/>
+              <w:t>altering the player’s FOV instead of any extra camera trickery.</w:t>
             </w:r>
           </w:p>
         </w:tc>
@@ -229,13 +287,17 @@
           </w:tcPr>
           <w:p>
             <w:r>
-              <w:t>After a certain point in the animation cycle, the gun model will disappear from view and the overlay will appear. Similar to what I had before, except the overlay will shift around when the player moves. Not sure how they ensure the aim still lines up, but I would assume it to involve the aim overlay rotating around the aim and camera axis, so it moves but does not appear distorted relative to the camera.</w:t>
+              <w:lastRenderedPageBreak/>
+              <w:t xml:space="preserve">After a certain point in the animation cycle, the gun model will disappear from view and the overlay will appear. Similar to what I had before, except the overlay will shift around when the player moves. Not sure how they ensure the aim still lines up, but I would assume it to involve the aim overlay rotating </w:t>
+            </w:r>
+            <w:r>
+              <w:lastRenderedPageBreak/>
+              <w:t>around the aim and camera axis, so it moves but does not appear distorted relative to the camera.</w:t>
             </w:r>
           </w:p>
           <w:p/>
           <w:p>
             <w:r>
-              <w:lastRenderedPageBreak/>
               <w:t>The scope is just a tube with transparent material for the lenses on the front and back. The inside of the scope is just black.</w:t>
             </w:r>
           </w:p>
@@ -392,7 +454,6 @@
     </w:p>
     <w:p>
       <w:r>
-        <w:lastRenderedPageBreak/>
         <w:t>Rifle</w:t>
       </w:r>
     </w:p>
@@ -733,6 +794,7 @@
         </w:numPr>
       </w:pPr>
       <w:r>
+        <w:lastRenderedPageBreak/>
         <w:t>Airburst</w:t>
       </w:r>
     </w:p>
@@ -776,7 +838,6 @@
     <w:p/>
     <w:p>
       <w:r>
-        <w:lastRenderedPageBreak/>
         <w:t>HL2 weapons</w:t>
       </w:r>
     </w:p>
@@ -1794,6 +1855,118 @@
     </w:lvl>
   </w:abstractNum>
   <w:abstractNum w:abstractNumId="6" w15:restartNumberingAfterBreak="0">
+    <w:nsid w:val="39BD53B4"/>
+    <w:multiLevelType w:val="hybridMultilevel"/>
+    <w:tmpl w:val="9232165E"/>
+    <w:lvl w:ilvl="0" w:tplc="4498F90A">
+      <w:numFmt w:val="bullet"/>
+      <w:lvlText w:val=""/>
+      <w:lvlJc w:val="left"/>
+      <w:pPr>
+        <w:ind w:left="720" w:hanging="360"/>
+      </w:pPr>
+      <w:rPr>
+        <w:rFonts w:ascii="Symbol" w:eastAsiaTheme="minorEastAsia" w:hAnsi="Symbol" w:cstheme="minorBidi" w:hint="default"/>
+      </w:rPr>
+    </w:lvl>
+    <w:lvl w:ilvl="1" w:tplc="0C090003" w:tentative="1">
+      <w:start w:val="1"/>
+      <w:numFmt w:val="bullet"/>
+      <w:lvlText w:val="o"/>
+      <w:lvlJc w:val="left"/>
+      <w:pPr>
+        <w:ind w:left="1440" w:hanging="360"/>
+      </w:pPr>
+      <w:rPr>
+        <w:rFonts w:ascii="Courier New" w:hAnsi="Courier New" w:cs="Courier New" w:hint="default"/>
+      </w:rPr>
+    </w:lvl>
+    <w:lvl w:ilvl="2" w:tplc="0C090005" w:tentative="1">
+      <w:start w:val="1"/>
+      <w:numFmt w:val="bullet"/>
+      <w:lvlText w:val=""/>
+      <w:lvlJc w:val="left"/>
+      <w:pPr>
+        <w:ind w:left="2160" w:hanging="360"/>
+      </w:pPr>
+      <w:rPr>
+        <w:rFonts w:ascii="Wingdings" w:hAnsi="Wingdings" w:hint="default"/>
+      </w:rPr>
+    </w:lvl>
+    <w:lvl w:ilvl="3" w:tplc="0C090001" w:tentative="1">
+      <w:start w:val="1"/>
+      <w:numFmt w:val="bullet"/>
+      <w:lvlText w:val=""/>
+      <w:lvlJc w:val="left"/>
+      <w:pPr>
+        <w:ind w:left="2880" w:hanging="360"/>
+      </w:pPr>
+      <w:rPr>
+        <w:rFonts w:ascii="Symbol" w:hAnsi="Symbol" w:hint="default"/>
+      </w:rPr>
+    </w:lvl>
+    <w:lvl w:ilvl="4" w:tplc="0C090003" w:tentative="1">
+      <w:start w:val="1"/>
+      <w:numFmt w:val="bullet"/>
+      <w:lvlText w:val="o"/>
+      <w:lvlJc w:val="left"/>
+      <w:pPr>
+        <w:ind w:left="3600" w:hanging="360"/>
+      </w:pPr>
+      <w:rPr>
+        <w:rFonts w:ascii="Courier New" w:hAnsi="Courier New" w:cs="Courier New" w:hint="default"/>
+      </w:rPr>
+    </w:lvl>
+    <w:lvl w:ilvl="5" w:tplc="0C090005" w:tentative="1">
+      <w:start w:val="1"/>
+      <w:numFmt w:val="bullet"/>
+      <w:lvlText w:val=""/>
+      <w:lvlJc w:val="left"/>
+      <w:pPr>
+        <w:ind w:left="4320" w:hanging="360"/>
+      </w:pPr>
+      <w:rPr>
+        <w:rFonts w:ascii="Wingdings" w:hAnsi="Wingdings" w:hint="default"/>
+      </w:rPr>
+    </w:lvl>
+    <w:lvl w:ilvl="6" w:tplc="0C090001" w:tentative="1">
+      <w:start w:val="1"/>
+      <w:numFmt w:val="bullet"/>
+      <w:lvlText w:val=""/>
+      <w:lvlJc w:val="left"/>
+      <w:pPr>
+        <w:ind w:left="5040" w:hanging="360"/>
+      </w:pPr>
+      <w:rPr>
+        <w:rFonts w:ascii="Symbol" w:hAnsi="Symbol" w:hint="default"/>
+      </w:rPr>
+    </w:lvl>
+    <w:lvl w:ilvl="7" w:tplc="0C090003" w:tentative="1">
+      <w:start w:val="1"/>
+      <w:numFmt w:val="bullet"/>
+      <w:lvlText w:val="o"/>
+      <w:lvlJc w:val="left"/>
+      <w:pPr>
+        <w:ind w:left="5760" w:hanging="360"/>
+      </w:pPr>
+      <w:rPr>
+        <w:rFonts w:ascii="Courier New" w:hAnsi="Courier New" w:cs="Courier New" w:hint="default"/>
+      </w:rPr>
+    </w:lvl>
+    <w:lvl w:ilvl="8" w:tplc="0C090005" w:tentative="1">
+      <w:start w:val="1"/>
+      <w:numFmt w:val="bullet"/>
+      <w:lvlText w:val=""/>
+      <w:lvlJc w:val="left"/>
+      <w:pPr>
+        <w:ind w:left="6480" w:hanging="360"/>
+      </w:pPr>
+      <w:rPr>
+        <w:rFonts w:ascii="Wingdings" w:hAnsi="Wingdings" w:hint="default"/>
+      </w:rPr>
+    </w:lvl>
+  </w:abstractNum>
+  <w:abstractNum w:abstractNumId="7" w15:restartNumberingAfterBreak="0">
     <w:nsid w:val="4F8E4441"/>
     <w:multiLevelType w:val="hybridMultilevel"/>
     <w:tmpl w:val="B6F6ADE0"/>
@@ -1905,7 +2078,7 @@
       </w:rPr>
     </w:lvl>
   </w:abstractNum>
-  <w:abstractNum w:abstractNumId="7" w15:restartNumberingAfterBreak="0">
+  <w:abstractNum w:abstractNumId="8" w15:restartNumberingAfterBreak="0">
     <w:nsid w:val="606F55F2"/>
     <w:multiLevelType w:val="hybridMultilevel"/>
     <w:tmpl w:val="0FB032A2"/>
@@ -2018,7 +2191,7 @@
       </w:rPr>
     </w:lvl>
   </w:abstractNum>
-  <w:abstractNum w:abstractNumId="8" w15:restartNumberingAfterBreak="0">
+  <w:abstractNum w:abstractNumId="9" w15:restartNumberingAfterBreak="0">
     <w:nsid w:val="70013063"/>
     <w:multiLevelType w:val="hybridMultilevel"/>
     <w:tmpl w:val="7CB6F394"/>
@@ -2130,7 +2303,7 @@
       </w:rPr>
     </w:lvl>
   </w:abstractNum>
-  <w:abstractNum w:abstractNumId="9" w15:restartNumberingAfterBreak="0">
+  <w:abstractNum w:abstractNumId="10" w15:restartNumberingAfterBreak="0">
     <w:nsid w:val="77A24455"/>
     <w:multiLevelType w:val="hybridMultilevel"/>
     <w:tmpl w:val="6B4847C0"/>
@@ -2243,22 +2416,22 @@
     </w:lvl>
   </w:abstractNum>
   <w:num w:numId="1">
-    <w:abstractNumId w:val="9"/>
+    <w:abstractNumId w:val="10"/>
   </w:num>
   <w:num w:numId="2">
-    <w:abstractNumId w:val="8"/>
+    <w:abstractNumId w:val="9"/>
   </w:num>
   <w:num w:numId="3">
     <w:abstractNumId w:val="3"/>
   </w:num>
   <w:num w:numId="4">
-    <w:abstractNumId w:val="7"/>
+    <w:abstractNumId w:val="8"/>
   </w:num>
   <w:num w:numId="5">
     <w:abstractNumId w:val="4"/>
   </w:num>
   <w:num w:numId="6">
-    <w:abstractNumId w:val="6"/>
+    <w:abstractNumId w:val="7"/>
   </w:num>
   <w:num w:numId="7">
     <w:abstractNumId w:val="0"/>
@@ -2271,6 +2444,9 @@
   </w:num>
   <w:num w:numId="10">
     <w:abstractNumId w:val="1"/>
+  </w:num>
+  <w:num w:numId="11">
+    <w:abstractNumId w:val="6"/>
   </w:num>
 </w:numbering>
 </file>

</xml_diff>

<commit_message>
Updated list of features I needed to work on
</commit_message>
<xml_diff>
--- a/Assets/notes.docx
+++ b/Assets/notes.docx
@@ -16,6 +16,18 @@
         </w:numPr>
       </w:pPr>
       <w:r>
+        <w:t>Player camera sensitivity seems to be dependent on graphical quality setting. When on Very Low and Low, the sensitivity will be incredibly slow, and on Medium or higher the sensitivity will be incredibly high.</w:t>
+      </w:r>
+    </w:p>
+    <w:p>
+      <w:pPr>
+        <w:pStyle w:val="ListParagraph"/>
+        <w:numPr>
+          <w:ilvl w:val="0"/>
+          <w:numId w:val="2"/>
+        </w:numPr>
+      </w:pPr>
+      <w:r>
         <w:t>Fix problem where gun can be stuck firing continuously</w:t>
       </w:r>
     </w:p>
@@ -28,7 +40,23 @@
         </w:numPr>
       </w:pPr>
       <w:r>
-        <w:t>I should try reworking my fire control code to just use Update() instead of an IEnumerator.</w:t>
+        <w:t xml:space="preserve">I should try reworking my fire control code to just use </w:t>
+      </w:r>
+      <w:proofErr w:type="gramStart"/>
+      <w:r>
+        <w:t>Update(</w:t>
+      </w:r>
+      <w:proofErr w:type="gramEnd"/>
+      <w:r>
+        <w:t xml:space="preserve">) instead of an </w:t>
+      </w:r>
+      <w:proofErr w:type="spellStart"/>
+      <w:r>
+        <w:t>IEnumerator</w:t>
+      </w:r>
+      <w:proofErr w:type="spellEnd"/>
+      <w:r>
+        <w:t>.</w:t>
       </w:r>
     </w:p>
     <w:p>
@@ -67,96 +95,45 @@
         <w:t>Tweak walk cycle so steps play at the start of the cycle</w:t>
       </w:r>
     </w:p>
+    <w:p>
+      <w:pPr>
+        <w:pStyle w:val="ListParagraph"/>
+        <w:numPr>
+          <w:ilvl w:val="0"/>
+          <w:numId w:val="2"/>
+        </w:numPr>
+      </w:pPr>
+      <w:r>
+        <w:t>Figure out math to show correct aspect ratio</w:t>
+      </w:r>
+      <w:r>
+        <w:t xml:space="preserve"> in options menu</w:t>
+      </w:r>
+    </w:p>
     <w:p/>
-    <w:p>
-      <w:r>
-        <w:t>Bugs I noticed with FPS options menu</w:t>
-      </w:r>
-    </w:p>
-    <w:p>
-      <w:pPr>
-        <w:pStyle w:val="ListParagraph"/>
-        <w:numPr>
-          <w:ilvl w:val="0"/>
-          <w:numId w:val="11"/>
-        </w:numPr>
-      </w:pPr>
-      <w:r>
-        <w:t>Resolution and framerate option dropdowns will not match the current resolution, when the player changes them.</w:t>
-      </w:r>
-    </w:p>
-    <w:p>
-      <w:pPr>
-        <w:pStyle w:val="ListParagraph"/>
-        <w:numPr>
-          <w:ilvl w:val="0"/>
-          <w:numId w:val="11"/>
-        </w:numPr>
-      </w:pPr>
-      <w:r>
-        <w:t>When selecting a resolution, the refresh rate dropdown will not update with a proper value.</w:t>
-      </w:r>
-    </w:p>
-    <w:p>
-      <w:pPr>
-        <w:pStyle w:val="ListParagraph"/>
-        <w:numPr>
-          <w:ilvl w:val="0"/>
-          <w:numId w:val="11"/>
-        </w:numPr>
-      </w:pPr>
-      <w:r>
-        <w:rPr>
-          <w:strike/>
-        </w:rPr>
-        <w:t>When selecting certain resolutions, sometimes only one refresh rate will appear</w:t>
-      </w:r>
-      <w:r>
-        <w:t xml:space="preserve"> (only a problem in the editor, works fine in the build).</w:t>
-      </w:r>
-    </w:p>
-    <w:p>
-      <w:pPr>
-        <w:pStyle w:val="ListParagraph"/>
-        <w:numPr>
-          <w:ilvl w:val="0"/>
-          <w:numId w:val="11"/>
-        </w:numPr>
-      </w:pPr>
-      <w:r>
-        <w:t>When changing to a less rectangular aspect ratio (e.g. 4:3), parts of the screen will get cut off.</w:t>
-      </w:r>
-    </w:p>
-    <w:p>
-      <w:pPr>
-        <w:pStyle w:val="ListParagraph"/>
-        <w:numPr>
-          <w:ilvl w:val="0"/>
-          <w:numId w:val="11"/>
-        </w:numPr>
-      </w:pPr>
-      <w:r>
-        <w:t>The fullscreen option names are not formatted appropriately</w:t>
-      </w:r>
-      <w:r>
-        <w:t>, and are missing spaces</w:t>
-      </w:r>
-      <w:r>
-        <w:t>.</w:t>
-      </w:r>
-    </w:p>
-    <w:p>
-      <w:pPr>
-        <w:pStyle w:val="ListParagraph"/>
-        <w:numPr>
-          <w:ilvl w:val="0"/>
-          <w:numId w:val="11"/>
-        </w:numPr>
-      </w:pPr>
-      <w:r>
-        <w:t>Player camera sensitivity seems to be dependent on graphical quality setting. When on Very Low and Low, the sensitivity will be incredibly slow, and on Medium or higher the sensitivity will be incredibly high.</w:t>
-      </w:r>
-    </w:p>
+    <w:p/>
+    <w:p>
+      <w:r>
+        <w:t>Resolution and refresh rate settings</w:t>
+      </w:r>
+    </w:p>
+    <w:p>
+      <w:proofErr w:type="spellStart"/>
+      <w:r>
+        <w:t>Deathloop</w:t>
+      </w:r>
+      <w:proofErr w:type="spellEnd"/>
+      <w:r>
+        <w:t xml:space="preserve"> – two separate options for resolution and framerate, plus settings for adaptive FPS</w:t>
+      </w:r>
+    </w:p>
+    <w:p>
+      <w:r>
+        <w:t>Titanfall 2 – no framerate options except for adaptive target</w:t>
+      </w:r>
+    </w:p>
+    <w:p/>
+    <w:p/>
     <w:p/>
     <w:p/>
     <w:p>
@@ -196,9 +173,11 @@
             <w:tcW w:w="1000" w:type="pct"/>
           </w:tcPr>
           <w:p>
+            <w:proofErr w:type="spellStart"/>
             <w:r>
               <w:t>Ironsights</w:t>
             </w:r>
+            <w:proofErr w:type="spellEnd"/>
           </w:p>
         </w:tc>
         <w:tc>
@@ -245,7 +224,15 @@
           </w:tcPr>
           <w:p>
             <w:r>
-              <w:t>Seems to be exactly the same as what I have.</w:t>
+              <w:t xml:space="preserve">Seems to be </w:t>
+            </w:r>
+            <w:proofErr w:type="gramStart"/>
+            <w:r>
+              <w:t>exactly the same</w:t>
+            </w:r>
+            <w:proofErr w:type="gramEnd"/>
+            <w:r>
+              <w:t xml:space="preserve"> as what I have.</w:t>
             </w:r>
           </w:p>
         </w:tc>
@@ -261,13 +248,43 @@
           </w:tcPr>
           <w:p>
             <w:r>
-              <w:t xml:space="preserve">Red dot appears and disappears in the sight picture when aiming vs. hipfiring. </w:t>
+              <w:t xml:space="preserve">Red dot appears and disappears in the sight picture when aiming vs. </w:t>
             </w:r>
+            <w:proofErr w:type="spellStart"/>
+            <w:r>
+              <w:t>hipfiring</w:t>
+            </w:r>
+            <w:proofErr w:type="spellEnd"/>
+            <w:r>
+              <w:t xml:space="preserve">. </w:t>
+            </w:r>
+            <w:proofErr w:type="spellStart"/>
             <w:r>
               <w:rPr>
                 <w:highlight w:val="green"/>
               </w:rPr>
-              <w:t>Reticle is positioned forward relative to the actual sight glass to mimic the real life effect of the ADS moving relative to the glass to represent the actual aim direction.</w:t>
+              <w:t>Reticle</w:t>
+            </w:r>
+            <w:proofErr w:type="spellEnd"/>
+            <w:r>
+              <w:rPr>
+                <w:highlight w:val="green"/>
+              </w:rPr>
+              <w:t xml:space="preserve"> is positioned forward relative to the actual sight glass to mimic the </w:t>
+            </w:r>
+            <w:proofErr w:type="gramStart"/>
+            <w:r>
+              <w:rPr>
+                <w:highlight w:val="green"/>
+              </w:rPr>
+              <w:t>real life</w:t>
+            </w:r>
+            <w:proofErr w:type="gramEnd"/>
+            <w:r>
+              <w:rPr>
+                <w:highlight w:val="green"/>
+              </w:rPr>
+              <w:t xml:space="preserve"> effect of the ADS moving relative to the glass to represent the actual aim direction.</w:t>
             </w:r>
           </w:p>
           <w:p/>
@@ -288,7 +305,23 @@
           <w:p>
             <w:r>
               <w:lastRenderedPageBreak/>
-              <w:t xml:space="preserve">After a certain point in the animation cycle, the gun model will disappear from view and the overlay will appear. Similar to what I had before, except the overlay will shift around when the player moves. Not sure how they ensure the aim still lines up, but I would assume it to involve the aim overlay rotating </w:t>
+              <w:t xml:space="preserve">After a certain point in the animation cycle, the gun model will </w:t>
+            </w:r>
+            <w:proofErr w:type="gramStart"/>
+            <w:r>
+              <w:t>disappear from view</w:t>
+            </w:r>
+            <w:proofErr w:type="gramEnd"/>
+            <w:r>
+              <w:t xml:space="preserve"> and the overlay will appear. </w:t>
+            </w:r>
+            <w:proofErr w:type="gramStart"/>
+            <w:r>
+              <w:t>Similar to</w:t>
+            </w:r>
+            <w:proofErr w:type="gramEnd"/>
+            <w:r>
+              <w:t xml:space="preserve"> what I had before, except the overlay will shift around when the player moves. Not sure how they ensure the aim still lines up, but I would assume it to involve the aim overlay rotating </w:t>
             </w:r>
             <w:r>
               <w:lastRenderedPageBreak/>
@@ -343,8 +376,13 @@
           </w:tcPr>
           <w:p>
             <w:r>
-              <w:t>Does the similar scope thing of having a rapid switch animation, disabling the weapon model and enabling a HUD overlay.</w:t>
+              <w:t xml:space="preserve">Does the similar scope thing of having a rapid switch animation, disabling the weapon model and enabling a HUD </w:t>
             </w:r>
+            <w:proofErr w:type="gramStart"/>
+            <w:r>
+              <w:t>overlay.</w:t>
+            </w:r>
+            <w:proofErr w:type="gramEnd"/>
           </w:p>
           <w:p/>
           <w:p>
@@ -352,7 +390,21 @@
               <w:rPr>
                 <w:highlight w:val="green"/>
               </w:rPr>
-              <w:t>The overlay tilts on the Z axis when the player adjusts their aim from side to side, to provide a pleasant cosmetic effect without altering the reticle relative to everything else. This might be a very good idea.</w:t>
+              <w:t xml:space="preserve">The overlay tilts on the Z axis when the player adjusts their aim from side to side, to provide a pleasant cosmetic effect without altering the </w:t>
+            </w:r>
+            <w:proofErr w:type="spellStart"/>
+            <w:r>
+              <w:rPr>
+                <w:highlight w:val="green"/>
+              </w:rPr>
+              <w:t>reticle</w:t>
+            </w:r>
+            <w:proofErr w:type="spellEnd"/>
+            <w:r>
+              <w:rPr>
+                <w:highlight w:val="green"/>
+              </w:rPr>
+              <w:t xml:space="preserve"> relative to everything else. This might be a very good idea.</w:t>
             </w:r>
           </w:p>
         </w:tc>
@@ -406,7 +458,15 @@
     </w:p>
     <w:p>
       <w:r>
-        <w:t>Or have it be based on the angle of the scope relative to the player camera.</w:t>
+        <w:t xml:space="preserve">Or have it </w:t>
+      </w:r>
+      <w:proofErr w:type="gramStart"/>
+      <w:r>
+        <w:t>be</w:t>
+      </w:r>
+      <w:proofErr w:type="gramEnd"/>
+      <w:r>
+        <w:t xml:space="preserve"> based on the angle of the scope relative to the player camera.</w:t>
       </w:r>
     </w:p>
     <w:p>
@@ -490,7 +550,15 @@
         </w:numPr>
       </w:pPr>
       <w:r>
-        <w:t>F90 assault rifle with underbarrel grenade launcher</w:t>
+        <w:t xml:space="preserve">F90 assault rifle with </w:t>
+      </w:r>
+      <w:proofErr w:type="spellStart"/>
+      <w:r>
+        <w:t>underbarrel</w:t>
+      </w:r>
+      <w:proofErr w:type="spellEnd"/>
+      <w:r>
+        <w:t xml:space="preserve"> grenade launcher</w:t>
       </w:r>
     </w:p>
     <w:p>
@@ -548,8 +616,21 @@
           <w:numId w:val="6"/>
         </w:numPr>
       </w:pPr>
-      <w:r>
-        <w:t>EventSystem transitions are messed up, and will switch to options in hidden windows.</w:t>
+      <w:proofErr w:type="spellStart"/>
+      <w:r>
+        <w:t>EventSystem</w:t>
+      </w:r>
+      <w:proofErr w:type="spellEnd"/>
+      <w:r>
+        <w:t xml:space="preserve"> transitions are messed </w:t>
+      </w:r>
+      <w:proofErr w:type="gramStart"/>
+      <w:r>
+        <w:t>up, and</w:t>
+      </w:r>
+      <w:proofErr w:type="gramEnd"/>
+      <w:r>
+        <w:t xml:space="preserve"> will switch to options in hidden windows.</w:t>
       </w:r>
     </w:p>
     <w:p>
@@ -573,7 +654,15 @@
         </w:numPr>
       </w:pPr>
       <w:r>
-        <w:t>Gun ADS on handgun will fail to trigger if the player starts in the target range level, leaves and then loads into it again. This might not be worth fixing since in the final build the player will always start off in the main menu</w:t>
+        <w:t xml:space="preserve">Gun ADS on handgun will fail to trigger if the player starts in the target range level, </w:t>
+      </w:r>
+      <w:proofErr w:type="gramStart"/>
+      <w:r>
+        <w:t>leaves</w:t>
+      </w:r>
+      <w:proofErr w:type="gramEnd"/>
+      <w:r>
+        <w:t xml:space="preserve"> and then loads into it again. This might not be worth fixing since in the final build the player will always start off in the main menu</w:t>
       </w:r>
     </w:p>
     <w:p/>
@@ -680,9 +769,11 @@
           <w:numId w:val="6"/>
         </w:numPr>
       </w:pPr>
+      <w:proofErr w:type="spellStart"/>
       <w:r>
         <w:t>Flechettes</w:t>
       </w:r>
+      <w:proofErr w:type="spellEnd"/>
     </w:p>
     <w:p>
       <w:pPr>
@@ -834,6 +925,35 @@
         <w:t>Tear gas</w:t>
       </w:r>
     </w:p>
+    <w:p>
+      <w:r>
+        <w:t>Ideas for extra tools for the player</w:t>
+      </w:r>
+    </w:p>
+    <w:p>
+      <w:pPr>
+        <w:pStyle w:val="ListParagraph"/>
+        <w:numPr>
+          <w:ilvl w:val="0"/>
+          <w:numId w:val="12"/>
+        </w:numPr>
+      </w:pPr>
+      <w:r>
+        <w:t>Binoculars – View far-away enemies, in multiple vision modes (regular, thermal and something else)</w:t>
+      </w:r>
+    </w:p>
+    <w:p>
+      <w:pPr>
+        <w:pStyle w:val="ListParagraph"/>
+        <w:numPr>
+          <w:ilvl w:val="0"/>
+          <w:numId w:val="12"/>
+        </w:numPr>
+      </w:pPr>
+      <w:r>
+        <w:t>Hacking/EMP thing – Aim at an electronic device and fire to jam it.</w:t>
+      </w:r>
+    </w:p>
     <w:p/>
     <w:p/>
     <w:p>
@@ -1005,9 +1125,11 @@
           <w:numId w:val="8"/>
         </w:numPr>
       </w:pPr>
+      <w:proofErr w:type="spellStart"/>
       <w:r>
         <w:t>Bugbait</w:t>
       </w:r>
+      <w:proofErr w:type="spellEnd"/>
     </w:p>
     <w:p>
       <w:r>
@@ -1017,7 +1139,15 @@
         <w:t>eapons</w:t>
       </w:r>
       <w:r>
-        <w:t xml:space="preserve"> I plan on having in my game (to make sure I have an actually impressive arsenal)</w:t>
+        <w:t xml:space="preserve"> I plan on having in my game (to make sure I have an </w:t>
+      </w:r>
+      <w:proofErr w:type="gramStart"/>
+      <w:r>
+        <w:t>actually impressive</w:t>
+      </w:r>
+      <w:proofErr w:type="gramEnd"/>
+      <w:r>
+        <w:t xml:space="preserve"> arsenal)</w:t>
       </w:r>
     </w:p>
     <w:p>
@@ -1124,20 +1254,17 @@
           <w:numId w:val="9"/>
         </w:numPr>
       </w:pPr>
+    </w:p>
+    <w:p>
+      <w:pPr>
+        <w:pStyle w:val="ListParagraph"/>
+        <w:numPr>
+          <w:ilvl w:val="0"/>
+          <w:numId w:val="9"/>
+        </w:numPr>
+      </w:pPr>
       <w:r>
         <w:t>Hand grenades (or flashbangs)</w:t>
-      </w:r>
-    </w:p>
-    <w:p>
-      <w:pPr>
-        <w:pStyle w:val="ListParagraph"/>
-        <w:numPr>
-          <w:ilvl w:val="0"/>
-          <w:numId w:val="9"/>
-        </w:numPr>
-      </w:pPr>
-      <w:r>
-        <w:t>.</w:t>
       </w:r>
     </w:p>
     <w:p>
@@ -1967,6 +2094,118 @@
     </w:lvl>
   </w:abstractNum>
   <w:abstractNum w:abstractNumId="7" w15:restartNumberingAfterBreak="0">
+    <w:nsid w:val="42614213"/>
+    <w:multiLevelType w:val="hybridMultilevel"/>
+    <w:tmpl w:val="4076765E"/>
+    <w:lvl w:ilvl="0" w:tplc="6D5CE044">
+      <w:numFmt w:val="bullet"/>
+      <w:lvlText w:val=""/>
+      <w:lvlJc w:val="left"/>
+      <w:pPr>
+        <w:ind w:left="720" w:hanging="360"/>
+      </w:pPr>
+      <w:rPr>
+        <w:rFonts w:ascii="Symbol" w:eastAsiaTheme="minorEastAsia" w:hAnsi="Symbol" w:cstheme="minorBidi" w:hint="default"/>
+      </w:rPr>
+    </w:lvl>
+    <w:lvl w:ilvl="1" w:tplc="0C090003" w:tentative="1">
+      <w:start w:val="1"/>
+      <w:numFmt w:val="bullet"/>
+      <w:lvlText w:val="o"/>
+      <w:lvlJc w:val="left"/>
+      <w:pPr>
+        <w:ind w:left="1440" w:hanging="360"/>
+      </w:pPr>
+      <w:rPr>
+        <w:rFonts w:ascii="Courier New" w:hAnsi="Courier New" w:cs="Courier New" w:hint="default"/>
+      </w:rPr>
+    </w:lvl>
+    <w:lvl w:ilvl="2" w:tplc="0C090005" w:tentative="1">
+      <w:start w:val="1"/>
+      <w:numFmt w:val="bullet"/>
+      <w:lvlText w:val=""/>
+      <w:lvlJc w:val="left"/>
+      <w:pPr>
+        <w:ind w:left="2160" w:hanging="360"/>
+      </w:pPr>
+      <w:rPr>
+        <w:rFonts w:ascii="Wingdings" w:hAnsi="Wingdings" w:hint="default"/>
+      </w:rPr>
+    </w:lvl>
+    <w:lvl w:ilvl="3" w:tplc="0C090001" w:tentative="1">
+      <w:start w:val="1"/>
+      <w:numFmt w:val="bullet"/>
+      <w:lvlText w:val=""/>
+      <w:lvlJc w:val="left"/>
+      <w:pPr>
+        <w:ind w:left="2880" w:hanging="360"/>
+      </w:pPr>
+      <w:rPr>
+        <w:rFonts w:ascii="Symbol" w:hAnsi="Symbol" w:hint="default"/>
+      </w:rPr>
+    </w:lvl>
+    <w:lvl w:ilvl="4" w:tplc="0C090003" w:tentative="1">
+      <w:start w:val="1"/>
+      <w:numFmt w:val="bullet"/>
+      <w:lvlText w:val="o"/>
+      <w:lvlJc w:val="left"/>
+      <w:pPr>
+        <w:ind w:left="3600" w:hanging="360"/>
+      </w:pPr>
+      <w:rPr>
+        <w:rFonts w:ascii="Courier New" w:hAnsi="Courier New" w:cs="Courier New" w:hint="default"/>
+      </w:rPr>
+    </w:lvl>
+    <w:lvl w:ilvl="5" w:tplc="0C090005" w:tentative="1">
+      <w:start w:val="1"/>
+      <w:numFmt w:val="bullet"/>
+      <w:lvlText w:val=""/>
+      <w:lvlJc w:val="left"/>
+      <w:pPr>
+        <w:ind w:left="4320" w:hanging="360"/>
+      </w:pPr>
+      <w:rPr>
+        <w:rFonts w:ascii="Wingdings" w:hAnsi="Wingdings" w:hint="default"/>
+      </w:rPr>
+    </w:lvl>
+    <w:lvl w:ilvl="6" w:tplc="0C090001" w:tentative="1">
+      <w:start w:val="1"/>
+      <w:numFmt w:val="bullet"/>
+      <w:lvlText w:val=""/>
+      <w:lvlJc w:val="left"/>
+      <w:pPr>
+        <w:ind w:left="5040" w:hanging="360"/>
+      </w:pPr>
+      <w:rPr>
+        <w:rFonts w:ascii="Symbol" w:hAnsi="Symbol" w:hint="default"/>
+      </w:rPr>
+    </w:lvl>
+    <w:lvl w:ilvl="7" w:tplc="0C090003" w:tentative="1">
+      <w:start w:val="1"/>
+      <w:numFmt w:val="bullet"/>
+      <w:lvlText w:val="o"/>
+      <w:lvlJc w:val="left"/>
+      <w:pPr>
+        <w:ind w:left="5760" w:hanging="360"/>
+      </w:pPr>
+      <w:rPr>
+        <w:rFonts w:ascii="Courier New" w:hAnsi="Courier New" w:cs="Courier New" w:hint="default"/>
+      </w:rPr>
+    </w:lvl>
+    <w:lvl w:ilvl="8" w:tplc="0C090005" w:tentative="1">
+      <w:start w:val="1"/>
+      <w:numFmt w:val="bullet"/>
+      <w:lvlText w:val=""/>
+      <w:lvlJc w:val="left"/>
+      <w:pPr>
+        <w:ind w:left="6480" w:hanging="360"/>
+      </w:pPr>
+      <w:rPr>
+        <w:rFonts w:ascii="Wingdings" w:hAnsi="Wingdings" w:hint="default"/>
+      </w:rPr>
+    </w:lvl>
+  </w:abstractNum>
+  <w:abstractNum w:abstractNumId="8" w15:restartNumberingAfterBreak="0">
     <w:nsid w:val="4F8E4441"/>
     <w:multiLevelType w:val="hybridMultilevel"/>
     <w:tmpl w:val="B6F6ADE0"/>
@@ -2078,7 +2317,119 @@
       </w:rPr>
     </w:lvl>
   </w:abstractNum>
-  <w:abstractNum w:abstractNumId="8" w15:restartNumberingAfterBreak="0">
+  <w:abstractNum w:abstractNumId="9" w15:restartNumberingAfterBreak="0">
+    <w:nsid w:val="54B326D0"/>
+    <w:multiLevelType w:val="hybridMultilevel"/>
+    <w:tmpl w:val="3C88857C"/>
+    <w:lvl w:ilvl="0" w:tplc="FF505758">
+      <w:numFmt w:val="bullet"/>
+      <w:lvlText w:val="-"/>
+      <w:lvlJc w:val="left"/>
+      <w:pPr>
+        <w:ind w:left="1080" w:hanging="360"/>
+      </w:pPr>
+      <w:rPr>
+        <w:rFonts w:ascii="Calibri" w:eastAsiaTheme="minorEastAsia" w:hAnsi="Calibri" w:cs="Calibri" w:hint="default"/>
+      </w:rPr>
+    </w:lvl>
+    <w:lvl w:ilvl="1" w:tplc="0C090003" w:tentative="1">
+      <w:start w:val="1"/>
+      <w:numFmt w:val="bullet"/>
+      <w:lvlText w:val="o"/>
+      <w:lvlJc w:val="left"/>
+      <w:pPr>
+        <w:ind w:left="1800" w:hanging="360"/>
+      </w:pPr>
+      <w:rPr>
+        <w:rFonts w:ascii="Courier New" w:hAnsi="Courier New" w:cs="Courier New" w:hint="default"/>
+      </w:rPr>
+    </w:lvl>
+    <w:lvl w:ilvl="2" w:tplc="0C090005" w:tentative="1">
+      <w:start w:val="1"/>
+      <w:numFmt w:val="bullet"/>
+      <w:lvlText w:val=""/>
+      <w:lvlJc w:val="left"/>
+      <w:pPr>
+        <w:ind w:left="2520" w:hanging="360"/>
+      </w:pPr>
+      <w:rPr>
+        <w:rFonts w:ascii="Wingdings" w:hAnsi="Wingdings" w:hint="default"/>
+      </w:rPr>
+    </w:lvl>
+    <w:lvl w:ilvl="3" w:tplc="0C090001" w:tentative="1">
+      <w:start w:val="1"/>
+      <w:numFmt w:val="bullet"/>
+      <w:lvlText w:val=""/>
+      <w:lvlJc w:val="left"/>
+      <w:pPr>
+        <w:ind w:left="3240" w:hanging="360"/>
+      </w:pPr>
+      <w:rPr>
+        <w:rFonts w:ascii="Symbol" w:hAnsi="Symbol" w:hint="default"/>
+      </w:rPr>
+    </w:lvl>
+    <w:lvl w:ilvl="4" w:tplc="0C090003" w:tentative="1">
+      <w:start w:val="1"/>
+      <w:numFmt w:val="bullet"/>
+      <w:lvlText w:val="o"/>
+      <w:lvlJc w:val="left"/>
+      <w:pPr>
+        <w:ind w:left="3960" w:hanging="360"/>
+      </w:pPr>
+      <w:rPr>
+        <w:rFonts w:ascii="Courier New" w:hAnsi="Courier New" w:cs="Courier New" w:hint="default"/>
+      </w:rPr>
+    </w:lvl>
+    <w:lvl w:ilvl="5" w:tplc="0C090005" w:tentative="1">
+      <w:start w:val="1"/>
+      <w:numFmt w:val="bullet"/>
+      <w:lvlText w:val=""/>
+      <w:lvlJc w:val="left"/>
+      <w:pPr>
+        <w:ind w:left="4680" w:hanging="360"/>
+      </w:pPr>
+      <w:rPr>
+        <w:rFonts w:ascii="Wingdings" w:hAnsi="Wingdings" w:hint="default"/>
+      </w:rPr>
+    </w:lvl>
+    <w:lvl w:ilvl="6" w:tplc="0C090001" w:tentative="1">
+      <w:start w:val="1"/>
+      <w:numFmt w:val="bullet"/>
+      <w:lvlText w:val=""/>
+      <w:lvlJc w:val="left"/>
+      <w:pPr>
+        <w:ind w:left="5400" w:hanging="360"/>
+      </w:pPr>
+      <w:rPr>
+        <w:rFonts w:ascii="Symbol" w:hAnsi="Symbol" w:hint="default"/>
+      </w:rPr>
+    </w:lvl>
+    <w:lvl w:ilvl="7" w:tplc="0C090003" w:tentative="1">
+      <w:start w:val="1"/>
+      <w:numFmt w:val="bullet"/>
+      <w:lvlText w:val="o"/>
+      <w:lvlJc w:val="left"/>
+      <w:pPr>
+        <w:ind w:left="6120" w:hanging="360"/>
+      </w:pPr>
+      <w:rPr>
+        <w:rFonts w:ascii="Courier New" w:hAnsi="Courier New" w:cs="Courier New" w:hint="default"/>
+      </w:rPr>
+    </w:lvl>
+    <w:lvl w:ilvl="8" w:tplc="0C090005" w:tentative="1">
+      <w:start w:val="1"/>
+      <w:numFmt w:val="bullet"/>
+      <w:lvlText w:val=""/>
+      <w:lvlJc w:val="left"/>
+      <w:pPr>
+        <w:ind w:left="6840" w:hanging="360"/>
+      </w:pPr>
+      <w:rPr>
+        <w:rFonts w:ascii="Wingdings" w:hAnsi="Wingdings" w:hint="default"/>
+      </w:rPr>
+    </w:lvl>
+  </w:abstractNum>
+  <w:abstractNum w:abstractNumId="10" w15:restartNumberingAfterBreak="0">
     <w:nsid w:val="606F55F2"/>
     <w:multiLevelType w:val="hybridMultilevel"/>
     <w:tmpl w:val="0FB032A2"/>
@@ -2191,7 +2542,119 @@
       </w:rPr>
     </w:lvl>
   </w:abstractNum>
-  <w:abstractNum w:abstractNumId="9" w15:restartNumberingAfterBreak="0">
+  <w:abstractNum w:abstractNumId="11" w15:restartNumberingAfterBreak="0">
+    <w:nsid w:val="68DD3491"/>
+    <w:multiLevelType w:val="hybridMultilevel"/>
+    <w:tmpl w:val="2E2247B0"/>
+    <w:lvl w:ilvl="0" w:tplc="8012A8CC">
+      <w:numFmt w:val="bullet"/>
+      <w:lvlText w:val=""/>
+      <w:lvlJc w:val="left"/>
+      <w:pPr>
+        <w:ind w:left="720" w:hanging="360"/>
+      </w:pPr>
+      <w:rPr>
+        <w:rFonts w:ascii="Symbol" w:eastAsiaTheme="minorEastAsia" w:hAnsi="Symbol" w:cstheme="minorBidi" w:hint="default"/>
+      </w:rPr>
+    </w:lvl>
+    <w:lvl w:ilvl="1" w:tplc="0C090003" w:tentative="1">
+      <w:start w:val="1"/>
+      <w:numFmt w:val="bullet"/>
+      <w:lvlText w:val="o"/>
+      <w:lvlJc w:val="left"/>
+      <w:pPr>
+        <w:ind w:left="1440" w:hanging="360"/>
+      </w:pPr>
+      <w:rPr>
+        <w:rFonts w:ascii="Courier New" w:hAnsi="Courier New" w:cs="Courier New" w:hint="default"/>
+      </w:rPr>
+    </w:lvl>
+    <w:lvl w:ilvl="2" w:tplc="0C090005" w:tentative="1">
+      <w:start w:val="1"/>
+      <w:numFmt w:val="bullet"/>
+      <w:lvlText w:val=""/>
+      <w:lvlJc w:val="left"/>
+      <w:pPr>
+        <w:ind w:left="2160" w:hanging="360"/>
+      </w:pPr>
+      <w:rPr>
+        <w:rFonts w:ascii="Wingdings" w:hAnsi="Wingdings" w:hint="default"/>
+      </w:rPr>
+    </w:lvl>
+    <w:lvl w:ilvl="3" w:tplc="0C090001" w:tentative="1">
+      <w:start w:val="1"/>
+      <w:numFmt w:val="bullet"/>
+      <w:lvlText w:val=""/>
+      <w:lvlJc w:val="left"/>
+      <w:pPr>
+        <w:ind w:left="2880" w:hanging="360"/>
+      </w:pPr>
+      <w:rPr>
+        <w:rFonts w:ascii="Symbol" w:hAnsi="Symbol" w:hint="default"/>
+      </w:rPr>
+    </w:lvl>
+    <w:lvl w:ilvl="4" w:tplc="0C090003" w:tentative="1">
+      <w:start w:val="1"/>
+      <w:numFmt w:val="bullet"/>
+      <w:lvlText w:val="o"/>
+      <w:lvlJc w:val="left"/>
+      <w:pPr>
+        <w:ind w:left="3600" w:hanging="360"/>
+      </w:pPr>
+      <w:rPr>
+        <w:rFonts w:ascii="Courier New" w:hAnsi="Courier New" w:cs="Courier New" w:hint="default"/>
+      </w:rPr>
+    </w:lvl>
+    <w:lvl w:ilvl="5" w:tplc="0C090005" w:tentative="1">
+      <w:start w:val="1"/>
+      <w:numFmt w:val="bullet"/>
+      <w:lvlText w:val=""/>
+      <w:lvlJc w:val="left"/>
+      <w:pPr>
+        <w:ind w:left="4320" w:hanging="360"/>
+      </w:pPr>
+      <w:rPr>
+        <w:rFonts w:ascii="Wingdings" w:hAnsi="Wingdings" w:hint="default"/>
+      </w:rPr>
+    </w:lvl>
+    <w:lvl w:ilvl="6" w:tplc="0C090001" w:tentative="1">
+      <w:start w:val="1"/>
+      <w:numFmt w:val="bullet"/>
+      <w:lvlText w:val=""/>
+      <w:lvlJc w:val="left"/>
+      <w:pPr>
+        <w:ind w:left="5040" w:hanging="360"/>
+      </w:pPr>
+      <w:rPr>
+        <w:rFonts w:ascii="Symbol" w:hAnsi="Symbol" w:hint="default"/>
+      </w:rPr>
+    </w:lvl>
+    <w:lvl w:ilvl="7" w:tplc="0C090003" w:tentative="1">
+      <w:start w:val="1"/>
+      <w:numFmt w:val="bullet"/>
+      <w:lvlText w:val="o"/>
+      <w:lvlJc w:val="left"/>
+      <w:pPr>
+        <w:ind w:left="5760" w:hanging="360"/>
+      </w:pPr>
+      <w:rPr>
+        <w:rFonts w:ascii="Courier New" w:hAnsi="Courier New" w:cs="Courier New" w:hint="default"/>
+      </w:rPr>
+    </w:lvl>
+    <w:lvl w:ilvl="8" w:tplc="0C090005" w:tentative="1">
+      <w:start w:val="1"/>
+      <w:numFmt w:val="bullet"/>
+      <w:lvlText w:val=""/>
+      <w:lvlJc w:val="left"/>
+      <w:pPr>
+        <w:ind w:left="6480" w:hanging="360"/>
+      </w:pPr>
+      <w:rPr>
+        <w:rFonts w:ascii="Wingdings" w:hAnsi="Wingdings" w:hint="default"/>
+      </w:rPr>
+    </w:lvl>
+  </w:abstractNum>
+  <w:abstractNum w:abstractNumId="12" w15:restartNumberingAfterBreak="0">
     <w:nsid w:val="70013063"/>
     <w:multiLevelType w:val="hybridMultilevel"/>
     <w:tmpl w:val="7CB6F394"/>
@@ -2303,7 +2766,7 @@
       </w:rPr>
     </w:lvl>
   </w:abstractNum>
-  <w:abstractNum w:abstractNumId="10" w15:restartNumberingAfterBreak="0">
+  <w:abstractNum w:abstractNumId="13" w15:restartNumberingAfterBreak="0">
     <w:nsid w:val="77A24455"/>
     <w:multiLevelType w:val="hybridMultilevel"/>
     <w:tmpl w:val="6B4847C0"/>
@@ -2416,22 +2879,22 @@
     </w:lvl>
   </w:abstractNum>
   <w:num w:numId="1">
-    <w:abstractNumId w:val="10"/>
+    <w:abstractNumId w:val="13"/>
   </w:num>
   <w:num w:numId="2">
-    <w:abstractNumId w:val="9"/>
+    <w:abstractNumId w:val="12"/>
   </w:num>
   <w:num w:numId="3">
     <w:abstractNumId w:val="3"/>
   </w:num>
   <w:num w:numId="4">
-    <w:abstractNumId w:val="8"/>
+    <w:abstractNumId w:val="10"/>
   </w:num>
   <w:num w:numId="5">
     <w:abstractNumId w:val="4"/>
   </w:num>
   <w:num w:numId="6">
-    <w:abstractNumId w:val="7"/>
+    <w:abstractNumId w:val="8"/>
   </w:num>
   <w:num w:numId="7">
     <w:abstractNumId w:val="0"/>
@@ -2447,6 +2910,15 @@
   </w:num>
   <w:num w:numId="11">
     <w:abstractNumId w:val="6"/>
+  </w:num>
+  <w:num w:numId="12">
+    <w:abstractNumId w:val="7"/>
+  </w:num>
+  <w:num w:numId="13">
+    <w:abstractNumId w:val="11"/>
+  </w:num>
+  <w:num w:numId="14">
+    <w:abstractNumId w:val="9"/>
   </w:num>
 </w:numbering>
 </file>

</xml_diff>

<commit_message>
Organised notes for improved readability
</commit_message>
<xml_diff>
--- a/Assets/notes.docx
+++ b/Assets/notes.docx
@@ -24,6 +24,26 @@
         <w:pStyle w:val="ListParagraph"/>
         <w:numPr>
           <w:ilvl w:val="0"/>
+          <w:numId w:val="15"/>
+        </w:numPr>
+      </w:pPr>
+      <w:r>
+        <w:t xml:space="preserve">This seems to be occurring based on the </w:t>
+      </w:r>
+      <w:proofErr w:type="spellStart"/>
+      <w:r>
+        <w:t>VSync</w:t>
+      </w:r>
+      <w:proofErr w:type="spellEnd"/>
+      <w:r>
+        <w:t xml:space="preserve"> Count option.</w:t>
+      </w:r>
+    </w:p>
+    <w:p>
+      <w:pPr>
+        <w:pStyle w:val="ListParagraph"/>
+        <w:numPr>
+          <w:ilvl w:val="0"/>
           <w:numId w:val="2"/>
         </w:numPr>
       </w:pPr>
@@ -40,15 +60,7 @@
         </w:numPr>
       </w:pPr>
       <w:r>
-        <w:t xml:space="preserve">I should try reworking my fire control code to just use </w:t>
-      </w:r>
-      <w:proofErr w:type="gramStart"/>
-      <w:r>
-        <w:t>Update(</w:t>
-      </w:r>
-      <w:proofErr w:type="gramEnd"/>
-      <w:r>
-        <w:t xml:space="preserve">) instead of an </w:t>
+        <w:t xml:space="preserve">I should try reworking my fire control code to just use Update() instead of an </w:t>
       </w:r>
       <w:proofErr w:type="spellStart"/>
       <w:r>
@@ -224,15 +236,7 @@
           </w:tcPr>
           <w:p>
             <w:r>
-              <w:t xml:space="preserve">Seems to be </w:t>
-            </w:r>
-            <w:proofErr w:type="gramStart"/>
-            <w:r>
-              <w:t>exactly the same</w:t>
-            </w:r>
-            <w:proofErr w:type="gramEnd"/>
-            <w:r>
-              <w:t xml:space="preserve"> as what I have.</w:t>
+              <w:t>Seems to be exactly the same as what I have.</w:t>
             </w:r>
           </w:p>
         </w:tc>
@@ -270,31 +274,14 @@
               <w:rPr>
                 <w:highlight w:val="green"/>
               </w:rPr>
-              <w:t xml:space="preserve"> is positioned forward relative to the actual sight glass to mimic the </w:t>
-            </w:r>
-            <w:proofErr w:type="gramStart"/>
-            <w:r>
-              <w:rPr>
-                <w:highlight w:val="green"/>
-              </w:rPr>
-              <w:t>real life</w:t>
-            </w:r>
-            <w:proofErr w:type="gramEnd"/>
-            <w:r>
-              <w:rPr>
-                <w:highlight w:val="green"/>
-              </w:rPr>
-              <w:t xml:space="preserve"> effect of the ADS moving relative to the glass to represent the actual aim direction.</w:t>
+              <w:t xml:space="preserve"> is positioned forward relative to the actual sight glass to mimic the real life effect of the ADS moving relative to the glass to represent the actual aim direction.</w:t>
             </w:r>
           </w:p>
           <w:p/>
           <w:p>
             <w:r>
-              <w:t xml:space="preserve">Zoom is just accomplished by </w:t>
-            </w:r>
-            <w:r>
               <w:lastRenderedPageBreak/>
-              <w:t>altering the player’s FOV instead of any extra camera trickery.</w:t>
+              <w:t>Zoom is just accomplished by altering the player’s FOV instead of any extra camera trickery.</w:t>
             </w:r>
           </w:p>
         </w:tc>
@@ -305,27 +292,11 @@
           <w:p>
             <w:r>
               <w:lastRenderedPageBreak/>
-              <w:t xml:space="preserve">After a certain point in the animation cycle, the gun model will </w:t>
-            </w:r>
-            <w:proofErr w:type="gramStart"/>
-            <w:r>
-              <w:t>disappear from view</w:t>
-            </w:r>
-            <w:proofErr w:type="gramEnd"/>
-            <w:r>
-              <w:t xml:space="preserve"> and the overlay will appear. </w:t>
-            </w:r>
-            <w:proofErr w:type="gramStart"/>
-            <w:r>
-              <w:t>Similar to</w:t>
-            </w:r>
-            <w:proofErr w:type="gramEnd"/>
-            <w:r>
-              <w:t xml:space="preserve"> what I had before, except the overlay will shift around when the player moves. Not sure how they ensure the aim still lines up, but I would assume it to involve the aim overlay rotating </w:t>
+              <w:t xml:space="preserve">After a certain point in the animation cycle, the gun model will disappear from view and the overlay will appear. Similar to what I had before, except the overlay will shift around when the player moves. Not sure how they ensure the aim still lines up, but I would assume it to involve the aim </w:t>
             </w:r>
             <w:r>
               <w:lastRenderedPageBreak/>
-              <w:t>around the aim and camera axis, so it moves but does not appear distorted relative to the camera.</w:t>
+              <w:t>overlay rotating around the aim and camera axis, so it moves but does not appear distorted relative to the camera.</w:t>
             </w:r>
           </w:p>
           <w:p/>
@@ -376,13 +347,8 @@
           </w:tcPr>
           <w:p>
             <w:r>
-              <w:t xml:space="preserve">Does the similar scope thing of having a rapid switch animation, disabling the weapon model and enabling a HUD </w:t>
+              <w:t>Does the similar scope thing of having a rapid switch animation, disabling the weapon model and enabling a HUD overlay.</w:t>
             </w:r>
-            <w:proofErr w:type="gramStart"/>
-            <w:r>
-              <w:t>overlay.</w:t>
-            </w:r>
-            <w:proofErr w:type="gramEnd"/>
           </w:p>
           <w:p/>
           <w:p>
@@ -458,19 +424,12 @@
     </w:p>
     <w:p>
       <w:r>
-        <w:t xml:space="preserve">Or have it </w:t>
-      </w:r>
-      <w:proofErr w:type="gramStart"/>
-      <w:r>
-        <w:t>be</w:t>
-      </w:r>
-      <w:proofErr w:type="gramEnd"/>
-      <w:r>
-        <w:t xml:space="preserve"> based on the angle of the scope relative to the player camera.</w:t>
-      </w:r>
-    </w:p>
-    <w:p>
-      <w:r>
+        <w:t>Or have it be based on the angle of the scope relative to the player camera.</w:t>
+      </w:r>
+    </w:p>
+    <w:p>
+      <w:r>
+        <w:lastRenderedPageBreak/>
         <w:t xml:space="preserve">Or alternatively, </w:t>
       </w:r>
       <w:r>
@@ -622,15 +581,7 @@
       </w:r>
       <w:proofErr w:type="spellEnd"/>
       <w:r>
-        <w:t xml:space="preserve"> transitions are messed </w:t>
-      </w:r>
-      <w:proofErr w:type="gramStart"/>
-      <w:r>
-        <w:t>up, and</w:t>
-      </w:r>
-      <w:proofErr w:type="gramEnd"/>
-      <w:r>
-        <w:t xml:space="preserve"> will switch to options in hidden windows.</w:t>
+        <w:t xml:space="preserve"> transitions are messed up, and will switch to options in hidden windows.</w:t>
       </w:r>
     </w:p>
     <w:p>
@@ -654,18 +605,9 @@
         </w:numPr>
       </w:pPr>
       <w:r>
-        <w:t xml:space="preserve">Gun ADS on handgun will fail to trigger if the player starts in the target range level, </w:t>
-      </w:r>
-      <w:proofErr w:type="gramStart"/>
-      <w:r>
-        <w:t>leaves</w:t>
-      </w:r>
-      <w:proofErr w:type="gramEnd"/>
-      <w:r>
-        <w:t xml:space="preserve"> and then loads into it again. This might not be worth fixing since in the final build the player will always start off in the main menu</w:t>
-      </w:r>
-    </w:p>
-    <w:p/>
+        <w:t>Gun ADS on handgun will fail to trigger if the player starts in the target range level, leaves and then loads into it again. This might not be worth fixing since in the final build the player will always start off in the main menu</w:t>
+      </w:r>
+    </w:p>
     <w:p/>
     <w:p>
       <w:r>
@@ -873,6 +815,7 @@
         <w:rPr>
           <w:highlight w:val="green"/>
         </w:rPr>
+        <w:lastRenderedPageBreak/>
         <w:t>HEDP</w:t>
       </w:r>
     </w:p>
@@ -885,7 +828,6 @@
         </w:numPr>
       </w:pPr>
       <w:r>
-        <w:lastRenderedPageBreak/>
         <w:t>Airburst</w:t>
       </w:r>
     </w:p>
@@ -954,8 +896,6 @@
         <w:t>Hacking/EMP thing – Aim at an electronic device and fire to jam it.</w:t>
       </w:r>
     </w:p>
-    <w:p/>
-    <w:p/>
     <w:p>
       <w:r>
         <w:t>HL2 weapons</w:t>
@@ -1139,15 +1079,20 @@
         <w:t>eapons</w:t>
       </w:r>
       <w:r>
-        <w:t xml:space="preserve"> I plan on having in my game (to make sure I have an </w:t>
-      </w:r>
-      <w:proofErr w:type="gramStart"/>
-      <w:r>
-        <w:t>actually impressive</w:t>
-      </w:r>
-      <w:proofErr w:type="gramEnd"/>
-      <w:r>
-        <w:t xml:space="preserve"> arsenal)</w:t>
+        <w:t xml:space="preserve"> I plan on having in my game (to make sure I have an actually impressive arsenal)</w:t>
+      </w:r>
+    </w:p>
+    <w:p>
+      <w:r>
+        <w:t>I think 12 will be a nice round number. All of the FPS basics plus a few extra exotic/utility weapons.</w:t>
+      </w:r>
+    </w:p>
+    <w:p>
+      <w:r>
+        <w:t>Kick</w:t>
+      </w:r>
+      <w:r>
+        <w:t xml:space="preserve"> (activated with a dedicated button)</w:t>
       </w:r>
     </w:p>
     <w:p>
@@ -1159,7 +1104,7 @@
         </w:numPr>
       </w:pPr>
       <w:r>
-        <w:t>Kick</w:t>
+        <w:t>Pistol – semi-auto</w:t>
       </w:r>
     </w:p>
     <w:p>
@@ -1171,7 +1116,7 @@
         </w:numPr>
       </w:pPr>
       <w:r>
-        <w:t>Pistol – semi-auto</w:t>
+        <w:t>Pistol – full-auto</w:t>
       </w:r>
     </w:p>
     <w:p>
@@ -1183,7 +1128,7 @@
         </w:numPr>
       </w:pPr>
       <w:r>
-        <w:t>Pistol – full-auto</w:t>
+        <w:t>Assault rifle – full-auto</w:t>
       </w:r>
     </w:p>
     <w:p>
@@ -1195,7 +1140,7 @@
         </w:numPr>
       </w:pPr>
       <w:r>
-        <w:t>Assault rifle – full-auto</w:t>
+        <w:t>Assault rifle – semi-auto</w:t>
       </w:r>
     </w:p>
     <w:p>
@@ -1207,7 +1152,7 @@
         </w:numPr>
       </w:pPr>
       <w:r>
-        <w:t>Assault rifle – semi-auto</w:t>
+        <w:t>Shotgun – buckshot</w:t>
       </w:r>
     </w:p>
     <w:p>
@@ -1219,7 +1164,7 @@
         </w:numPr>
       </w:pPr>
       <w:r>
-        <w:t>Shotgun – buckshot</w:t>
+        <w:t>Shotgun – Taser slugs</w:t>
       </w:r>
     </w:p>
     <w:p>
@@ -1231,7 +1176,7 @@
         </w:numPr>
       </w:pPr>
       <w:r>
-        <w:t>Shotgun – Taser slugs</w:t>
+        <w:t>Grenade launcher – HEDP rounds</w:t>
       </w:r>
     </w:p>
     <w:p>
@@ -1243,7 +1188,7 @@
         </w:numPr>
       </w:pPr>
       <w:r>
-        <w:t>Grenade launcher – HEDP rounds</w:t>
+        <w:t>Hand grenades (or flashbangs)</w:t>
       </w:r>
     </w:p>
     <w:p>
@@ -1254,6 +1199,9 @@
           <w:numId w:val="9"/>
         </w:numPr>
       </w:pPr>
+      <w:r>
+        <w:t>.</w:t>
+      </w:r>
     </w:p>
     <w:p>
       <w:pPr>
@@ -1264,7 +1212,7 @@
         </w:numPr>
       </w:pPr>
       <w:r>
-        <w:t>Hand grenades (or flashbangs)</w:t>
+        <w:t>.</w:t>
       </w:r>
     </w:p>
     <w:p>
@@ -1291,31 +1239,6 @@
         <w:t>.</w:t>
       </w:r>
     </w:p>
-    <w:p>
-      <w:pPr>
-        <w:pStyle w:val="ListParagraph"/>
-        <w:numPr>
-          <w:ilvl w:val="0"/>
-          <w:numId w:val="9"/>
-        </w:numPr>
-      </w:pPr>
-      <w:r>
-        <w:t>.</w:t>
-      </w:r>
-    </w:p>
-    <w:p>
-      <w:pPr>
-        <w:pStyle w:val="ListParagraph"/>
-        <w:numPr>
-          <w:ilvl w:val="0"/>
-          <w:numId w:val="9"/>
-        </w:numPr>
-      </w:pPr>
-      <w:r>
-        <w:t>.</w:t>
-      </w:r>
-    </w:p>
-    <w:p/>
     <w:p/>
     <w:sectPr>
       <w:pgSz w:w="11906" w:h="16838"/>
@@ -2872,6 +2795,118 @@
       <w:lvlJc w:val="left"/>
       <w:pPr>
         <w:ind w:left="6480" w:hanging="360"/>
+      </w:pPr>
+      <w:rPr>
+        <w:rFonts w:ascii="Wingdings" w:hAnsi="Wingdings" w:hint="default"/>
+      </w:rPr>
+    </w:lvl>
+  </w:abstractNum>
+  <w:abstractNum w:abstractNumId="14" w15:restartNumberingAfterBreak="0">
+    <w:nsid w:val="7805362C"/>
+    <w:multiLevelType w:val="hybridMultilevel"/>
+    <w:tmpl w:val="E3362C10"/>
+    <w:lvl w:ilvl="0" w:tplc="A62EB672">
+      <w:numFmt w:val="bullet"/>
+      <w:lvlText w:val="-"/>
+      <w:lvlJc w:val="left"/>
+      <w:pPr>
+        <w:ind w:left="1080" w:hanging="360"/>
+      </w:pPr>
+      <w:rPr>
+        <w:rFonts w:ascii="Calibri" w:eastAsiaTheme="minorEastAsia" w:hAnsi="Calibri" w:cs="Calibri" w:hint="default"/>
+      </w:rPr>
+    </w:lvl>
+    <w:lvl w:ilvl="1" w:tplc="0C090003" w:tentative="1">
+      <w:start w:val="1"/>
+      <w:numFmt w:val="bullet"/>
+      <w:lvlText w:val="o"/>
+      <w:lvlJc w:val="left"/>
+      <w:pPr>
+        <w:ind w:left="1800" w:hanging="360"/>
+      </w:pPr>
+      <w:rPr>
+        <w:rFonts w:ascii="Courier New" w:hAnsi="Courier New" w:cs="Courier New" w:hint="default"/>
+      </w:rPr>
+    </w:lvl>
+    <w:lvl w:ilvl="2" w:tplc="0C090005" w:tentative="1">
+      <w:start w:val="1"/>
+      <w:numFmt w:val="bullet"/>
+      <w:lvlText w:val=""/>
+      <w:lvlJc w:val="left"/>
+      <w:pPr>
+        <w:ind w:left="2520" w:hanging="360"/>
+      </w:pPr>
+      <w:rPr>
+        <w:rFonts w:ascii="Wingdings" w:hAnsi="Wingdings" w:hint="default"/>
+      </w:rPr>
+    </w:lvl>
+    <w:lvl w:ilvl="3" w:tplc="0C090001" w:tentative="1">
+      <w:start w:val="1"/>
+      <w:numFmt w:val="bullet"/>
+      <w:lvlText w:val=""/>
+      <w:lvlJc w:val="left"/>
+      <w:pPr>
+        <w:ind w:left="3240" w:hanging="360"/>
+      </w:pPr>
+      <w:rPr>
+        <w:rFonts w:ascii="Symbol" w:hAnsi="Symbol" w:hint="default"/>
+      </w:rPr>
+    </w:lvl>
+    <w:lvl w:ilvl="4" w:tplc="0C090003" w:tentative="1">
+      <w:start w:val="1"/>
+      <w:numFmt w:val="bullet"/>
+      <w:lvlText w:val="o"/>
+      <w:lvlJc w:val="left"/>
+      <w:pPr>
+        <w:ind w:left="3960" w:hanging="360"/>
+      </w:pPr>
+      <w:rPr>
+        <w:rFonts w:ascii="Courier New" w:hAnsi="Courier New" w:cs="Courier New" w:hint="default"/>
+      </w:rPr>
+    </w:lvl>
+    <w:lvl w:ilvl="5" w:tplc="0C090005" w:tentative="1">
+      <w:start w:val="1"/>
+      <w:numFmt w:val="bullet"/>
+      <w:lvlText w:val=""/>
+      <w:lvlJc w:val="left"/>
+      <w:pPr>
+        <w:ind w:left="4680" w:hanging="360"/>
+      </w:pPr>
+      <w:rPr>
+        <w:rFonts w:ascii="Wingdings" w:hAnsi="Wingdings" w:hint="default"/>
+      </w:rPr>
+    </w:lvl>
+    <w:lvl w:ilvl="6" w:tplc="0C090001" w:tentative="1">
+      <w:start w:val="1"/>
+      <w:numFmt w:val="bullet"/>
+      <w:lvlText w:val=""/>
+      <w:lvlJc w:val="left"/>
+      <w:pPr>
+        <w:ind w:left="5400" w:hanging="360"/>
+      </w:pPr>
+      <w:rPr>
+        <w:rFonts w:ascii="Symbol" w:hAnsi="Symbol" w:hint="default"/>
+      </w:rPr>
+    </w:lvl>
+    <w:lvl w:ilvl="7" w:tplc="0C090003" w:tentative="1">
+      <w:start w:val="1"/>
+      <w:numFmt w:val="bullet"/>
+      <w:lvlText w:val="o"/>
+      <w:lvlJc w:val="left"/>
+      <w:pPr>
+        <w:ind w:left="6120" w:hanging="360"/>
+      </w:pPr>
+      <w:rPr>
+        <w:rFonts w:ascii="Courier New" w:hAnsi="Courier New" w:cs="Courier New" w:hint="default"/>
+      </w:rPr>
+    </w:lvl>
+    <w:lvl w:ilvl="8" w:tplc="0C090005" w:tentative="1">
+      <w:start w:val="1"/>
+      <w:numFmt w:val="bullet"/>
+      <w:lvlText w:val=""/>
+      <w:lvlJc w:val="left"/>
+      <w:pPr>
+        <w:ind w:left="6840" w:hanging="360"/>
       </w:pPr>
       <w:rPr>
         <w:rFonts w:ascii="Wingdings" w:hAnsi="Wingdings" w:hint="default"/>
@@ -2919,6 +2954,9 @@
   </w:num>
   <w:num w:numId="14">
     <w:abstractNumId w:val="9"/>
+  </w:num>
+  <w:num w:numId="15">
+    <w:abstractNumId w:val="14"/>
   </w:num>
 </w:numbering>
 </file>

</xml_diff>

<commit_message>
Updated notes to remove bugs that have since been fixed, and/or have stopped being a problem for other reasons.
E.g. some input bugs that only seemed to occur with the old input system, and haven't been noticed now that I've switched to the new one.
</commit_message>
<xml_diff>
--- a/Assets/notes.docx
+++ b/Assets/notes.docx
@@ -4,124 +4,353 @@
   <w:body>
     <w:p>
       <w:r>
-        <w:t>FPS things to fix</w:t>
-      </w:r>
-    </w:p>
-    <w:p>
-      <w:pPr>
-        <w:pStyle w:val="ListParagraph"/>
-        <w:numPr>
-          <w:ilvl w:val="0"/>
-          <w:numId w:val="2"/>
-        </w:numPr>
-      </w:pPr>
-      <w:r>
-        <w:t>Player camera sensitivity seems to be dependent on graphical quality setting. When on Very Low and Low, the sensitivity will be incredibly slow, and on Medium or higher the sensitivity will be incredibly high.</w:t>
-      </w:r>
-    </w:p>
-    <w:p>
-      <w:pPr>
-        <w:pStyle w:val="ListParagraph"/>
-        <w:numPr>
-          <w:ilvl w:val="0"/>
-          <w:numId w:val="15"/>
-        </w:numPr>
-      </w:pPr>
-      <w:r>
-        <w:t xml:space="preserve">This seems to be occurring based on the </w:t>
-      </w:r>
-      <w:proofErr w:type="spellStart"/>
-      <w:r>
-        <w:t>VSync</w:t>
-      </w:r>
-      <w:proofErr w:type="spellEnd"/>
-      <w:r>
-        <w:t xml:space="preserve"> Count option.</w:t>
-      </w:r>
-    </w:p>
-    <w:p>
-      <w:pPr>
-        <w:pStyle w:val="ListParagraph"/>
-        <w:numPr>
-          <w:ilvl w:val="0"/>
-          <w:numId w:val="2"/>
-        </w:numPr>
-      </w:pPr>
-      <w:r>
-        <w:t>Fix problem where gun can be stuck firing continuously</w:t>
-      </w:r>
-    </w:p>
-    <w:p>
-      <w:pPr>
-        <w:pStyle w:val="ListParagraph"/>
-        <w:numPr>
-          <w:ilvl w:val="0"/>
-          <w:numId w:val="10"/>
-        </w:numPr>
-      </w:pPr>
-      <w:r>
-        <w:t xml:space="preserve">I should try reworking my fire control code to just use Update() instead of an </w:t>
-      </w:r>
-      <w:proofErr w:type="spellStart"/>
-      <w:r>
-        <w:t>IEnumerator</w:t>
-      </w:r>
-      <w:proofErr w:type="spellEnd"/>
-      <w:r>
-        <w:t>.</w:t>
-      </w:r>
-    </w:p>
-    <w:p>
-      <w:pPr>
-        <w:pStyle w:val="ListParagraph"/>
-        <w:numPr>
-          <w:ilvl w:val="0"/>
-          <w:numId w:val="2"/>
-        </w:numPr>
-      </w:pPr>
-      <w:r>
-        <w:t>Fix problem where player can be stuck moving in a particular direction</w:t>
-      </w:r>
-    </w:p>
-    <w:p>
-      <w:pPr>
-        <w:pStyle w:val="ListParagraph"/>
-        <w:numPr>
-          <w:ilvl w:val="0"/>
-          <w:numId w:val="2"/>
-        </w:numPr>
-      </w:pPr>
-      <w:r>
-        <w:t>Proper controller support</w:t>
-      </w:r>
-    </w:p>
-    <w:p>
-      <w:pPr>
-        <w:pStyle w:val="ListParagraph"/>
-        <w:numPr>
-          <w:ilvl w:val="0"/>
-          <w:numId w:val="2"/>
-        </w:numPr>
-      </w:pPr>
-      <w:r>
-        <w:t>Tweak walk cycle so steps play at the start of the cycle</w:t>
-      </w:r>
-    </w:p>
-    <w:p>
-      <w:pPr>
-        <w:pStyle w:val="ListParagraph"/>
-        <w:numPr>
-          <w:ilvl w:val="0"/>
-          <w:numId w:val="2"/>
-        </w:numPr>
-      </w:pPr>
-      <w:r>
-        <w:t>Figure out math to show correct aspect ratio</w:t>
-      </w:r>
-      <w:r>
-        <w:t xml:space="preserve"> in options menu</w:t>
-      </w:r>
-    </w:p>
+        <w:t>FPS – Things to work on</w:t>
+      </w:r>
+    </w:p>
+    <w:p/>
+    <w:tbl>
+      <w:tblPr>
+        <w:tblStyle w:val="TableGrid"/>
+        <w:tblW w:w="0" w:type="auto"/>
+        <w:tblLook w:val="04A0" w:firstRow="1" w:lastRow="0" w:firstColumn="1" w:lastColumn="0" w:noHBand="0" w:noVBand="1"/>
+      </w:tblPr>
+      <w:tblGrid>
+        <w:gridCol w:w="988"/>
+        <w:gridCol w:w="8028"/>
+      </w:tblGrid>
+      <w:tr>
+        <w:tc>
+          <w:tcPr>
+            <w:tcW w:w="988" w:type="dxa"/>
+          </w:tcPr>
+          <w:p>
+            <w:r>
+              <w:t>To fix</w:t>
+            </w:r>
+          </w:p>
+        </w:tc>
+        <w:tc>
+          <w:tcPr>
+            <w:tcW w:w="8028" w:type="dxa"/>
+          </w:tcPr>
+          <w:p>
+            <w:pPr>
+              <w:pStyle w:val="ListParagraph"/>
+              <w:numPr>
+                <w:ilvl w:val="0"/>
+                <w:numId w:val="16"/>
+              </w:numPr>
+            </w:pPr>
+            <w:r>
+              <w:t>Walk cycle will not stop even if the player stops</w:t>
+            </w:r>
+          </w:p>
+          <w:p>
+            <w:pPr>
+              <w:pStyle w:val="ListParagraph"/>
+              <w:numPr>
+                <w:ilvl w:val="0"/>
+                <w:numId w:val="16"/>
+              </w:numPr>
+            </w:pPr>
+            <w:r>
+              <w:t>GUIButtonPrompt does not work because it hasn’t been set up for the new input system</w:t>
+            </w:r>
+          </w:p>
+          <w:p>
+            <w:pPr>
+              <w:pStyle w:val="ListParagraph"/>
+              <w:numPr>
+                <w:ilvl w:val="0"/>
+                <w:numId w:val="16"/>
+              </w:numPr>
+            </w:pPr>
+            <w:r>
+              <w:t>Weapon selector will not update when the player first opens it, only once they switch to something new.</w:t>
+            </w:r>
+          </w:p>
+          <w:p>
+            <w:pPr>
+              <w:pStyle w:val="ListParagraph"/>
+              <w:numPr>
+                <w:ilvl w:val="0"/>
+                <w:numId w:val="16"/>
+              </w:numPr>
+            </w:pPr>
+            <w:r>
+              <w:t>Assault rifle fire mode switching animations</w:t>
+            </w:r>
+          </w:p>
+          <w:p>
+            <w:pPr>
+              <w:pStyle w:val="ListParagraph"/>
+              <w:numPr>
+                <w:ilvl w:val="0"/>
+                <w:numId w:val="16"/>
+              </w:numPr>
+            </w:pPr>
+            <w:r>
+              <w:t>Enemy health meter doesn’t move correctly when aiming through the rifle scope</w:t>
+            </w:r>
+          </w:p>
+          <w:p>
+            <w:pPr>
+              <w:pStyle w:val="ListParagraph"/>
+              <w:numPr>
+                <w:ilvl w:val="0"/>
+                <w:numId w:val="16"/>
+              </w:numPr>
+            </w:pPr>
+            <w:r>
+              <w:t>Fix dodging code to prevent the player from accelerating ridiculously fast and slamming into a wall</w:t>
+            </w:r>
+          </w:p>
+          <w:p>
+            <w:pPr>
+              <w:pStyle w:val="ListParagraph"/>
+              <w:numPr>
+                <w:ilvl w:val="0"/>
+                <w:numId w:val="16"/>
+              </w:numPr>
+            </w:pPr>
+            <w:r>
+              <w:t>Fix melee attack and game menu buttons appearing despite not doing anything</w:t>
+            </w:r>
+          </w:p>
+        </w:tc>
+      </w:tr>
+      <w:tr>
+        <w:tc>
+          <w:tcPr>
+            <w:tcW w:w="988" w:type="dxa"/>
+          </w:tcPr>
+          <w:p>
+            <w:r>
+              <w:t>Might need fixing</w:t>
+            </w:r>
+          </w:p>
+        </w:tc>
+        <w:tc>
+          <w:tcPr>
+            <w:tcW w:w="8028" w:type="dxa"/>
+          </w:tcPr>
+          <w:p>
+            <w:pPr>
+              <w:pStyle w:val="ListParagraph"/>
+              <w:numPr>
+                <w:ilvl w:val="0"/>
+                <w:numId w:val="2"/>
+              </w:numPr>
+            </w:pPr>
+            <w:r>
+              <w:t>Player camera sensitivity seems to be dependent on graphical quality setting. When on Very Low and Low, the sensitivity will be incredibly slow, and on Medium or higher the sensitivity will be incredibly high.</w:t>
+            </w:r>
+          </w:p>
+          <w:p>
+            <w:pPr>
+              <w:pStyle w:val="ListParagraph"/>
+              <w:numPr>
+                <w:ilvl w:val="0"/>
+                <w:numId w:val="15"/>
+              </w:numPr>
+            </w:pPr>
+            <w:r>
+              <w:t>This seems to be occurring based on the VSync Count option.</w:t>
+            </w:r>
+          </w:p>
+          <w:p>
+            <w:pPr>
+              <w:pStyle w:val="ListParagraph"/>
+              <w:numPr>
+                <w:ilvl w:val="0"/>
+                <w:numId w:val="2"/>
+              </w:numPr>
+            </w:pPr>
+            <w:r>
+              <w:t>Tweak walk cycle so steps play at the start of the cycle</w:t>
+            </w:r>
+          </w:p>
+          <w:p>
+            <w:pPr>
+              <w:pStyle w:val="ListParagraph"/>
+              <w:numPr>
+                <w:ilvl w:val="0"/>
+                <w:numId w:val="2"/>
+              </w:numPr>
+            </w:pPr>
+            <w:r>
+              <w:t>Figure out math to show correct aspect ratio in options menu</w:t>
+            </w:r>
+          </w:p>
+        </w:tc>
+      </w:tr>
+      <w:tr>
+        <w:tc>
+          <w:tcPr>
+            <w:tcW w:w="988" w:type="dxa"/>
+          </w:tcPr>
+          <w:p>
+            <w:r>
+              <w:t>To add</w:t>
+            </w:r>
+          </w:p>
+        </w:tc>
+        <w:tc>
+          <w:tcPr>
+            <w:tcW w:w="8028" w:type="dxa"/>
+          </w:tcPr>
+          <w:p>
+            <w:pPr>
+              <w:pStyle w:val="ListParagraph"/>
+              <w:numPr>
+                <w:ilvl w:val="0"/>
+                <w:numId w:val="16"/>
+              </w:numPr>
+            </w:pPr>
+            <w:r>
+              <w:t>Button remapping menu</w:t>
+            </w:r>
+          </w:p>
+          <w:p>
+            <w:pPr>
+              <w:pStyle w:val="ListParagraph"/>
+              <w:numPr>
+                <w:ilvl w:val="0"/>
+                <w:numId w:val="16"/>
+              </w:numPr>
+            </w:pPr>
+            <w:r>
+              <w:t>More weapons</w:t>
+            </w:r>
+          </w:p>
+          <w:p>
+            <w:pPr>
+              <w:pStyle w:val="ListParagraph"/>
+              <w:numPr>
+                <w:ilvl w:val="0"/>
+                <w:numId w:val="17"/>
+              </w:numPr>
+            </w:pPr>
+            <w:r>
+              <w:t>Grenade launcher</w:t>
+            </w:r>
+          </w:p>
+          <w:p>
+            <w:pPr>
+              <w:pStyle w:val="ListParagraph"/>
+              <w:numPr>
+                <w:ilvl w:val="0"/>
+                <w:numId w:val="17"/>
+              </w:numPr>
+            </w:pPr>
+            <w:r>
+              <w:t>Hand grenade</w:t>
+            </w:r>
+          </w:p>
+          <w:p>
+            <w:pPr>
+              <w:pStyle w:val="ListParagraph"/>
+              <w:numPr>
+                <w:ilvl w:val="0"/>
+                <w:numId w:val="17"/>
+              </w:numPr>
+            </w:pPr>
+            <w:r>
+              <w:t>Melee attack</w:t>
+            </w:r>
+          </w:p>
+          <w:p>
+            <w:pPr>
+              <w:pStyle w:val="ListParagraph"/>
+              <w:numPr>
+                <w:ilvl w:val="0"/>
+                <w:numId w:val="16"/>
+              </w:numPr>
+            </w:pPr>
+            <w:r>
+              <w:t>Enemies</w:t>
+            </w:r>
+          </w:p>
+          <w:p>
+            <w:pPr>
+              <w:pStyle w:val="ListParagraph"/>
+              <w:numPr>
+                <w:ilvl w:val="0"/>
+                <w:numId w:val="16"/>
+              </w:numPr>
+            </w:pPr>
+            <w:r>
+              <w:t>Objective system</w:t>
+            </w:r>
+          </w:p>
+        </w:tc>
+      </w:tr>
+      <w:tr>
+        <w:tc>
+          <w:tcPr>
+            <w:tcW w:w="988" w:type="dxa"/>
+          </w:tcPr>
+          <w:p>
+            <w:r>
+              <w:t>Nice to add</w:t>
+            </w:r>
+          </w:p>
+        </w:tc>
+        <w:tc>
+          <w:tcPr>
+            <w:tcW w:w="8028" w:type="dxa"/>
+          </w:tcPr>
+          <w:p>
+            <w:pPr>
+              <w:pStyle w:val="ListParagraph"/>
+              <w:numPr>
+                <w:ilvl w:val="0"/>
+                <w:numId w:val="16"/>
+              </w:numPr>
+            </w:pPr>
+            <w:r>
+              <w:t>Tweak interact function so it auto-targets the interactable closest to the reticle</w:t>
+            </w:r>
+          </w:p>
+          <w:p>
+            <w:pPr>
+              <w:pStyle w:val="ListParagraph"/>
+              <w:numPr>
+                <w:ilvl w:val="0"/>
+                <w:numId w:val="16"/>
+              </w:numPr>
+            </w:pPr>
+            <w:r>
+              <w:t>Experiment with button sequence-based reloading, for more gameplay ‘meat’ compared to pressing one button and watching an animation play out</w:t>
+            </w:r>
+          </w:p>
+          <w:p>
+            <w:pPr>
+              <w:pStyle w:val="ListParagraph"/>
+              <w:numPr>
+                <w:ilvl w:val="0"/>
+                <w:numId w:val="16"/>
+              </w:numPr>
+            </w:pPr>
+            <w:r>
+              <w:t>Separate hitmarker for critical damage</w:t>
+            </w:r>
+          </w:p>
+          <w:p>
+            <w:pPr>
+              <w:pStyle w:val="ListParagraph"/>
+              <w:numPr>
+                <w:ilvl w:val="0"/>
+                <w:numId w:val="16"/>
+              </w:numPr>
+            </w:pPr>
+            <w:r>
+              <w:t>Experiment with having player jump forward in the direction they’re aiming, for improved precision platforming.</w:t>
+            </w:r>
+          </w:p>
+        </w:tc>
+      </w:tr>
+    </w:tbl>
     <w:p/>
     <w:p/>
     <w:p>
@@ -130,13 +359,8 @@
       </w:r>
     </w:p>
     <w:p>
-      <w:proofErr w:type="spellStart"/>
-      <w:r>
-        <w:t>Deathloop</w:t>
-      </w:r>
-      <w:proofErr w:type="spellEnd"/>
-      <w:r>
-        <w:t xml:space="preserve"> – two separate options for resolution and framerate, plus settings for adaptive FPS</w:t>
+      <w:r>
+        <w:t>Deathloop – two separate options for resolution and framerate, plus settings for adaptive FPS</w:t>
       </w:r>
     </w:p>
     <w:p>
@@ -176,6 +400,7 @@
           </w:tcPr>
           <w:p>
             <w:r>
+              <w:lastRenderedPageBreak/>
               <w:t>Game</w:t>
             </w:r>
           </w:p>
@@ -185,11 +410,9 @@
             <w:tcW w:w="1000" w:type="pct"/>
           </w:tcPr>
           <w:p>
-            <w:proofErr w:type="spellStart"/>
             <w:r>
               <w:t>Ironsights</w:t>
             </w:r>
-            <w:proofErr w:type="spellEnd"/>
           </w:p>
         </w:tc>
         <w:tc>
@@ -252,35 +475,18 @@
           </w:tcPr>
           <w:p>
             <w:r>
-              <w:t xml:space="preserve">Red dot appears and disappears in the sight picture when aiming vs. </w:t>
+              <w:t xml:space="preserve">Red dot appears and disappears in the sight picture when aiming vs. hipfiring. </w:t>
             </w:r>
-            <w:proofErr w:type="spellStart"/>
-            <w:r>
-              <w:t>hipfiring</w:t>
-            </w:r>
-            <w:proofErr w:type="spellEnd"/>
-            <w:r>
-              <w:t xml:space="preserve">. </w:t>
-            </w:r>
-            <w:proofErr w:type="spellStart"/>
             <w:r>
               <w:rPr>
                 <w:highlight w:val="green"/>
               </w:rPr>
-              <w:t>Reticle</w:t>
-            </w:r>
-            <w:proofErr w:type="spellEnd"/>
-            <w:r>
-              <w:rPr>
-                <w:highlight w:val="green"/>
-              </w:rPr>
-              <w:t xml:space="preserve"> is positioned forward relative to the actual sight glass to mimic the real life effect of the ADS moving relative to the glass to represent the actual aim direction.</w:t>
+              <w:t>Reticle is positioned forward relative to the actual sight glass to mimic the real life effect of the ADS moving relative to the glass to represent the actual aim direction.</w:t>
             </w:r>
           </w:p>
           <w:p/>
           <w:p>
             <w:r>
-              <w:lastRenderedPageBreak/>
               <w:t>Zoom is just accomplished by altering the player’s FOV instead of any extra camera trickery.</w:t>
             </w:r>
           </w:p>
@@ -291,12 +497,7 @@
           </w:tcPr>
           <w:p>
             <w:r>
-              <w:lastRenderedPageBreak/>
-              <w:t xml:space="preserve">After a certain point in the animation cycle, the gun model will disappear from view and the overlay will appear. Similar to what I had before, except the overlay will shift around when the player moves. Not sure how they ensure the aim still lines up, but I would assume it to involve the aim </w:t>
-            </w:r>
-            <w:r>
-              <w:lastRenderedPageBreak/>
-              <w:t>overlay rotating around the aim and camera axis, so it moves but does not appear distorted relative to the camera.</w:t>
+              <w:t>After a certain point in the animation cycle, the gun model will disappear from view and the overlay will appear. Similar to what I had before, except the overlay will shift around when the player moves. Not sure how they ensure the aim still lines up, but I would assume it to involve the aim overlay rotating around the aim and camera axis, so it moves but does not appear distorted relative to the camera.</w:t>
             </w:r>
           </w:p>
           <w:p/>
@@ -314,7 +515,6 @@
           </w:tcPr>
           <w:p>
             <w:r>
-              <w:lastRenderedPageBreak/>
               <w:t>Titanfall 2</w:t>
             </w:r>
           </w:p>
@@ -356,21 +556,14 @@
               <w:rPr>
                 <w:highlight w:val="green"/>
               </w:rPr>
-              <w:t xml:space="preserve">The overlay tilts on the Z axis when the player adjusts their aim from side to side, to provide a pleasant cosmetic effect without altering the </w:t>
+              <w:t xml:space="preserve">The overlay tilts on the Z axis when the player adjusts their aim </w:t>
             </w:r>
-            <w:proofErr w:type="spellStart"/>
             <w:r>
               <w:rPr>
                 <w:highlight w:val="green"/>
               </w:rPr>
-              <w:t>reticle</w:t>
-            </w:r>
-            <w:proofErr w:type="spellEnd"/>
-            <w:r>
-              <w:rPr>
-                <w:highlight w:val="green"/>
-              </w:rPr>
-              <w:t xml:space="preserve"> relative to everything else. This might be a very good idea.</w:t>
+              <w:lastRenderedPageBreak/>
+              <w:t>from side to side, to provide a pleasant cosmetic effect without altering the reticle relative to everything else. This might be a very good idea.</w:t>
             </w:r>
           </w:p>
         </w:tc>
@@ -429,188 +622,175 @@
     </w:p>
     <w:p>
       <w:r>
+        <w:t xml:space="preserve">Or alternatively, </w:t>
+      </w:r>
+      <w:r>
+        <w:t>do just have it appear instantly based on the scope angle. I was looking at the actual rifle scope I happen to have, and that’s kind of what it looks like.</w:t>
+      </w:r>
+    </w:p>
+    <w:p/>
+    <w:p>
+      <w:r>
+        <w:t>Ideas for specific weapons</w:t>
+      </w:r>
+    </w:p>
+    <w:p>
+      <w:r>
+        <w:t>Pistol</w:t>
+      </w:r>
+    </w:p>
+    <w:p>
+      <w:pPr>
+        <w:pStyle w:val="ListParagraph"/>
+        <w:numPr>
+          <w:ilvl w:val="0"/>
+          <w:numId w:val="5"/>
+        </w:numPr>
+      </w:pPr>
+      <w:r>
+        <w:t>Semi-auto 9mm pistol that takes Glock magazines</w:t>
+      </w:r>
+    </w:p>
+    <w:p>
+      <w:pPr>
+        <w:pStyle w:val="ListParagraph"/>
+        <w:numPr>
+          <w:ilvl w:val="0"/>
+          <w:numId w:val="5"/>
+        </w:numPr>
+      </w:pPr>
+      <w:r>
+        <w:t>Glock 18</w:t>
+      </w:r>
+    </w:p>
+    <w:p>
+      <w:r>
+        <w:t>Rifle</w:t>
+      </w:r>
+    </w:p>
+    <w:p>
+      <w:pPr>
+        <w:pStyle w:val="ListParagraph"/>
+        <w:numPr>
+          <w:ilvl w:val="0"/>
+          <w:numId w:val="4"/>
+        </w:numPr>
+      </w:pPr>
+      <w:r>
+        <w:t>Civilian bolt-action hunting rifle</w:t>
+      </w:r>
+    </w:p>
+    <w:p>
+      <w:pPr>
+        <w:pStyle w:val="ListParagraph"/>
+        <w:numPr>
+          <w:ilvl w:val="0"/>
+          <w:numId w:val="4"/>
+        </w:numPr>
+      </w:pPr>
+      <w:r>
+        <w:t>Semi-auto AR-15</w:t>
+      </w:r>
+    </w:p>
+    <w:p>
+      <w:pPr>
+        <w:pStyle w:val="ListParagraph"/>
+        <w:numPr>
+          <w:ilvl w:val="0"/>
+          <w:numId w:val="4"/>
+        </w:numPr>
+      </w:pPr>
+      <w:r>
+        <w:t>F90 assault rifle with underbarrel grenade launcher</w:t>
+      </w:r>
+    </w:p>
+    <w:p>
+      <w:r>
+        <w:t>Shotgun</w:t>
+      </w:r>
+    </w:p>
+    <w:p>
+      <w:pPr>
+        <w:pStyle w:val="ListParagraph"/>
+        <w:numPr>
+          <w:ilvl w:val="0"/>
+          <w:numId w:val="3"/>
+        </w:numPr>
+      </w:pPr>
+      <w:r>
+        <w:t>Sawn-off over-under double-barrelled shotgun</w:t>
+      </w:r>
+    </w:p>
+    <w:p>
+      <w:pPr>
+        <w:pStyle w:val="ListParagraph"/>
+        <w:numPr>
+          <w:ilvl w:val="0"/>
+          <w:numId w:val="3"/>
+        </w:numPr>
+      </w:pPr>
+      <w:r>
+        <w:t>Shortened Adler A110</w:t>
+      </w:r>
+    </w:p>
+    <w:p>
+      <w:pPr>
+        <w:pStyle w:val="ListParagraph"/>
+        <w:numPr>
+          <w:ilvl w:val="0"/>
+          <w:numId w:val="3"/>
+        </w:numPr>
+      </w:pPr>
+      <w:r>
+        <w:t>M26 in standalone configuration</w:t>
+      </w:r>
+    </w:p>
+    <w:p/>
+    <w:p>
+      <w:r>
+        <w:t>Things to fix</w:t>
+      </w:r>
+    </w:p>
+    <w:p>
+      <w:pPr>
+        <w:pStyle w:val="ListParagraph"/>
+        <w:numPr>
+          <w:ilvl w:val="0"/>
+          <w:numId w:val="6"/>
+        </w:numPr>
+      </w:pPr>
+      <w:r>
+        <w:t>EventSystem transitions are messed up, and will switch to options in hidden windows.</w:t>
+      </w:r>
+    </w:p>
+    <w:p>
+      <w:pPr>
+        <w:pStyle w:val="ListParagraph"/>
+        <w:numPr>
+          <w:ilvl w:val="0"/>
+          <w:numId w:val="6"/>
+        </w:numPr>
+      </w:pPr>
+      <w:r>
+        <w:t>Movement controller cosmetic tilting will jitter when moving forwards or backwards</w:t>
+      </w:r>
+    </w:p>
+    <w:p>
+      <w:pPr>
+        <w:pStyle w:val="ListParagraph"/>
+        <w:numPr>
+          <w:ilvl w:val="0"/>
+          <w:numId w:val="6"/>
+        </w:numPr>
+      </w:pPr>
+      <w:r>
+        <w:t>Gun ADS on handgun will fail to trigger if the player starts in the target range level, leaves and then loads into it again. This might not be worth fixing since in the final build the player will always start off in the main menu</w:t>
+      </w:r>
+    </w:p>
+    <w:p/>
+    <w:p>
+      <w:r>
         <w:lastRenderedPageBreak/>
-        <w:t xml:space="preserve">Or alternatively, </w:t>
-      </w:r>
-      <w:r>
-        <w:t>do just have it appear instantly based on the scope angle. I was looking at the actual rifle scope I happen to have, and that’s kind of what it looks like.</w:t>
-      </w:r>
-    </w:p>
-    <w:p/>
-    <w:p>
-      <w:r>
-        <w:t>Ideas for specific weapons</w:t>
-      </w:r>
-    </w:p>
-    <w:p>
-      <w:r>
-        <w:t>Pistol</w:t>
-      </w:r>
-    </w:p>
-    <w:p>
-      <w:pPr>
-        <w:pStyle w:val="ListParagraph"/>
-        <w:numPr>
-          <w:ilvl w:val="0"/>
-          <w:numId w:val="5"/>
-        </w:numPr>
-      </w:pPr>
-      <w:r>
-        <w:t>Semi-auto 9mm pistol that takes Glock magazines</w:t>
-      </w:r>
-    </w:p>
-    <w:p>
-      <w:pPr>
-        <w:pStyle w:val="ListParagraph"/>
-        <w:numPr>
-          <w:ilvl w:val="0"/>
-          <w:numId w:val="5"/>
-        </w:numPr>
-      </w:pPr>
-      <w:r>
-        <w:t>Glock 18</w:t>
-      </w:r>
-    </w:p>
-    <w:p>
-      <w:r>
-        <w:t>Rifle</w:t>
-      </w:r>
-    </w:p>
-    <w:p>
-      <w:pPr>
-        <w:pStyle w:val="ListParagraph"/>
-        <w:numPr>
-          <w:ilvl w:val="0"/>
-          <w:numId w:val="4"/>
-        </w:numPr>
-      </w:pPr>
-      <w:r>
-        <w:t>Civilian bolt-action hunting rifle</w:t>
-      </w:r>
-    </w:p>
-    <w:p>
-      <w:pPr>
-        <w:pStyle w:val="ListParagraph"/>
-        <w:numPr>
-          <w:ilvl w:val="0"/>
-          <w:numId w:val="4"/>
-        </w:numPr>
-      </w:pPr>
-      <w:r>
-        <w:t>Semi-auto AR-15</w:t>
-      </w:r>
-    </w:p>
-    <w:p>
-      <w:pPr>
-        <w:pStyle w:val="ListParagraph"/>
-        <w:numPr>
-          <w:ilvl w:val="0"/>
-          <w:numId w:val="4"/>
-        </w:numPr>
-      </w:pPr>
-      <w:r>
-        <w:t xml:space="preserve">F90 assault rifle with </w:t>
-      </w:r>
-      <w:proofErr w:type="spellStart"/>
-      <w:r>
-        <w:t>underbarrel</w:t>
-      </w:r>
-      <w:proofErr w:type="spellEnd"/>
-      <w:r>
-        <w:t xml:space="preserve"> grenade launcher</w:t>
-      </w:r>
-    </w:p>
-    <w:p>
-      <w:r>
-        <w:t>Shotgun</w:t>
-      </w:r>
-    </w:p>
-    <w:p>
-      <w:pPr>
-        <w:pStyle w:val="ListParagraph"/>
-        <w:numPr>
-          <w:ilvl w:val="0"/>
-          <w:numId w:val="3"/>
-        </w:numPr>
-      </w:pPr>
-      <w:r>
-        <w:t>Sawn-off over-under double-barrelled shotgun</w:t>
-      </w:r>
-    </w:p>
-    <w:p>
-      <w:pPr>
-        <w:pStyle w:val="ListParagraph"/>
-        <w:numPr>
-          <w:ilvl w:val="0"/>
-          <w:numId w:val="3"/>
-        </w:numPr>
-      </w:pPr>
-      <w:r>
-        <w:t>Shortened Adler A110</w:t>
-      </w:r>
-    </w:p>
-    <w:p>
-      <w:pPr>
-        <w:pStyle w:val="ListParagraph"/>
-        <w:numPr>
-          <w:ilvl w:val="0"/>
-          <w:numId w:val="3"/>
-        </w:numPr>
-      </w:pPr>
-      <w:r>
-        <w:t>M26 in standalone configuration</w:t>
-      </w:r>
-    </w:p>
-    <w:p/>
-    <w:p>
-      <w:r>
-        <w:t>Things to fix</w:t>
-      </w:r>
-    </w:p>
-    <w:p>
-      <w:pPr>
-        <w:pStyle w:val="ListParagraph"/>
-        <w:numPr>
-          <w:ilvl w:val="0"/>
-          <w:numId w:val="6"/>
-        </w:numPr>
-      </w:pPr>
-      <w:proofErr w:type="spellStart"/>
-      <w:r>
-        <w:t>EventSystem</w:t>
-      </w:r>
-      <w:proofErr w:type="spellEnd"/>
-      <w:r>
-        <w:t xml:space="preserve"> transitions are messed up, and will switch to options in hidden windows.</w:t>
-      </w:r>
-    </w:p>
-    <w:p>
-      <w:pPr>
-        <w:pStyle w:val="ListParagraph"/>
-        <w:numPr>
-          <w:ilvl w:val="0"/>
-          <w:numId w:val="6"/>
-        </w:numPr>
-      </w:pPr>
-      <w:r>
-        <w:t>Movement controller cosmetic tilting will jitter when moving forwards or backwards</w:t>
-      </w:r>
-    </w:p>
-    <w:p>
-      <w:pPr>
-        <w:pStyle w:val="ListParagraph"/>
-        <w:numPr>
-          <w:ilvl w:val="0"/>
-          <w:numId w:val="6"/>
-        </w:numPr>
-      </w:pPr>
-      <w:r>
-        <w:t>Gun ADS on handgun will fail to trigger if the player starts in the target range level, leaves and then loads into it again. This might not be worth fixing since in the final build the player will always start off in the main menu</w:t>
-      </w:r>
-    </w:p>
-    <w:p/>
-    <w:p>
-      <w:r>
         <w:t>Alternate ammunition type ideas</w:t>
       </w:r>
     </w:p>
@@ -711,11 +891,9 @@
           <w:numId w:val="6"/>
         </w:numPr>
       </w:pPr>
-      <w:proofErr w:type="spellStart"/>
       <w:r>
         <w:t>Flechettes</w:t>
       </w:r>
-      <w:proofErr w:type="spellEnd"/>
     </w:p>
     <w:p>
       <w:pPr>
@@ -815,280 +993,278 @@
         <w:rPr>
           <w:highlight w:val="green"/>
         </w:rPr>
+        <w:t>HEDP</w:t>
+      </w:r>
+    </w:p>
+    <w:p>
+      <w:pPr>
+        <w:pStyle w:val="ListParagraph"/>
+        <w:numPr>
+          <w:ilvl w:val="0"/>
+          <w:numId w:val="6"/>
+        </w:numPr>
+      </w:pPr>
+      <w:r>
+        <w:t>Airburst</w:t>
+      </w:r>
+    </w:p>
+    <w:p>
+      <w:pPr>
+        <w:pStyle w:val="ListParagraph"/>
+        <w:numPr>
+          <w:ilvl w:val="0"/>
+          <w:numId w:val="6"/>
+        </w:numPr>
+      </w:pPr>
+      <w:r>
+        <w:t>Gigantic shotgun shell</w:t>
+      </w:r>
+    </w:p>
+    <w:p>
+      <w:pPr>
+        <w:pStyle w:val="ListParagraph"/>
+        <w:numPr>
+          <w:ilvl w:val="0"/>
+          <w:numId w:val="6"/>
+        </w:numPr>
+      </w:pPr>
+      <w:r>
+        <w:t>Smoke</w:t>
+      </w:r>
+    </w:p>
+    <w:p>
+      <w:pPr>
+        <w:pStyle w:val="ListParagraph"/>
+        <w:numPr>
+          <w:ilvl w:val="0"/>
+          <w:numId w:val="6"/>
+        </w:numPr>
+      </w:pPr>
+      <w:r>
+        <w:t>Tear gas</w:t>
+      </w:r>
+    </w:p>
+    <w:p>
+      <w:r>
+        <w:t>Ideas for extra tools for the player</w:t>
+      </w:r>
+    </w:p>
+    <w:p>
+      <w:pPr>
+        <w:pStyle w:val="ListParagraph"/>
+        <w:numPr>
+          <w:ilvl w:val="0"/>
+          <w:numId w:val="12"/>
+        </w:numPr>
+      </w:pPr>
+      <w:r>
+        <w:t>Binoculars – View far-away enemies, in multiple vision modes (regular, thermal and something else)</w:t>
+      </w:r>
+    </w:p>
+    <w:p>
+      <w:pPr>
+        <w:pStyle w:val="ListParagraph"/>
+        <w:numPr>
+          <w:ilvl w:val="0"/>
+          <w:numId w:val="12"/>
+        </w:numPr>
+      </w:pPr>
+      <w:r>
+        <w:t>Hacking/EMP thing – Aim at an electronic device and fire to jam it.</w:t>
+      </w:r>
+    </w:p>
+    <w:p>
+      <w:r>
+        <w:t>HL2 weapons</w:t>
+      </w:r>
+    </w:p>
+    <w:p>
+      <w:pPr>
+        <w:pStyle w:val="ListParagraph"/>
+        <w:numPr>
+          <w:ilvl w:val="0"/>
+          <w:numId w:val="8"/>
+        </w:numPr>
+      </w:pPr>
+      <w:r>
+        <w:t>Crowbar</w:t>
+      </w:r>
+    </w:p>
+    <w:p>
+      <w:pPr>
+        <w:pStyle w:val="ListParagraph"/>
+        <w:numPr>
+          <w:ilvl w:val="0"/>
+          <w:numId w:val="8"/>
+        </w:numPr>
+      </w:pPr>
+      <w:r>
+        <w:t>Gravity gun</w:t>
+      </w:r>
+    </w:p>
+    <w:p>
+      <w:pPr>
+        <w:pStyle w:val="ListParagraph"/>
+        <w:numPr>
+          <w:ilvl w:val="0"/>
+          <w:numId w:val="8"/>
+        </w:numPr>
+      </w:pPr>
+      <w:r>
+        <w:t>Pistol</w:t>
+      </w:r>
+    </w:p>
+    <w:p>
+      <w:pPr>
+        <w:pStyle w:val="ListParagraph"/>
+        <w:numPr>
+          <w:ilvl w:val="0"/>
+          <w:numId w:val="8"/>
+        </w:numPr>
+      </w:pPr>
+      <w:r>
+        <w:t>Revolver</w:t>
+      </w:r>
+    </w:p>
+    <w:p>
+      <w:pPr>
+        <w:pStyle w:val="ListParagraph"/>
+        <w:numPr>
+          <w:ilvl w:val="0"/>
+          <w:numId w:val="8"/>
+        </w:numPr>
+      </w:pPr>
+      <w:r>
+        <w:t>SMG</w:t>
+      </w:r>
+    </w:p>
+    <w:p>
+      <w:pPr>
+        <w:pStyle w:val="ListParagraph"/>
+        <w:numPr>
+          <w:ilvl w:val="0"/>
+          <w:numId w:val="8"/>
+        </w:numPr>
+      </w:pPr>
+      <w:r>
+        <w:t>SMG grenades</w:t>
+      </w:r>
+    </w:p>
+    <w:p>
+      <w:pPr>
+        <w:pStyle w:val="ListParagraph"/>
+        <w:numPr>
+          <w:ilvl w:val="0"/>
+          <w:numId w:val="8"/>
+        </w:numPr>
+      </w:pPr>
+      <w:r>
+        <w:t>OSIPR</w:t>
+      </w:r>
+    </w:p>
+    <w:p>
+      <w:pPr>
+        <w:pStyle w:val="ListParagraph"/>
+        <w:numPr>
+          <w:ilvl w:val="0"/>
+          <w:numId w:val="8"/>
+        </w:numPr>
+      </w:pPr>
+      <w:r>
+        <w:t>OSIPR energy ball</w:t>
+      </w:r>
+    </w:p>
+    <w:p>
+      <w:pPr>
+        <w:pStyle w:val="ListParagraph"/>
+        <w:numPr>
+          <w:ilvl w:val="0"/>
+          <w:numId w:val="8"/>
+        </w:numPr>
+      </w:pPr>
+      <w:r>
+        <w:t>Shotgun – single barrel</w:t>
+      </w:r>
+    </w:p>
+    <w:p>
+      <w:pPr>
+        <w:pStyle w:val="ListParagraph"/>
+        <w:numPr>
+          <w:ilvl w:val="0"/>
+          <w:numId w:val="8"/>
+        </w:numPr>
+      </w:pPr>
+      <w:r>
+        <w:t>Shotgun – both barrels</w:t>
+      </w:r>
+    </w:p>
+    <w:p>
+      <w:pPr>
+        <w:pStyle w:val="ListParagraph"/>
+        <w:numPr>
+          <w:ilvl w:val="0"/>
+          <w:numId w:val="8"/>
+        </w:numPr>
+      </w:pPr>
+      <w:r>
+        <w:t>Crossbow</w:t>
+      </w:r>
+    </w:p>
+    <w:p>
+      <w:pPr>
+        <w:pStyle w:val="ListParagraph"/>
+        <w:numPr>
+          <w:ilvl w:val="0"/>
+          <w:numId w:val="8"/>
+        </w:numPr>
+      </w:pPr>
+      <w:r>
+        <w:t>Grenades</w:t>
+      </w:r>
+    </w:p>
+    <w:p>
+      <w:pPr>
+        <w:pStyle w:val="ListParagraph"/>
+        <w:numPr>
+          <w:ilvl w:val="0"/>
+          <w:numId w:val="8"/>
+        </w:numPr>
+      </w:pPr>
+      <w:r>
+        <w:t>Rocket launcher</w:t>
+      </w:r>
+    </w:p>
+    <w:p>
+      <w:pPr>
+        <w:pStyle w:val="ListParagraph"/>
+        <w:numPr>
+          <w:ilvl w:val="0"/>
+          <w:numId w:val="8"/>
+        </w:numPr>
+      </w:pPr>
+      <w:r>
+        <w:t>Bugbait</w:t>
+      </w:r>
+    </w:p>
+    <w:p>
+      <w:r>
+        <w:t>W</w:t>
+      </w:r>
+      <w:r>
+        <w:t>eapons</w:t>
+      </w:r>
+      <w:r>
+        <w:t xml:space="preserve"> I plan on having in my game (to make sure I have an actually impressive arsenal)</w:t>
+      </w:r>
+    </w:p>
+    <w:p>
+      <w:r>
+        <w:t>I think 12 will be a nice round number. All of the FPS basics plus a few extra exotic/utility weapons.</w:t>
+      </w:r>
+    </w:p>
+    <w:p>
+      <w:r>
         <w:lastRenderedPageBreak/>
-        <w:t>HEDP</w:t>
-      </w:r>
-    </w:p>
-    <w:p>
-      <w:pPr>
-        <w:pStyle w:val="ListParagraph"/>
-        <w:numPr>
-          <w:ilvl w:val="0"/>
-          <w:numId w:val="6"/>
-        </w:numPr>
-      </w:pPr>
-      <w:r>
-        <w:t>Airburst</w:t>
-      </w:r>
-    </w:p>
-    <w:p>
-      <w:pPr>
-        <w:pStyle w:val="ListParagraph"/>
-        <w:numPr>
-          <w:ilvl w:val="0"/>
-          <w:numId w:val="6"/>
-        </w:numPr>
-      </w:pPr>
-      <w:r>
-        <w:t>Gigantic shotgun shell</w:t>
-      </w:r>
-    </w:p>
-    <w:p>
-      <w:pPr>
-        <w:pStyle w:val="ListParagraph"/>
-        <w:numPr>
-          <w:ilvl w:val="0"/>
-          <w:numId w:val="6"/>
-        </w:numPr>
-      </w:pPr>
-      <w:r>
-        <w:t>Smoke</w:t>
-      </w:r>
-    </w:p>
-    <w:p>
-      <w:pPr>
-        <w:pStyle w:val="ListParagraph"/>
-        <w:numPr>
-          <w:ilvl w:val="0"/>
-          <w:numId w:val="6"/>
-        </w:numPr>
-      </w:pPr>
-      <w:r>
-        <w:t>Tear gas</w:t>
-      </w:r>
-    </w:p>
-    <w:p>
-      <w:r>
-        <w:t>Ideas for extra tools for the player</w:t>
-      </w:r>
-    </w:p>
-    <w:p>
-      <w:pPr>
-        <w:pStyle w:val="ListParagraph"/>
-        <w:numPr>
-          <w:ilvl w:val="0"/>
-          <w:numId w:val="12"/>
-        </w:numPr>
-      </w:pPr>
-      <w:r>
-        <w:t>Binoculars – View far-away enemies, in multiple vision modes (regular, thermal and something else)</w:t>
-      </w:r>
-    </w:p>
-    <w:p>
-      <w:pPr>
-        <w:pStyle w:val="ListParagraph"/>
-        <w:numPr>
-          <w:ilvl w:val="0"/>
-          <w:numId w:val="12"/>
-        </w:numPr>
-      </w:pPr>
-      <w:r>
-        <w:t>Hacking/EMP thing – Aim at an electronic device and fire to jam it.</w:t>
-      </w:r>
-    </w:p>
-    <w:p>
-      <w:r>
-        <w:t>HL2 weapons</w:t>
-      </w:r>
-    </w:p>
-    <w:p>
-      <w:pPr>
-        <w:pStyle w:val="ListParagraph"/>
-        <w:numPr>
-          <w:ilvl w:val="0"/>
-          <w:numId w:val="8"/>
-        </w:numPr>
-      </w:pPr>
-      <w:r>
-        <w:t>Crowbar</w:t>
-      </w:r>
-    </w:p>
-    <w:p>
-      <w:pPr>
-        <w:pStyle w:val="ListParagraph"/>
-        <w:numPr>
-          <w:ilvl w:val="0"/>
-          <w:numId w:val="8"/>
-        </w:numPr>
-      </w:pPr>
-      <w:r>
-        <w:t>Gravity gun</w:t>
-      </w:r>
-    </w:p>
-    <w:p>
-      <w:pPr>
-        <w:pStyle w:val="ListParagraph"/>
-        <w:numPr>
-          <w:ilvl w:val="0"/>
-          <w:numId w:val="8"/>
-        </w:numPr>
-      </w:pPr>
-      <w:r>
-        <w:t>Pistol</w:t>
-      </w:r>
-    </w:p>
-    <w:p>
-      <w:pPr>
-        <w:pStyle w:val="ListParagraph"/>
-        <w:numPr>
-          <w:ilvl w:val="0"/>
-          <w:numId w:val="8"/>
-        </w:numPr>
-      </w:pPr>
-      <w:r>
-        <w:t>Revolver</w:t>
-      </w:r>
-    </w:p>
-    <w:p>
-      <w:pPr>
-        <w:pStyle w:val="ListParagraph"/>
-        <w:numPr>
-          <w:ilvl w:val="0"/>
-          <w:numId w:val="8"/>
-        </w:numPr>
-      </w:pPr>
-      <w:r>
-        <w:t>SMG</w:t>
-      </w:r>
-    </w:p>
-    <w:p>
-      <w:pPr>
-        <w:pStyle w:val="ListParagraph"/>
-        <w:numPr>
-          <w:ilvl w:val="0"/>
-          <w:numId w:val="8"/>
-        </w:numPr>
-      </w:pPr>
-      <w:r>
-        <w:t>SMG grenades</w:t>
-      </w:r>
-    </w:p>
-    <w:p>
-      <w:pPr>
-        <w:pStyle w:val="ListParagraph"/>
-        <w:numPr>
-          <w:ilvl w:val="0"/>
-          <w:numId w:val="8"/>
-        </w:numPr>
-      </w:pPr>
-      <w:r>
-        <w:t>OSIPR</w:t>
-      </w:r>
-    </w:p>
-    <w:p>
-      <w:pPr>
-        <w:pStyle w:val="ListParagraph"/>
-        <w:numPr>
-          <w:ilvl w:val="0"/>
-          <w:numId w:val="8"/>
-        </w:numPr>
-      </w:pPr>
-      <w:r>
-        <w:t>OSIPR energy ball</w:t>
-      </w:r>
-    </w:p>
-    <w:p>
-      <w:pPr>
-        <w:pStyle w:val="ListParagraph"/>
-        <w:numPr>
-          <w:ilvl w:val="0"/>
-          <w:numId w:val="8"/>
-        </w:numPr>
-      </w:pPr>
-      <w:r>
-        <w:t>Shotgun – single barrel</w:t>
-      </w:r>
-    </w:p>
-    <w:p>
-      <w:pPr>
-        <w:pStyle w:val="ListParagraph"/>
-        <w:numPr>
-          <w:ilvl w:val="0"/>
-          <w:numId w:val="8"/>
-        </w:numPr>
-      </w:pPr>
-      <w:r>
-        <w:t>Shotgun – both barrels</w:t>
-      </w:r>
-    </w:p>
-    <w:p>
-      <w:pPr>
-        <w:pStyle w:val="ListParagraph"/>
-        <w:numPr>
-          <w:ilvl w:val="0"/>
-          <w:numId w:val="8"/>
-        </w:numPr>
-      </w:pPr>
-      <w:r>
-        <w:t>Crossbow</w:t>
-      </w:r>
-    </w:p>
-    <w:p>
-      <w:pPr>
-        <w:pStyle w:val="ListParagraph"/>
-        <w:numPr>
-          <w:ilvl w:val="0"/>
-          <w:numId w:val="8"/>
-        </w:numPr>
-      </w:pPr>
-      <w:r>
-        <w:t>Grenades</w:t>
-      </w:r>
-    </w:p>
-    <w:p>
-      <w:pPr>
-        <w:pStyle w:val="ListParagraph"/>
-        <w:numPr>
-          <w:ilvl w:val="0"/>
-          <w:numId w:val="8"/>
-        </w:numPr>
-      </w:pPr>
-      <w:r>
-        <w:t>Rocket launcher</w:t>
-      </w:r>
-    </w:p>
-    <w:p>
-      <w:pPr>
-        <w:pStyle w:val="ListParagraph"/>
-        <w:numPr>
-          <w:ilvl w:val="0"/>
-          <w:numId w:val="8"/>
-        </w:numPr>
-      </w:pPr>
-      <w:proofErr w:type="spellStart"/>
-      <w:r>
-        <w:t>Bugbait</w:t>
-      </w:r>
-      <w:proofErr w:type="spellEnd"/>
-    </w:p>
-    <w:p>
-      <w:r>
-        <w:t>W</w:t>
-      </w:r>
-      <w:r>
-        <w:t>eapons</w:t>
-      </w:r>
-      <w:r>
-        <w:t xml:space="preserve"> I plan on having in my game (to make sure I have an actually impressive arsenal)</w:t>
-      </w:r>
-    </w:p>
-    <w:p>
-      <w:r>
-        <w:t>I think 12 will be a nice round number. All of the FPS basics plus a few extra exotic/utility weapons.</w:t>
-      </w:r>
-    </w:p>
-    <w:p>
-      <w:r>
         <w:t>Kick</w:t>
       </w:r>
       <w:r>
@@ -1365,6 +1541,118 @@
     </w:lvl>
   </w:abstractNum>
   <w:abstractNum w:abstractNumId="1" w15:restartNumberingAfterBreak="0">
+    <w:nsid w:val="16230235"/>
+    <w:multiLevelType w:val="hybridMultilevel"/>
+    <w:tmpl w:val="7B84D334"/>
+    <w:lvl w:ilvl="0" w:tplc="8166BFB0">
+      <w:numFmt w:val="bullet"/>
+      <w:lvlText w:val="-"/>
+      <w:lvlJc w:val="left"/>
+      <w:pPr>
+        <w:ind w:left="1080" w:hanging="360"/>
+      </w:pPr>
+      <w:rPr>
+        <w:rFonts w:ascii="Calibri" w:eastAsiaTheme="minorEastAsia" w:hAnsi="Calibri" w:cs="Calibri" w:hint="default"/>
+      </w:rPr>
+    </w:lvl>
+    <w:lvl w:ilvl="1" w:tplc="0C090003" w:tentative="1">
+      <w:start w:val="1"/>
+      <w:numFmt w:val="bullet"/>
+      <w:lvlText w:val="o"/>
+      <w:lvlJc w:val="left"/>
+      <w:pPr>
+        <w:ind w:left="1800" w:hanging="360"/>
+      </w:pPr>
+      <w:rPr>
+        <w:rFonts w:ascii="Courier New" w:hAnsi="Courier New" w:cs="Courier New" w:hint="default"/>
+      </w:rPr>
+    </w:lvl>
+    <w:lvl w:ilvl="2" w:tplc="0C090005" w:tentative="1">
+      <w:start w:val="1"/>
+      <w:numFmt w:val="bullet"/>
+      <w:lvlText w:val=""/>
+      <w:lvlJc w:val="left"/>
+      <w:pPr>
+        <w:ind w:left="2520" w:hanging="360"/>
+      </w:pPr>
+      <w:rPr>
+        <w:rFonts w:ascii="Wingdings" w:hAnsi="Wingdings" w:hint="default"/>
+      </w:rPr>
+    </w:lvl>
+    <w:lvl w:ilvl="3" w:tplc="0C090001" w:tentative="1">
+      <w:start w:val="1"/>
+      <w:numFmt w:val="bullet"/>
+      <w:lvlText w:val=""/>
+      <w:lvlJc w:val="left"/>
+      <w:pPr>
+        <w:ind w:left="3240" w:hanging="360"/>
+      </w:pPr>
+      <w:rPr>
+        <w:rFonts w:ascii="Symbol" w:hAnsi="Symbol" w:hint="default"/>
+      </w:rPr>
+    </w:lvl>
+    <w:lvl w:ilvl="4" w:tplc="0C090003" w:tentative="1">
+      <w:start w:val="1"/>
+      <w:numFmt w:val="bullet"/>
+      <w:lvlText w:val="o"/>
+      <w:lvlJc w:val="left"/>
+      <w:pPr>
+        <w:ind w:left="3960" w:hanging="360"/>
+      </w:pPr>
+      <w:rPr>
+        <w:rFonts w:ascii="Courier New" w:hAnsi="Courier New" w:cs="Courier New" w:hint="default"/>
+      </w:rPr>
+    </w:lvl>
+    <w:lvl w:ilvl="5" w:tplc="0C090005" w:tentative="1">
+      <w:start w:val="1"/>
+      <w:numFmt w:val="bullet"/>
+      <w:lvlText w:val=""/>
+      <w:lvlJc w:val="left"/>
+      <w:pPr>
+        <w:ind w:left="4680" w:hanging="360"/>
+      </w:pPr>
+      <w:rPr>
+        <w:rFonts w:ascii="Wingdings" w:hAnsi="Wingdings" w:hint="default"/>
+      </w:rPr>
+    </w:lvl>
+    <w:lvl w:ilvl="6" w:tplc="0C090001" w:tentative="1">
+      <w:start w:val="1"/>
+      <w:numFmt w:val="bullet"/>
+      <w:lvlText w:val=""/>
+      <w:lvlJc w:val="left"/>
+      <w:pPr>
+        <w:ind w:left="5400" w:hanging="360"/>
+      </w:pPr>
+      <w:rPr>
+        <w:rFonts w:ascii="Symbol" w:hAnsi="Symbol" w:hint="default"/>
+      </w:rPr>
+    </w:lvl>
+    <w:lvl w:ilvl="7" w:tplc="0C090003" w:tentative="1">
+      <w:start w:val="1"/>
+      <w:numFmt w:val="bullet"/>
+      <w:lvlText w:val="o"/>
+      <w:lvlJc w:val="left"/>
+      <w:pPr>
+        <w:ind w:left="6120" w:hanging="360"/>
+      </w:pPr>
+      <w:rPr>
+        <w:rFonts w:ascii="Courier New" w:hAnsi="Courier New" w:cs="Courier New" w:hint="default"/>
+      </w:rPr>
+    </w:lvl>
+    <w:lvl w:ilvl="8" w:tplc="0C090005" w:tentative="1">
+      <w:start w:val="1"/>
+      <w:numFmt w:val="bullet"/>
+      <w:lvlText w:val=""/>
+      <w:lvlJc w:val="left"/>
+      <w:pPr>
+        <w:ind w:left="6840" w:hanging="360"/>
+      </w:pPr>
+      <w:rPr>
+        <w:rFonts w:ascii="Wingdings" w:hAnsi="Wingdings" w:hint="default"/>
+      </w:rPr>
+    </w:lvl>
+  </w:abstractNum>
+  <w:abstractNum w:abstractNumId="2" w15:restartNumberingAfterBreak="0">
     <w:nsid w:val="23081AA7"/>
     <w:multiLevelType w:val="hybridMultilevel"/>
     <w:tmpl w:val="18782D32"/>
@@ -1476,7 +1764,7 @@
       </w:rPr>
     </w:lvl>
   </w:abstractNum>
-  <w:abstractNum w:abstractNumId="2" w15:restartNumberingAfterBreak="0">
+  <w:abstractNum w:abstractNumId="3" w15:restartNumberingAfterBreak="0">
     <w:nsid w:val="238B4F87"/>
     <w:multiLevelType w:val="hybridMultilevel"/>
     <w:tmpl w:val="BC3A6DCC"/>
@@ -1565,7 +1853,7 @@
       </w:pPr>
     </w:lvl>
   </w:abstractNum>
-  <w:abstractNum w:abstractNumId="3" w15:restartNumberingAfterBreak="0">
+  <w:abstractNum w:abstractNumId="4" w15:restartNumberingAfterBreak="0">
     <w:nsid w:val="283C3BA0"/>
     <w:multiLevelType w:val="hybridMultilevel"/>
     <w:tmpl w:val="187CB06A"/>
@@ -1678,7 +1966,7 @@
       </w:rPr>
     </w:lvl>
   </w:abstractNum>
-  <w:abstractNum w:abstractNumId="4" w15:restartNumberingAfterBreak="0">
+  <w:abstractNum w:abstractNumId="5" w15:restartNumberingAfterBreak="0">
     <w:nsid w:val="32203071"/>
     <w:multiLevelType w:val="hybridMultilevel"/>
     <w:tmpl w:val="E71803CE"/>
@@ -1791,7 +2079,7 @@
       </w:rPr>
     </w:lvl>
   </w:abstractNum>
-  <w:abstractNum w:abstractNumId="5" w15:restartNumberingAfterBreak="0">
+  <w:abstractNum w:abstractNumId="6" w15:restartNumberingAfterBreak="0">
     <w:nsid w:val="38281BBE"/>
     <w:multiLevelType w:val="hybridMultilevel"/>
     <w:tmpl w:val="43C09CF2"/>
@@ -1904,7 +2192,7 @@
       </w:rPr>
     </w:lvl>
   </w:abstractNum>
-  <w:abstractNum w:abstractNumId="6" w15:restartNumberingAfterBreak="0">
+  <w:abstractNum w:abstractNumId="7" w15:restartNumberingAfterBreak="0">
     <w:nsid w:val="39BD53B4"/>
     <w:multiLevelType w:val="hybridMultilevel"/>
     <w:tmpl w:val="9232165E"/>
@@ -2016,7 +2304,7 @@
       </w:rPr>
     </w:lvl>
   </w:abstractNum>
-  <w:abstractNum w:abstractNumId="7" w15:restartNumberingAfterBreak="0">
+  <w:abstractNum w:abstractNumId="8" w15:restartNumberingAfterBreak="0">
     <w:nsid w:val="42614213"/>
     <w:multiLevelType w:val="hybridMultilevel"/>
     <w:tmpl w:val="4076765E"/>
@@ -2128,7 +2416,7 @@
       </w:rPr>
     </w:lvl>
   </w:abstractNum>
-  <w:abstractNum w:abstractNumId="8" w15:restartNumberingAfterBreak="0">
+  <w:abstractNum w:abstractNumId="9" w15:restartNumberingAfterBreak="0">
     <w:nsid w:val="4F8E4441"/>
     <w:multiLevelType w:val="hybridMultilevel"/>
     <w:tmpl w:val="B6F6ADE0"/>
@@ -2240,7 +2528,7 @@
       </w:rPr>
     </w:lvl>
   </w:abstractNum>
-  <w:abstractNum w:abstractNumId="9" w15:restartNumberingAfterBreak="0">
+  <w:abstractNum w:abstractNumId="10" w15:restartNumberingAfterBreak="0">
     <w:nsid w:val="54B326D0"/>
     <w:multiLevelType w:val="hybridMultilevel"/>
     <w:tmpl w:val="3C88857C"/>
@@ -2352,7 +2640,7 @@
       </w:rPr>
     </w:lvl>
   </w:abstractNum>
-  <w:abstractNum w:abstractNumId="10" w15:restartNumberingAfterBreak="0">
+  <w:abstractNum w:abstractNumId="11" w15:restartNumberingAfterBreak="0">
     <w:nsid w:val="606F55F2"/>
     <w:multiLevelType w:val="hybridMultilevel"/>
     <w:tmpl w:val="0FB032A2"/>
@@ -2465,7 +2753,119 @@
       </w:rPr>
     </w:lvl>
   </w:abstractNum>
-  <w:abstractNum w:abstractNumId="11" w15:restartNumberingAfterBreak="0">
+  <w:abstractNum w:abstractNumId="12" w15:restartNumberingAfterBreak="0">
+    <w:nsid w:val="68776451"/>
+    <w:multiLevelType w:val="hybridMultilevel"/>
+    <w:tmpl w:val="CFF8094A"/>
+    <w:lvl w:ilvl="0" w:tplc="62E42990">
+      <w:numFmt w:val="bullet"/>
+      <w:lvlText w:val=""/>
+      <w:lvlJc w:val="left"/>
+      <w:pPr>
+        <w:ind w:left="720" w:hanging="360"/>
+      </w:pPr>
+      <w:rPr>
+        <w:rFonts w:ascii="Symbol" w:eastAsiaTheme="minorEastAsia" w:hAnsi="Symbol" w:cstheme="minorBidi" w:hint="default"/>
+      </w:rPr>
+    </w:lvl>
+    <w:lvl w:ilvl="1" w:tplc="0C090003" w:tentative="1">
+      <w:start w:val="1"/>
+      <w:numFmt w:val="bullet"/>
+      <w:lvlText w:val="o"/>
+      <w:lvlJc w:val="left"/>
+      <w:pPr>
+        <w:ind w:left="1440" w:hanging="360"/>
+      </w:pPr>
+      <w:rPr>
+        <w:rFonts w:ascii="Courier New" w:hAnsi="Courier New" w:cs="Courier New" w:hint="default"/>
+      </w:rPr>
+    </w:lvl>
+    <w:lvl w:ilvl="2" w:tplc="0C090005" w:tentative="1">
+      <w:start w:val="1"/>
+      <w:numFmt w:val="bullet"/>
+      <w:lvlText w:val=""/>
+      <w:lvlJc w:val="left"/>
+      <w:pPr>
+        <w:ind w:left="2160" w:hanging="360"/>
+      </w:pPr>
+      <w:rPr>
+        <w:rFonts w:ascii="Wingdings" w:hAnsi="Wingdings" w:hint="default"/>
+      </w:rPr>
+    </w:lvl>
+    <w:lvl w:ilvl="3" w:tplc="0C090001" w:tentative="1">
+      <w:start w:val="1"/>
+      <w:numFmt w:val="bullet"/>
+      <w:lvlText w:val=""/>
+      <w:lvlJc w:val="left"/>
+      <w:pPr>
+        <w:ind w:left="2880" w:hanging="360"/>
+      </w:pPr>
+      <w:rPr>
+        <w:rFonts w:ascii="Symbol" w:hAnsi="Symbol" w:hint="default"/>
+      </w:rPr>
+    </w:lvl>
+    <w:lvl w:ilvl="4" w:tplc="0C090003" w:tentative="1">
+      <w:start w:val="1"/>
+      <w:numFmt w:val="bullet"/>
+      <w:lvlText w:val="o"/>
+      <w:lvlJc w:val="left"/>
+      <w:pPr>
+        <w:ind w:left="3600" w:hanging="360"/>
+      </w:pPr>
+      <w:rPr>
+        <w:rFonts w:ascii="Courier New" w:hAnsi="Courier New" w:cs="Courier New" w:hint="default"/>
+      </w:rPr>
+    </w:lvl>
+    <w:lvl w:ilvl="5" w:tplc="0C090005" w:tentative="1">
+      <w:start w:val="1"/>
+      <w:numFmt w:val="bullet"/>
+      <w:lvlText w:val=""/>
+      <w:lvlJc w:val="left"/>
+      <w:pPr>
+        <w:ind w:left="4320" w:hanging="360"/>
+      </w:pPr>
+      <w:rPr>
+        <w:rFonts w:ascii="Wingdings" w:hAnsi="Wingdings" w:hint="default"/>
+      </w:rPr>
+    </w:lvl>
+    <w:lvl w:ilvl="6" w:tplc="0C090001" w:tentative="1">
+      <w:start w:val="1"/>
+      <w:numFmt w:val="bullet"/>
+      <w:lvlText w:val=""/>
+      <w:lvlJc w:val="left"/>
+      <w:pPr>
+        <w:ind w:left="5040" w:hanging="360"/>
+      </w:pPr>
+      <w:rPr>
+        <w:rFonts w:ascii="Symbol" w:hAnsi="Symbol" w:hint="default"/>
+      </w:rPr>
+    </w:lvl>
+    <w:lvl w:ilvl="7" w:tplc="0C090003" w:tentative="1">
+      <w:start w:val="1"/>
+      <w:numFmt w:val="bullet"/>
+      <w:lvlText w:val="o"/>
+      <w:lvlJc w:val="left"/>
+      <w:pPr>
+        <w:ind w:left="5760" w:hanging="360"/>
+      </w:pPr>
+      <w:rPr>
+        <w:rFonts w:ascii="Courier New" w:hAnsi="Courier New" w:cs="Courier New" w:hint="default"/>
+      </w:rPr>
+    </w:lvl>
+    <w:lvl w:ilvl="8" w:tplc="0C090005" w:tentative="1">
+      <w:start w:val="1"/>
+      <w:numFmt w:val="bullet"/>
+      <w:lvlText w:val=""/>
+      <w:lvlJc w:val="left"/>
+      <w:pPr>
+        <w:ind w:left="6480" w:hanging="360"/>
+      </w:pPr>
+      <w:rPr>
+        <w:rFonts w:ascii="Wingdings" w:hAnsi="Wingdings" w:hint="default"/>
+      </w:rPr>
+    </w:lvl>
+  </w:abstractNum>
+  <w:abstractNum w:abstractNumId="13" w15:restartNumberingAfterBreak="0">
     <w:nsid w:val="68DD3491"/>
     <w:multiLevelType w:val="hybridMultilevel"/>
     <w:tmpl w:val="2E2247B0"/>
@@ -2577,7 +2977,7 @@
       </w:rPr>
     </w:lvl>
   </w:abstractNum>
-  <w:abstractNum w:abstractNumId="12" w15:restartNumberingAfterBreak="0">
+  <w:abstractNum w:abstractNumId="14" w15:restartNumberingAfterBreak="0">
     <w:nsid w:val="70013063"/>
     <w:multiLevelType w:val="hybridMultilevel"/>
     <w:tmpl w:val="7CB6F394"/>
@@ -2689,7 +3089,7 @@
       </w:rPr>
     </w:lvl>
   </w:abstractNum>
-  <w:abstractNum w:abstractNumId="13" w15:restartNumberingAfterBreak="0">
+  <w:abstractNum w:abstractNumId="15" w15:restartNumberingAfterBreak="0">
     <w:nsid w:val="77A24455"/>
     <w:multiLevelType w:val="hybridMultilevel"/>
     <w:tmpl w:val="6B4847C0"/>
@@ -2801,7 +3201,7 @@
       </w:rPr>
     </w:lvl>
   </w:abstractNum>
-  <w:abstractNum w:abstractNumId="14" w15:restartNumberingAfterBreak="0">
+  <w:abstractNum w:abstractNumId="16" w15:restartNumberingAfterBreak="0">
     <w:nsid w:val="7805362C"/>
     <w:multiLevelType w:val="hybridMultilevel"/>
     <w:tmpl w:val="E3362C10"/>
@@ -2914,49 +3314,55 @@
     </w:lvl>
   </w:abstractNum>
   <w:num w:numId="1">
-    <w:abstractNumId w:val="13"/>
+    <w:abstractNumId w:val="15"/>
   </w:num>
   <w:num w:numId="2">
-    <w:abstractNumId w:val="12"/>
+    <w:abstractNumId w:val="14"/>
   </w:num>
   <w:num w:numId="3">
-    <w:abstractNumId w:val="3"/>
+    <w:abstractNumId w:val="4"/>
   </w:num>
   <w:num w:numId="4">
-    <w:abstractNumId w:val="10"/>
+    <w:abstractNumId w:val="11"/>
   </w:num>
   <w:num w:numId="5">
-    <w:abstractNumId w:val="4"/>
+    <w:abstractNumId w:val="5"/>
   </w:num>
   <w:num w:numId="6">
-    <w:abstractNumId w:val="8"/>
+    <w:abstractNumId w:val="9"/>
   </w:num>
   <w:num w:numId="7">
     <w:abstractNumId w:val="0"/>
   </w:num>
   <w:num w:numId="8">
-    <w:abstractNumId w:val="5"/>
+    <w:abstractNumId w:val="6"/>
   </w:num>
   <w:num w:numId="9">
+    <w:abstractNumId w:val="3"/>
+  </w:num>
+  <w:num w:numId="10">
     <w:abstractNumId w:val="2"/>
   </w:num>
-  <w:num w:numId="10">
-    <w:abstractNumId w:val="1"/>
-  </w:num>
   <w:num w:numId="11">
-    <w:abstractNumId w:val="6"/>
+    <w:abstractNumId w:val="7"/>
   </w:num>
   <w:num w:numId="12">
-    <w:abstractNumId w:val="7"/>
+    <w:abstractNumId w:val="8"/>
   </w:num>
   <w:num w:numId="13">
-    <w:abstractNumId w:val="11"/>
+    <w:abstractNumId w:val="13"/>
   </w:num>
   <w:num w:numId="14">
-    <w:abstractNumId w:val="9"/>
+    <w:abstractNumId w:val="10"/>
   </w:num>
   <w:num w:numId="15">
-    <w:abstractNumId w:val="14"/>
+    <w:abstractNumId w:val="16"/>
+  </w:num>
+  <w:num w:numId="16">
+    <w:abstractNumId w:val="12"/>
+  </w:num>
+  <w:num w:numId="17">
+    <w:abstractNumId w:val="1"/>
   </w:num>
 </w:numbering>
 </file>

</xml_diff>